<commit_message>
Changes to vignette (in particular, slightly lower resolution images). Also small change to cheatsheet.
</commit_message>
<xml_diff>
--- a/cheatsheets/vtree_cheatsheet_3.docx
+++ b/cheatsheets/vtree_cheatsheet_3.docx
@@ -25,7 +25,1949 @@
         <mc:AlternateContent>
           <mc:Choice Requires="wps">
             <w:drawing>
-              <wp:anchor distT="0" distB="0" distL="114300" distR="114300" simplePos="0" relativeHeight="251641856" behindDoc="0" locked="0" layoutInCell="1" allowOverlap="1" wp14:anchorId="23DDDA07" wp14:editId="41E096F2">
+              <wp:anchor distT="0" distB="0" distL="114300" distR="114300" simplePos="0" relativeHeight="251644928" behindDoc="0" locked="0" layoutInCell="1" allowOverlap="1" wp14:anchorId="2387E2C8" wp14:editId="6C3792F5">
+                <wp:simplePos x="0" y="0"/>
+                <wp:positionH relativeFrom="column">
+                  <wp:posOffset>-203200</wp:posOffset>
+                </wp:positionH>
+                <wp:positionV relativeFrom="paragraph">
+                  <wp:posOffset>393065</wp:posOffset>
+                </wp:positionV>
+                <wp:extent cx="2035175" cy="4907915"/>
+                <wp:effectExtent l="0" t="0" r="0" b="0"/>
+                <wp:wrapNone/>
+                <wp:docPr id="1" name="Text Box 1"/>
+                <wp:cNvGraphicFramePr/>
+                <a:graphic xmlns:a="http://schemas.openxmlformats.org/drawingml/2006/main">
+                  <a:graphicData uri="http://schemas.microsoft.com/office/word/2010/wordprocessingShape">
+                    <wps:wsp>
+                      <wps:cNvSpPr txBox="1"/>
+                      <wps:spPr>
+                        <a:xfrm>
+                          <a:off x="0" y="0"/>
+                          <a:ext cx="2035175" cy="4907915"/>
+                        </a:xfrm>
+                        <a:prstGeom prst="roundRect">
+                          <a:avLst>
+                            <a:gd name="adj" fmla="val 2736"/>
+                          </a:avLst>
+                        </a:prstGeom>
+                        <a:solidFill>
+                          <a:schemeClr val="accent6">
+                            <a:lumMod val="20000"/>
+                            <a:lumOff val="80000"/>
+                            <a:alpha val="37000"/>
+                          </a:schemeClr>
+                        </a:solidFill>
+                        <a:ln w="12700">
+                          <a:noFill/>
+                        </a:ln>
+                        <a:effectLst/>
+                      </wps:spPr>
+                      <wps:style>
+                        <a:lnRef idx="0">
+                          <a:schemeClr val="accent1"/>
+                        </a:lnRef>
+                        <a:fillRef idx="0">
+                          <a:schemeClr val="accent1"/>
+                        </a:fillRef>
+                        <a:effectRef idx="0">
+                          <a:schemeClr val="accent1"/>
+                        </a:effectRef>
+                        <a:fontRef idx="minor">
+                          <a:schemeClr val="dk1"/>
+                        </a:fontRef>
+                      </wps:style>
+                      <wps:txbx>
+                        <w:txbxContent>
+                          <w:p>
+                            <w:pPr>
+                              <w:spacing w:after="40" w:line="240" w:lineRule="auto"/>
+                              <w:rPr>
+                                <w:rFonts w:asciiTheme="minorHAnsi" w:hAnsiTheme="minorHAnsi" w:cstheme="minorHAnsi"/>
+                                <w:b/>
+                                <w:sz w:val="14"/>
+                                <w:szCs w:val="14"/>
+                              </w:rPr>
+                            </w:pPr>
+                            <w:r>
+                              <w:rPr>
+                                <w:rFonts w:asciiTheme="minorHAnsi" w:hAnsiTheme="minorHAnsi" w:cstheme="minorHAnsi"/>
+                                <w:b/>
+                                <w:sz w:val="14"/>
+                                <w:szCs w:val="14"/>
+                              </w:rPr>
+                              <w:t>Draw a b</w:t>
+                            </w:r>
+                            <w:r>
+                              <w:rPr>
+                                <w:rFonts w:asciiTheme="minorHAnsi" w:hAnsiTheme="minorHAnsi" w:cstheme="minorHAnsi"/>
+                                <w:b/>
+                                <w:sz w:val="14"/>
+                                <w:szCs w:val="14"/>
+                              </w:rPr>
+                              <w:t>asic v</w:t>
+                            </w:r>
+                            <w:r>
+                              <w:rPr>
+                                <w:rFonts w:asciiTheme="minorHAnsi" w:hAnsiTheme="minorHAnsi" w:cstheme="minorHAnsi"/>
+                                <w:b/>
+                                <w:sz w:val="14"/>
+                                <w:szCs w:val="14"/>
+                              </w:rPr>
+                              <w:t xml:space="preserve">ariable </w:t>
+                            </w:r>
+                            <w:r>
+                              <w:rPr>
+                                <w:rFonts w:asciiTheme="minorHAnsi" w:hAnsiTheme="minorHAnsi" w:cstheme="minorHAnsi"/>
+                                <w:b/>
+                                <w:sz w:val="14"/>
+                                <w:szCs w:val="14"/>
+                              </w:rPr>
+                              <w:t>tree</w:t>
+                            </w:r>
+                          </w:p>
+                          <w:p>
+                            <w:pPr>
+                              <w:spacing w:after="0" w:line="240" w:lineRule="auto"/>
+                              <w:rPr>
+                                <w:rFonts w:ascii="Consolas" w:hAnsi="Consolas" w:cs="Consolas"/>
+                                <w:sz w:val="12"/>
+                                <w:szCs w:val="12"/>
+                              </w:rPr>
+                            </w:pPr>
+                            <w:r>
+                              <w:rPr>
+                                <w:rFonts w:ascii="Consolas" w:hAnsi="Consolas" w:cs="Consolas"/>
+                                <w:sz w:val="12"/>
+                                <w:szCs w:val="12"/>
+                              </w:rPr>
+                              <w:t>vtree(FakeData,"Severity Sex")</w:t>
+                            </w:r>
+                          </w:p>
+                          <w:p/>
+                          <w:p/>
+                          <w:p/>
+                          <w:p>
+                            <w:pPr>
+                              <w:spacing w:after="0" w:line="240" w:lineRule="auto"/>
+                              <w:rPr>
+                                <w:rFonts w:ascii="Consolas" w:hAnsi="Consolas" w:cs="Consolas"/>
+                                <w:sz w:val="16"/>
+                                <w:szCs w:val="16"/>
+                              </w:rPr>
+                            </w:pPr>
+                          </w:p>
+                          <w:p>
+                            <w:pPr>
+                              <w:spacing w:after="0" w:line="240" w:lineRule="auto"/>
+                              <w:rPr>
+                                <w:rFonts w:ascii="Consolas" w:hAnsi="Consolas" w:cs="Consolas"/>
+                                <w:sz w:val="16"/>
+                                <w:szCs w:val="16"/>
+                              </w:rPr>
+                            </w:pPr>
+                          </w:p>
+                          <w:p>
+                            <w:pPr>
+                              <w:spacing w:after="0" w:line="240" w:lineRule="auto"/>
+                              <w:rPr>
+                                <w:rFonts w:ascii="Consolas" w:hAnsi="Consolas" w:cs="Consolas"/>
+                                <w:sz w:val="16"/>
+                                <w:szCs w:val="16"/>
+                              </w:rPr>
+                            </w:pPr>
+                          </w:p>
+                          <w:p>
+                            <w:pPr>
+                              <w:spacing w:after="0" w:line="240" w:lineRule="auto"/>
+                              <w:rPr>
+                                <w:rFonts w:ascii="Consolas" w:hAnsi="Consolas" w:cs="Consolas"/>
+                                <w:sz w:val="16"/>
+                                <w:szCs w:val="16"/>
+                              </w:rPr>
+                            </w:pPr>
+                          </w:p>
+                          <w:p>
+                            <w:pPr>
+                              <w:spacing w:after="0" w:line="240" w:lineRule="auto"/>
+                              <w:rPr>
+                                <w:rFonts w:ascii="Consolas" w:hAnsi="Consolas" w:cs="Consolas"/>
+                                <w:sz w:val="16"/>
+                                <w:szCs w:val="16"/>
+                              </w:rPr>
+                            </w:pPr>
+                          </w:p>
+                          <w:p>
+                            <w:pPr>
+                              <w:spacing w:after="0" w:line="240" w:lineRule="auto"/>
+                              <w:rPr>
+                                <w:rFonts w:ascii="Consolas" w:hAnsi="Consolas" w:cs="Consolas"/>
+                                <w:sz w:val="16"/>
+                                <w:szCs w:val="16"/>
+                              </w:rPr>
+                            </w:pPr>
+                          </w:p>
+                          <w:p>
+                            <w:pPr>
+                              <w:spacing w:after="0" w:line="240" w:lineRule="auto"/>
+                              <w:rPr>
+                                <w:rFonts w:ascii="Consolas" w:hAnsi="Consolas" w:cs="Consolas"/>
+                                <w:sz w:val="16"/>
+                                <w:szCs w:val="16"/>
+                              </w:rPr>
+                            </w:pPr>
+                          </w:p>
+                          <w:p>
+                            <w:pPr>
+                              <w:spacing w:after="0" w:line="240" w:lineRule="auto"/>
+                              <w:rPr>
+                                <w:rFonts w:ascii="Consolas" w:hAnsi="Consolas" w:cs="Consolas"/>
+                                <w:sz w:val="16"/>
+                                <w:szCs w:val="16"/>
+                              </w:rPr>
+                            </w:pPr>
+                          </w:p>
+                          <w:p>
+                            <w:pPr>
+                              <w:spacing w:after="0" w:line="240" w:lineRule="auto"/>
+                              <w:rPr>
+                                <w:rFonts w:ascii="Consolas" w:hAnsi="Consolas" w:cs="Consolas"/>
+                                <w:sz w:val="16"/>
+                                <w:szCs w:val="16"/>
+                              </w:rPr>
+                            </w:pPr>
+                          </w:p>
+                          <w:p>
+                            <w:pPr>
+                              <w:spacing w:after="0" w:line="240" w:lineRule="auto"/>
+                              <w:rPr>
+                                <w:rFonts w:ascii="Consolas" w:hAnsi="Consolas" w:cs="Consolas"/>
+                                <w:sz w:val="16"/>
+                                <w:szCs w:val="16"/>
+                              </w:rPr>
+                            </w:pPr>
+                          </w:p>
+                          <w:p>
+                            <w:pPr>
+                              <w:spacing w:after="0" w:line="240" w:lineRule="auto"/>
+                              <w:rPr>
+                                <w:rFonts w:ascii="Consolas" w:hAnsi="Consolas" w:cs="Consolas"/>
+                                <w:sz w:val="16"/>
+                                <w:szCs w:val="16"/>
+                              </w:rPr>
+                            </w:pPr>
+                          </w:p>
+                          <w:p>
+                            <w:pPr>
+                              <w:spacing w:after="0" w:line="240" w:lineRule="auto"/>
+                              <w:rPr>
+                                <w:rFonts w:ascii="Consolas" w:hAnsi="Consolas" w:cs="Consolas"/>
+                                <w:sz w:val="20"/>
+                                <w:szCs w:val="20"/>
+                              </w:rPr>
+                            </w:pPr>
+                          </w:p>
+                          <w:p>
+                            <w:pPr>
+                              <w:spacing w:after="0" w:line="240" w:lineRule="auto"/>
+                              <w:rPr>
+                                <w:rFonts w:ascii="Consolas" w:hAnsi="Consolas" w:cs="Consolas"/>
+                                <w:sz w:val="20"/>
+                                <w:szCs w:val="20"/>
+                              </w:rPr>
+                            </w:pPr>
+                          </w:p>
+                          <w:p>
+                            <w:pPr>
+                              <w:spacing w:after="0" w:line="240" w:lineRule="auto"/>
+                              <w:rPr>
+                                <w:rFonts w:ascii="Consolas" w:hAnsi="Consolas" w:cs="Consolas"/>
+                                <w:sz w:val="20"/>
+                                <w:szCs w:val="20"/>
+                              </w:rPr>
+                            </w:pPr>
+                          </w:p>
+                          <w:p>
+                            <w:pPr>
+                              <w:spacing w:after="0" w:line="240" w:lineRule="auto"/>
+                              <w:rPr>
+                                <w:rFonts w:ascii="Consolas" w:hAnsi="Consolas" w:cs="Consolas"/>
+                                <w:sz w:val="20"/>
+                                <w:szCs w:val="20"/>
+                              </w:rPr>
+                            </w:pPr>
+                          </w:p>
+                          <w:p>
+                            <w:pPr>
+                              <w:spacing w:after="0" w:line="240" w:lineRule="auto"/>
+                              <w:rPr>
+                                <w:rFonts w:ascii="Consolas" w:hAnsi="Consolas" w:cs="Consolas"/>
+                                <w:sz w:val="20"/>
+                                <w:szCs w:val="20"/>
+                              </w:rPr>
+                            </w:pPr>
+                          </w:p>
+                          <w:tbl>
+                            <w:tblPr>
+                              <w:tblStyle w:val="GridTable4-Accent3"/>
+                              <w:tblW w:w="0" w:type="auto"/>
+                              <w:tblInd w:w="-10" w:type="dxa"/>
+                              <w:tblLayout w:type="fixed"/>
+                              <w:tblLook w:val="04A0" w:firstRow="1" w:lastRow="0" w:firstColumn="1" w:lastColumn="0" w:noHBand="0" w:noVBand="1"/>
+                            </w:tblPr>
+                            <w:tblGrid>
+                              <w:gridCol w:w="1281"/>
+                              <w:gridCol w:w="1776"/>
+                            </w:tblGrid>
+                            <w:tr>
+                              <w:trPr>
+                                <w:cnfStyle w:val="100000000000" w:firstRow="1" w:lastRow="0" w:firstColumn="0" w:lastColumn="0" w:oddVBand="0" w:evenVBand="0" w:oddHBand="0" w:evenHBand="0" w:firstRowFirstColumn="0" w:firstRowLastColumn="0" w:lastRowFirstColumn="0" w:lastRowLastColumn="0"/>
+                                <w:trHeight w:hRule="exact" w:val="198"/>
+                              </w:trPr>
+                              <w:tc>
+                                <w:tcPr>
+                                  <w:cnfStyle w:val="001000000000" w:firstRow="0" w:lastRow="0" w:firstColumn="1" w:lastColumn="0" w:oddVBand="0" w:evenVBand="0" w:oddHBand="0" w:evenHBand="0" w:firstRowFirstColumn="0" w:firstRowLastColumn="0" w:lastRowFirstColumn="0" w:lastRowLastColumn="0"/>
+                                  <w:tcW w:w="1281" w:type="dxa"/>
+                                  <w:hideMark/>
+                                </w:tcPr>
+                                <w:p>
+                                  <w:pPr>
+                                    <w:spacing w:after="0"/>
+                                    <w:rPr>
+                                      <w:rFonts w:eastAsia="Times New Roman" w:cstheme="minorHAnsi"/>
+                                      <w:bCs w:val="0"/>
+                                      <w:sz w:val="14"/>
+                                      <w:szCs w:val="14"/>
+                                    </w:rPr>
+                                  </w:pPr>
+                                  <w:r>
+                                    <w:rPr>
+                                      <w:rFonts w:cstheme="minorHAnsi"/>
+                                      <w:sz w:val="14"/>
+                                      <w:szCs w:val="14"/>
+                                    </w:rPr>
+                                    <w:t>Parameter setting</w:t>
+                                  </w:r>
+                                </w:p>
+                              </w:tc>
+                              <w:tc>
+                                <w:tcPr>
+                                  <w:tcW w:w="1776" w:type="dxa"/>
+                                  <w:hideMark/>
+                                </w:tcPr>
+                                <w:p>
+                                  <w:pPr>
+                                    <w:spacing w:after="0"/>
+                                    <w:cnfStyle w:val="100000000000" w:firstRow="1" w:lastRow="0" w:firstColumn="0" w:lastColumn="0" w:oddVBand="0" w:evenVBand="0" w:oddHBand="0" w:evenHBand="0" w:firstRowFirstColumn="0" w:firstRowLastColumn="0" w:lastRowFirstColumn="0" w:lastRowLastColumn="0"/>
+                                    <w:rPr>
+                                      <w:rFonts w:eastAsia="Times New Roman" w:cstheme="minorHAnsi"/>
+                                      <w:bCs w:val="0"/>
+                                      <w:sz w:val="14"/>
+                                      <w:szCs w:val="14"/>
+                                    </w:rPr>
+                                  </w:pPr>
+                                  <w:r>
+                                    <w:rPr>
+                                      <w:rFonts w:eastAsia="Times New Roman" w:cstheme="minorHAnsi"/>
+                                      <w:bCs w:val="0"/>
+                                      <w:sz w:val="14"/>
+                                      <w:szCs w:val="14"/>
+                                    </w:rPr>
+                                    <w:t>Effect</w:t>
+                                  </w:r>
+                                </w:p>
+                              </w:tc>
+                            </w:tr>
+                            <w:tr>
+                              <w:trPr>
+                                <w:cnfStyle w:val="000000100000" w:firstRow="0" w:lastRow="0" w:firstColumn="0" w:lastColumn="0" w:oddVBand="0" w:evenVBand="0" w:oddHBand="1" w:evenHBand="0" w:firstRowFirstColumn="0" w:firstRowLastColumn="0" w:lastRowFirstColumn="0" w:lastRowLastColumn="0"/>
+                                <w:trHeight w:hRule="exact" w:val="198"/>
+                              </w:trPr>
+                              <w:tc>
+                                <w:tcPr>
+                                  <w:cnfStyle w:val="001000000000" w:firstRow="0" w:lastRow="0" w:firstColumn="1" w:lastColumn="0" w:oddVBand="0" w:evenVBand="0" w:oddHBand="0" w:evenHBand="0" w:firstRowFirstColumn="0" w:firstRowLastColumn="0" w:lastRowFirstColumn="0" w:lastRowLastColumn="0"/>
+                                  <w:tcW w:w="1281" w:type="dxa"/>
+                                  <w:hideMark/>
+                                </w:tcPr>
+                                <w:p>
+                                  <w:pPr>
+                                    <w:spacing w:after="0"/>
+                                    <w:rPr>
+                                      <w:rFonts w:ascii="Consolas" w:eastAsia="Times New Roman" w:hAnsi="Consolas" w:cs="Consolas"/>
+                                      <w:b w:val="0"/>
+                                      <w:sz w:val="12"/>
+                                      <w:szCs w:val="12"/>
+                                    </w:rPr>
+                                  </w:pPr>
+                                  <w:r>
+                                    <w:rPr>
+                                      <w:rFonts w:ascii="Consolas" w:eastAsia="Times New Roman" w:hAnsi="Consolas" w:cs="Consolas"/>
+                                      <w:b w:val="0"/>
+                                      <w:sz w:val="12"/>
+                                      <w:szCs w:val="12"/>
+                                    </w:rPr>
+                                    <w:t>horiz=FALSE</w:t>
+                                  </w:r>
+                                </w:p>
+                              </w:tc>
+                              <w:tc>
+                                <w:tcPr>
+                                  <w:tcW w:w="1776" w:type="dxa"/>
+                                  <w:hideMark/>
+                                </w:tcPr>
+                                <w:p>
+                                  <w:pPr>
+                                    <w:spacing w:after="0"/>
+                                    <w:cnfStyle w:val="000000100000" w:firstRow="0" w:lastRow="0" w:firstColumn="0" w:lastColumn="0" w:oddVBand="0" w:evenVBand="0" w:oddHBand="1" w:evenHBand="0" w:firstRowFirstColumn="0" w:firstRowLastColumn="0" w:lastRowFirstColumn="0" w:lastRowLastColumn="0"/>
+                                    <w:rPr>
+                                      <w:rFonts w:eastAsia="Times New Roman" w:cstheme="minorHAnsi"/>
+                                      <w:sz w:val="14"/>
+                                      <w:szCs w:val="14"/>
+                                    </w:rPr>
+                                  </w:pPr>
+                                  <w:r>
+                                    <w:rPr>
+                                      <w:rFonts w:eastAsia="Times New Roman" w:cstheme="minorHAnsi"/>
+                                      <w:sz w:val="14"/>
+                                      <w:szCs w:val="14"/>
+                                    </w:rPr>
+                                    <w:t>Vertical variable tree</w:t>
+                                  </w:r>
+                                </w:p>
+                              </w:tc>
+                            </w:tr>
+                            <w:tr>
+                              <w:trPr>
+                                <w:cnfStyle w:val="000000010000" w:firstRow="0" w:lastRow="0" w:firstColumn="0" w:lastColumn="0" w:oddVBand="0" w:evenVBand="0" w:oddHBand="0" w:evenHBand="1" w:firstRowFirstColumn="0" w:firstRowLastColumn="0" w:lastRowFirstColumn="0" w:lastRowLastColumn="0"/>
+                                <w:trHeight w:hRule="exact" w:val="198"/>
+                              </w:trPr>
+                              <w:tc>
+                                <w:tcPr>
+                                  <w:cnfStyle w:val="001000000000" w:firstRow="0" w:lastRow="0" w:firstColumn="1" w:lastColumn="0" w:oddVBand="0" w:evenVBand="0" w:oddHBand="0" w:evenHBand="0" w:firstRowFirstColumn="0" w:firstRowLastColumn="0" w:lastRowFirstColumn="0" w:lastRowLastColumn="0"/>
+                                  <w:tcW w:w="1281" w:type="dxa"/>
+                                  <w:hideMark/>
+                                </w:tcPr>
+                                <w:p>
+                                  <w:pPr>
+                                    <w:spacing w:after="0"/>
+                                    <w:rPr>
+                                      <w:rFonts w:ascii="Consolas" w:eastAsia="Times New Roman" w:hAnsi="Consolas" w:cs="Consolas"/>
+                                      <w:b w:val="0"/>
+                                      <w:sz w:val="12"/>
+                                      <w:szCs w:val="12"/>
+                                    </w:rPr>
+                                  </w:pPr>
+                                  <w:r>
+                                    <w:rPr>
+                                      <w:rFonts w:ascii="Consolas" w:eastAsia="Times New Roman" w:hAnsi="Consolas" w:cs="Consolas"/>
+                                      <w:b w:val="0"/>
+                                      <w:sz w:val="12"/>
+                                      <w:szCs w:val="12"/>
+                                    </w:rPr>
+                                    <w:t>sameline=TRUE</w:t>
+                                  </w:r>
+                                </w:p>
+                              </w:tc>
+                              <w:tc>
+                                <w:tcPr>
+                                  <w:tcW w:w="1776" w:type="dxa"/>
+                                  <w:hideMark/>
+                                </w:tcPr>
+                                <w:p>
+                                  <w:pPr>
+                                    <w:spacing w:after="0"/>
+                                    <w:cnfStyle w:val="000000010000" w:firstRow="0" w:lastRow="0" w:firstColumn="0" w:lastColumn="0" w:oddVBand="0" w:evenVBand="0" w:oddHBand="0" w:evenHBand="1" w:firstRowFirstColumn="0" w:firstRowLastColumn="0" w:lastRowFirstColumn="0" w:lastRowLastColumn="0"/>
+                                    <w:rPr>
+                                      <w:rFonts w:eastAsia="Times New Roman" w:cstheme="minorHAnsi"/>
+                                      <w:bCs/>
+                                      <w:sz w:val="14"/>
+                                      <w:szCs w:val="14"/>
+                                      <w:lang w:val="en-CA"/>
+                                    </w:rPr>
+                                  </w:pPr>
+                                  <w:r>
+                                    <w:rPr>
+                                      <w:rFonts w:eastAsia="Times New Roman" w:cstheme="minorHAnsi"/>
+                                      <w:bCs/>
+                                      <w:sz w:val="14"/>
+                                      <w:szCs w:val="14"/>
+                                      <w:lang w:val="en-CA"/>
+                                    </w:rPr>
+                                    <w:t>N</w:t>
+                                  </w:r>
+                                  <w:r>
+                                    <w:rPr>
+                                      <w:rFonts w:eastAsia="Times New Roman" w:cstheme="minorHAnsi"/>
+                                      <w:bCs/>
+                                      <w:sz w:val="14"/>
+                                      <w:szCs w:val="14"/>
+                                      <w:lang w:val="en-CA"/>
+                                    </w:rPr>
+                                    <w:t>ode labels on same line as the counts and percentages</w:t>
+                                  </w:r>
+                                </w:p>
+                                <w:p>
+                                  <w:pPr>
+                                    <w:spacing w:after="0"/>
+                                    <w:cnfStyle w:val="000000010000" w:firstRow="0" w:lastRow="0" w:firstColumn="0" w:lastColumn="0" w:oddVBand="0" w:evenVBand="0" w:oddHBand="0" w:evenHBand="1" w:firstRowFirstColumn="0" w:firstRowLastColumn="0" w:lastRowFirstColumn="0" w:lastRowLastColumn="0"/>
+                                    <w:rPr>
+                                      <w:rFonts w:eastAsia="Times New Roman" w:cstheme="minorHAnsi"/>
+                                      <w:sz w:val="14"/>
+                                      <w:szCs w:val="14"/>
+                                    </w:rPr>
+                                  </w:pPr>
+                                </w:p>
+                              </w:tc>
+                            </w:tr>
+                            <w:tr>
+                              <w:trPr>
+                                <w:cnfStyle w:val="000000100000" w:firstRow="0" w:lastRow="0" w:firstColumn="0" w:lastColumn="0" w:oddVBand="0" w:evenVBand="0" w:oddHBand="1" w:evenHBand="0" w:firstRowFirstColumn="0" w:firstRowLastColumn="0" w:lastRowFirstColumn="0" w:lastRowLastColumn="0"/>
+                                <w:trHeight w:hRule="exact" w:val="198"/>
+                              </w:trPr>
+                              <w:tc>
+                                <w:tcPr>
+                                  <w:cnfStyle w:val="001000000000" w:firstRow="0" w:lastRow="0" w:firstColumn="1" w:lastColumn="0" w:oddVBand="0" w:evenVBand="0" w:oddHBand="0" w:evenHBand="0" w:firstRowFirstColumn="0" w:firstRowLastColumn="0" w:lastRowFirstColumn="0" w:lastRowLastColumn="0"/>
+                                  <w:tcW w:w="1281" w:type="dxa"/>
+                                </w:tcPr>
+                                <w:p>
+                                  <w:pPr>
+                                    <w:spacing w:after="0"/>
+                                    <w:rPr>
+                                      <w:rFonts w:ascii="Consolas" w:eastAsia="Times New Roman" w:hAnsi="Consolas" w:cs="Consolas"/>
+                                      <w:b w:val="0"/>
+                                      <w:sz w:val="12"/>
+                                      <w:szCs w:val="12"/>
+                                    </w:rPr>
+                                  </w:pPr>
+                                  <w:r>
+                                    <w:rPr>
+                                      <w:rFonts w:ascii="Consolas" w:eastAsia="Times New Roman" w:hAnsi="Consolas" w:cs="Consolas"/>
+                                      <w:b w:val="0"/>
+                                      <w:sz w:val="12"/>
+                                      <w:szCs w:val="12"/>
+                                    </w:rPr>
+                                    <w:t>splitwidth=</w:t>
+                                  </w:r>
+                                  <w:r>
+                                    <w:rPr>
+                                      <w:rFonts w:ascii="Consolas" w:eastAsia="Times New Roman" w:hAnsi="Consolas" w:cs="Consolas"/>
+                                      <w:b w:val="0"/>
+                                      <w:sz w:val="12"/>
+                                      <w:szCs w:val="12"/>
+                                    </w:rPr>
+                                    <w:t>50</w:t>
+                                  </w:r>
+                                </w:p>
+                              </w:tc>
+                              <w:tc>
+                                <w:tcPr>
+                                  <w:tcW w:w="1776" w:type="dxa"/>
+                                </w:tcPr>
+                                <w:p>
+                                  <w:pPr>
+                                    <w:spacing w:after="0"/>
+                                    <w:cnfStyle w:val="000000100000" w:firstRow="0" w:lastRow="0" w:firstColumn="0" w:lastColumn="0" w:oddVBand="0" w:evenVBand="0" w:oddHBand="1" w:evenHBand="0" w:firstRowFirstColumn="0" w:firstRowLastColumn="0" w:lastRowFirstColumn="0" w:lastRowLastColumn="0"/>
+                                    <w:rPr>
+                                      <w:rFonts w:eastAsia="Times New Roman" w:cstheme="minorHAnsi"/>
+                                      <w:bCs/>
+                                      <w:sz w:val="14"/>
+                                      <w:szCs w:val="14"/>
+                                      <w:lang w:val="en-CA"/>
+                                    </w:rPr>
+                                  </w:pPr>
+                                  <w:r>
+                                    <w:rPr>
+                                      <w:rFonts w:eastAsia="Times New Roman" w:cstheme="minorHAnsi"/>
+                                      <w:bCs/>
+                                      <w:sz w:val="14"/>
+                                      <w:szCs w:val="14"/>
+                                      <w:lang w:val="en-CA"/>
+                                    </w:rPr>
+                                    <w:t>Split text after 50 cha</w:t>
+                                  </w:r>
+                                  <w:r>
+                                    <w:rPr>
+                                      <w:rFonts w:eastAsia="Times New Roman" w:cstheme="minorHAnsi"/>
+                                      <w:bCs/>
+                                      <w:sz w:val="14"/>
+                                      <w:szCs w:val="14"/>
+                                      <w:lang w:val="en-CA"/>
+                                    </w:rPr>
+                                    <w:t>rs</w:t>
+                                  </w:r>
+                                </w:p>
+                              </w:tc>
+                            </w:tr>
+                            <w:tr>
+                              <w:trPr>
+                                <w:cnfStyle w:val="000000010000" w:firstRow="0" w:lastRow="0" w:firstColumn="0" w:lastColumn="0" w:oddVBand="0" w:evenVBand="0" w:oddHBand="0" w:evenHBand="1" w:firstRowFirstColumn="0" w:firstRowLastColumn="0" w:lastRowFirstColumn="0" w:lastRowLastColumn="0"/>
+                                <w:trHeight w:hRule="exact" w:val="198"/>
+                              </w:trPr>
+                              <w:tc>
+                                <w:tcPr>
+                                  <w:cnfStyle w:val="001000000000" w:firstRow="0" w:lastRow="0" w:firstColumn="1" w:lastColumn="0" w:oddVBand="0" w:evenVBand="0" w:oddHBand="0" w:evenHBand="0" w:firstRowFirstColumn="0" w:firstRowLastColumn="0" w:lastRowFirstColumn="0" w:lastRowLastColumn="0"/>
+                                  <w:tcW w:w="1281" w:type="dxa"/>
+                                </w:tcPr>
+                                <w:p>
+                                  <w:pPr>
+                                    <w:spacing w:after="0"/>
+                                    <w:rPr>
+                                      <w:rFonts w:ascii="Consolas" w:eastAsia="Times New Roman" w:hAnsi="Consolas" w:cs="Consolas"/>
+                                      <w:b w:val="0"/>
+                                      <w:sz w:val="12"/>
+                                      <w:szCs w:val="12"/>
+                                    </w:rPr>
+                                  </w:pPr>
+                                  <w:r>
+                                    <w:rPr>
+                                      <w:rFonts w:ascii="Consolas" w:eastAsia="Times New Roman" w:hAnsi="Consolas" w:cs="Consolas"/>
+                                      <w:b w:val="0"/>
+                                      <w:sz w:val="12"/>
+                                      <w:szCs w:val="12"/>
+                                    </w:rPr>
+                                    <w:t>getscript=TRUE</w:t>
+                                  </w:r>
+                                </w:p>
+                              </w:tc>
+                              <w:tc>
+                                <w:tcPr>
+                                  <w:tcW w:w="1776" w:type="dxa"/>
+                                </w:tcPr>
+                                <w:p>
+                                  <w:pPr>
+                                    <w:spacing w:after="0"/>
+                                    <w:cnfStyle w:val="000000010000" w:firstRow="0" w:lastRow="0" w:firstColumn="0" w:lastColumn="0" w:oddVBand="0" w:evenVBand="0" w:oddHBand="0" w:evenHBand="1" w:firstRowFirstColumn="0" w:firstRowLastColumn="0" w:lastRowFirstColumn="0" w:lastRowLastColumn="0"/>
+                                    <w:rPr>
+                                      <w:rFonts w:eastAsia="Times New Roman" w:cstheme="minorHAnsi"/>
+                                      <w:bCs/>
+                                      <w:sz w:val="14"/>
+                                      <w:szCs w:val="14"/>
+                                      <w:lang w:val="en-CA"/>
+                                    </w:rPr>
+                                  </w:pPr>
+                                  <w:r>
+                                    <w:rPr>
+                                      <w:rFonts w:eastAsia="Times New Roman" w:cstheme="minorHAnsi"/>
+                                      <w:bCs/>
+                                      <w:sz w:val="14"/>
+                                      <w:szCs w:val="14"/>
+                                      <w:lang w:val="en-CA"/>
+                                    </w:rPr>
+                                    <w:t>Get DOT script</w:t>
+                                  </w:r>
+                                </w:p>
+                              </w:tc>
+                            </w:tr>
+                            <w:tr>
+                              <w:trPr>
+                                <w:cnfStyle w:val="000000100000" w:firstRow="0" w:lastRow="0" w:firstColumn="0" w:lastColumn="0" w:oddVBand="0" w:evenVBand="0" w:oddHBand="1" w:evenHBand="0" w:firstRowFirstColumn="0" w:firstRowLastColumn="0" w:lastRowFirstColumn="0" w:lastRowLastColumn="0"/>
+                                <w:trHeight w:hRule="exact" w:val="198"/>
+                              </w:trPr>
+                              <w:tc>
+                                <w:tcPr>
+                                  <w:cnfStyle w:val="001000000000" w:firstRow="0" w:lastRow="0" w:firstColumn="1" w:lastColumn="0" w:oddVBand="0" w:evenVBand="0" w:oddHBand="0" w:evenHBand="0" w:firstRowFirstColumn="0" w:firstRowLastColumn="0" w:lastRowFirstColumn="0" w:lastRowLastColumn="0"/>
+                                  <w:tcW w:w="1281" w:type="dxa"/>
+                                </w:tcPr>
+                                <w:p>
+                                  <w:pPr>
+                                    <w:spacing w:after="0"/>
+                                    <w:rPr>
+                                      <w:rFonts w:ascii="Consolas" w:eastAsia="Times New Roman" w:hAnsi="Consolas" w:cs="Consolas"/>
+                                      <w:b w:val="0"/>
+                                      <w:sz w:val="12"/>
+                                      <w:szCs w:val="12"/>
+                                    </w:rPr>
+                                  </w:pPr>
+                                  <w:r>
+                                    <w:rPr>
+                                      <w:rFonts w:ascii="Consolas" w:eastAsia="Times New Roman" w:hAnsi="Consolas" w:cs="Consolas"/>
+                                      <w:b w:val="0"/>
+                                      <w:sz w:val="12"/>
+                                      <w:szCs w:val="12"/>
+                                    </w:rPr>
+                                    <w:t>plain=TRUE</w:t>
+                                  </w:r>
+                                </w:p>
+                              </w:tc>
+                              <w:tc>
+                                <w:tcPr>
+                                  <w:tcW w:w="1776" w:type="dxa"/>
+                                </w:tcPr>
+                                <w:p>
+                                  <w:pPr>
+                                    <w:spacing w:after="0"/>
+                                    <w:cnfStyle w:val="000000100000" w:firstRow="0" w:lastRow="0" w:firstColumn="0" w:lastColumn="0" w:oddVBand="0" w:evenVBand="0" w:oddHBand="1" w:evenHBand="0" w:firstRowFirstColumn="0" w:firstRowLastColumn="0" w:lastRowFirstColumn="0" w:lastRowLastColumn="0"/>
+                                    <w:rPr>
+                                      <w:rFonts w:eastAsia="Times New Roman" w:cstheme="minorHAnsi"/>
+                                      <w:bCs/>
+                                      <w:sz w:val="14"/>
+                                      <w:szCs w:val="14"/>
+                                      <w:lang w:val="en-CA"/>
+                                    </w:rPr>
+                                  </w:pPr>
+                                  <w:r>
+                                    <w:rPr>
+                                      <w:rFonts w:eastAsia="Times New Roman" w:cstheme="minorHAnsi"/>
+                                      <w:bCs/>
+                                      <w:sz w:val="14"/>
+                                      <w:szCs w:val="14"/>
+                                      <w:lang w:val="en-CA"/>
+                                    </w:rPr>
+                                    <w:t>Nodes in shades of blue</w:t>
+                                  </w:r>
+                                </w:p>
+                                <w:p>
+                                  <w:pPr>
+                                    <w:spacing w:after="0"/>
+                                    <w:cnfStyle w:val="000000100000" w:firstRow="0" w:lastRow="0" w:firstColumn="0" w:lastColumn="0" w:oddVBand="0" w:evenVBand="0" w:oddHBand="1" w:evenHBand="0" w:firstRowFirstColumn="0" w:firstRowLastColumn="0" w:lastRowFirstColumn="0" w:lastRowLastColumn="0"/>
+                                    <w:rPr>
+                                      <w:rFonts w:eastAsia="Times New Roman" w:cstheme="minorHAnsi"/>
+                                      <w:bCs/>
+                                      <w:sz w:val="14"/>
+                                      <w:szCs w:val="14"/>
+                                      <w:lang w:val="en-CA"/>
+                                    </w:rPr>
+                                  </w:pPr>
+                                </w:p>
+                              </w:tc>
+                            </w:tr>
+                            <w:tr>
+                              <w:trPr>
+                                <w:cnfStyle w:val="000000010000" w:firstRow="0" w:lastRow="0" w:firstColumn="0" w:lastColumn="0" w:oddVBand="0" w:evenVBand="0" w:oddHBand="0" w:evenHBand="1" w:firstRowFirstColumn="0" w:firstRowLastColumn="0" w:lastRowFirstColumn="0" w:lastRowLastColumn="0"/>
+                                <w:trHeight w:hRule="exact" w:val="198"/>
+                              </w:trPr>
+                              <w:tc>
+                                <w:tcPr>
+                                  <w:cnfStyle w:val="001000000000" w:firstRow="0" w:lastRow="0" w:firstColumn="1" w:lastColumn="0" w:oddVBand="0" w:evenVBand="0" w:oddHBand="0" w:evenHBand="0" w:firstRowFirstColumn="0" w:firstRowLastColumn="0" w:lastRowFirstColumn="0" w:lastRowLastColumn="0"/>
+                                  <w:tcW w:w="1281" w:type="dxa"/>
+                                </w:tcPr>
+                                <w:p>
+                                  <w:pPr>
+                                    <w:spacing w:after="0"/>
+                                    <w:rPr>
+                                      <w:rFonts w:ascii="Consolas" w:eastAsia="Times New Roman" w:hAnsi="Consolas" w:cs="Consolas"/>
+                                      <w:b w:val="0"/>
+                                      <w:sz w:val="12"/>
+                                      <w:szCs w:val="12"/>
+                                    </w:rPr>
+                                  </w:pPr>
+                                  <w:r>
+                                    <w:rPr>
+                                      <w:rFonts w:ascii="Consolas" w:eastAsia="Times New Roman" w:hAnsi="Consolas" w:cs="Consolas"/>
+                                      <w:b w:val="0"/>
+                                      <w:sz w:val="12"/>
+                                      <w:szCs w:val="12"/>
+                                    </w:rPr>
+                                    <w:t>digits=1</w:t>
+                                  </w:r>
+                                </w:p>
+                              </w:tc>
+                              <w:tc>
+                                <w:tcPr>
+                                  <w:tcW w:w="1776" w:type="dxa"/>
+                                </w:tcPr>
+                                <w:p>
+                                  <w:pPr>
+                                    <w:spacing w:after="0"/>
+                                    <w:cnfStyle w:val="000000010000" w:firstRow="0" w:lastRow="0" w:firstColumn="0" w:lastColumn="0" w:oddVBand="0" w:evenVBand="0" w:oddHBand="0" w:evenHBand="1" w:firstRowFirstColumn="0" w:firstRowLastColumn="0" w:lastRowFirstColumn="0" w:lastRowLastColumn="0"/>
+                                    <w:rPr>
+                                      <w:rFonts w:eastAsia="Times New Roman" w:cstheme="minorHAnsi"/>
+                                      <w:bCs/>
+                                      <w:sz w:val="14"/>
+                                      <w:szCs w:val="14"/>
+                                      <w:lang w:val="en-CA"/>
+                                    </w:rPr>
+                                  </w:pPr>
+                                  <w:r>
+                                    <w:rPr>
+                                      <w:rFonts w:eastAsia="Times New Roman" w:cstheme="minorHAnsi"/>
+                                      <w:bCs/>
+                                      <w:sz w:val="14"/>
+                                      <w:szCs w:val="14"/>
+                                      <w:lang w:val="en-CA"/>
+                                    </w:rPr>
+                                    <w:t xml:space="preserve">Use </w:t>
+                                  </w:r>
+                                  <w:r>
+                                    <w:rPr>
+                                      <w:rFonts w:eastAsia="Times New Roman" w:cstheme="minorHAnsi"/>
+                                      <w:bCs/>
+                                      <w:sz w:val="14"/>
+                                      <w:szCs w:val="14"/>
+                                      <w:lang w:val="en-CA"/>
+                                    </w:rPr>
+                                    <w:t>1 decimal</w:t>
+                                  </w:r>
+                                  <w:r>
+                                    <w:rPr>
+                                      <w:rFonts w:eastAsia="Times New Roman" w:cstheme="minorHAnsi"/>
+                                      <w:bCs/>
+                                      <w:sz w:val="14"/>
+                                      <w:szCs w:val="14"/>
+                                      <w:lang w:val="en-CA"/>
+                                    </w:rPr>
+                                    <w:t xml:space="preserve"> in %</w:t>
+                                  </w:r>
+                                </w:p>
+                              </w:tc>
+                            </w:tr>
+                            <w:tr>
+                              <w:trPr>
+                                <w:cnfStyle w:val="000000100000" w:firstRow="0" w:lastRow="0" w:firstColumn="0" w:lastColumn="0" w:oddVBand="0" w:evenVBand="0" w:oddHBand="1" w:evenHBand="0" w:firstRowFirstColumn="0" w:firstRowLastColumn="0" w:lastRowFirstColumn="0" w:lastRowLastColumn="0"/>
+                                <w:trHeight w:hRule="exact" w:val="198"/>
+                              </w:trPr>
+                              <w:tc>
+                                <w:tcPr>
+                                  <w:cnfStyle w:val="001000000000" w:firstRow="0" w:lastRow="0" w:firstColumn="1" w:lastColumn="0" w:oddVBand="0" w:evenVBand="0" w:oddHBand="0" w:evenHBand="0" w:firstRowFirstColumn="0" w:firstRowLastColumn="0" w:lastRowFirstColumn="0" w:lastRowLastColumn="0"/>
+                                  <w:tcW w:w="1281" w:type="dxa"/>
+                                </w:tcPr>
+                                <w:p>
+                                  <w:pPr>
+                                    <w:spacing w:after="0"/>
+                                    <w:rPr>
+                                      <w:rFonts w:ascii="Consolas" w:eastAsia="Times New Roman" w:hAnsi="Consolas" w:cs="Consolas"/>
+                                      <w:b w:val="0"/>
+                                      <w:sz w:val="12"/>
+                                      <w:szCs w:val="12"/>
+                                    </w:rPr>
+                                  </w:pPr>
+                                  <w:r>
+                                    <w:rPr>
+                                      <w:rFonts w:ascii="Consolas" w:eastAsia="Times New Roman" w:hAnsi="Consolas" w:cs="Consolas"/>
+                                      <w:b w:val="0"/>
+                                      <w:sz w:val="12"/>
+                                      <w:szCs w:val="12"/>
+                                    </w:rPr>
+                                    <w:t>cdigits=2</w:t>
+                                  </w:r>
+                                </w:p>
+                              </w:tc>
+                              <w:tc>
+                                <w:tcPr>
+                                  <w:tcW w:w="1776" w:type="dxa"/>
+                                </w:tcPr>
+                                <w:p>
+                                  <w:pPr>
+                                    <w:spacing w:after="0"/>
+                                    <w:cnfStyle w:val="000000100000" w:firstRow="0" w:lastRow="0" w:firstColumn="0" w:lastColumn="0" w:oddVBand="0" w:evenVBand="0" w:oddHBand="1" w:evenHBand="0" w:firstRowFirstColumn="0" w:firstRowLastColumn="0" w:lastRowFirstColumn="0" w:lastRowLastColumn="0"/>
+                                    <w:rPr>
+                                      <w:rFonts w:eastAsia="Times New Roman" w:cstheme="minorHAnsi"/>
+                                      <w:bCs/>
+                                      <w:sz w:val="14"/>
+                                      <w:szCs w:val="14"/>
+                                      <w:lang w:val="en-CA"/>
+                                    </w:rPr>
+                                  </w:pPr>
+                                  <w:r>
+                                    <w:rPr>
+                                      <w:rFonts w:eastAsia="Times New Roman" w:cstheme="minorHAnsi"/>
+                                      <w:bCs/>
+                                      <w:sz w:val="14"/>
+                                      <w:szCs w:val="14"/>
+                                      <w:lang w:val="en-CA"/>
+                                    </w:rPr>
+                                    <w:t>Use 2 decimals in summary</w:t>
+                                  </w:r>
+                                </w:p>
+                              </w:tc>
+                            </w:tr>
+                            <w:tr>
+                              <w:trPr>
+                                <w:cnfStyle w:val="000000010000" w:firstRow="0" w:lastRow="0" w:firstColumn="0" w:lastColumn="0" w:oddVBand="0" w:evenVBand="0" w:oddHBand="0" w:evenHBand="1" w:firstRowFirstColumn="0" w:firstRowLastColumn="0" w:lastRowFirstColumn="0" w:lastRowLastColumn="0"/>
+                                <w:trHeight w:hRule="exact" w:val="198"/>
+                              </w:trPr>
+                              <w:tc>
+                                <w:tcPr>
+                                  <w:cnfStyle w:val="001000000000" w:firstRow="0" w:lastRow="0" w:firstColumn="1" w:lastColumn="0" w:oddVBand="0" w:evenVBand="0" w:oddHBand="0" w:evenHBand="0" w:firstRowFirstColumn="0" w:firstRowLastColumn="0" w:lastRowFirstColumn="0" w:lastRowLastColumn="0"/>
+                                  <w:tcW w:w="1281" w:type="dxa"/>
+                                </w:tcPr>
+                                <w:p>
+                                  <w:pPr>
+                                    <w:spacing w:after="0"/>
+                                    <w:rPr>
+                                      <w:rFonts w:ascii="Consolas" w:eastAsia="Times New Roman" w:hAnsi="Consolas" w:cs="Consolas"/>
+                                      <w:b w:val="0"/>
+                                      <w:sz w:val="12"/>
+                                      <w:szCs w:val="12"/>
+                                    </w:rPr>
+                                  </w:pPr>
+                                  <w:r>
+                                    <w:rPr>
+                                      <w:rFonts w:ascii="Consolas" w:eastAsia="Times New Roman" w:hAnsi="Consolas" w:cs="Consolas"/>
+                                      <w:b w:val="0"/>
+                                      <w:sz w:val="12"/>
+                                      <w:szCs w:val="12"/>
+                                    </w:rPr>
+                                    <w:t>showpct=FALSE</w:t>
+                                  </w:r>
+                                </w:p>
+                              </w:tc>
+                              <w:tc>
+                                <w:tcPr>
+                                  <w:tcW w:w="1776" w:type="dxa"/>
+                                </w:tcPr>
+                                <w:p>
+                                  <w:pPr>
+                                    <w:spacing w:after="0"/>
+                                    <w:cnfStyle w:val="000000010000" w:firstRow="0" w:lastRow="0" w:firstColumn="0" w:lastColumn="0" w:oddVBand="0" w:evenVBand="0" w:oddHBand="0" w:evenHBand="1" w:firstRowFirstColumn="0" w:firstRowLastColumn="0" w:lastRowFirstColumn="0" w:lastRowLastColumn="0"/>
+                                    <w:rPr>
+                                      <w:rFonts w:eastAsia="Times New Roman" w:cstheme="minorHAnsi"/>
+                                      <w:bCs/>
+                                      <w:sz w:val="14"/>
+                                      <w:szCs w:val="14"/>
+                                      <w:lang w:val="en-CA"/>
+                                    </w:rPr>
+                                  </w:pPr>
+                                  <w:r>
+                                    <w:rPr>
+                                      <w:rFonts w:eastAsia="Times New Roman" w:cstheme="minorHAnsi"/>
+                                      <w:bCs/>
+                                      <w:sz w:val="14"/>
+                                      <w:szCs w:val="14"/>
+                                      <w:lang w:val="en-CA"/>
+                                    </w:rPr>
+                                    <w:t>Do not show percentages</w:t>
+                                  </w:r>
+                                </w:p>
+                              </w:tc>
+                            </w:tr>
+                            <w:tr>
+                              <w:trPr>
+                                <w:cnfStyle w:val="000000100000" w:firstRow="0" w:lastRow="0" w:firstColumn="0" w:lastColumn="0" w:oddVBand="0" w:evenVBand="0" w:oddHBand="1" w:evenHBand="0" w:firstRowFirstColumn="0" w:firstRowLastColumn="0" w:lastRowFirstColumn="0" w:lastRowLastColumn="0"/>
+                                <w:trHeight w:hRule="exact" w:val="198"/>
+                              </w:trPr>
+                              <w:tc>
+                                <w:tcPr>
+                                  <w:cnfStyle w:val="001000000000" w:firstRow="0" w:lastRow="0" w:firstColumn="1" w:lastColumn="0" w:oddVBand="0" w:evenVBand="0" w:oddHBand="0" w:evenHBand="0" w:firstRowFirstColumn="0" w:firstRowLastColumn="0" w:lastRowFirstColumn="0" w:lastRowLastColumn="0"/>
+                                  <w:tcW w:w="1281" w:type="dxa"/>
+                                </w:tcPr>
+                                <w:p>
+                                  <w:pPr>
+                                    <w:spacing w:after="0"/>
+                                    <w:rPr>
+                                      <w:rFonts w:ascii="Consolas" w:eastAsia="Times New Roman" w:hAnsi="Consolas" w:cs="Consolas"/>
+                                      <w:b w:val="0"/>
+                                      <w:sz w:val="12"/>
+                                      <w:szCs w:val="12"/>
+                                    </w:rPr>
+                                  </w:pPr>
+                                  <w:r>
+                                    <w:rPr>
+                                      <w:rFonts w:ascii="Consolas" w:eastAsia="Times New Roman" w:hAnsi="Consolas" w:cs="Consolas"/>
+                                      <w:b w:val="0"/>
+                                      <w:sz w:val="12"/>
+                                      <w:szCs w:val="12"/>
+                                    </w:rPr>
+                                    <w:t>showcount=FALSE</w:t>
+                                  </w:r>
+                                </w:p>
+                              </w:tc>
+                              <w:tc>
+                                <w:tcPr>
+                                  <w:tcW w:w="1776" w:type="dxa"/>
+                                </w:tcPr>
+                                <w:p>
+                                  <w:pPr>
+                                    <w:spacing w:after="0"/>
+                                    <w:cnfStyle w:val="000000100000" w:firstRow="0" w:lastRow="0" w:firstColumn="0" w:lastColumn="0" w:oddVBand="0" w:evenVBand="0" w:oddHBand="1" w:evenHBand="0" w:firstRowFirstColumn="0" w:firstRowLastColumn="0" w:lastRowFirstColumn="0" w:lastRowLastColumn="0"/>
+                                    <w:rPr>
+                                      <w:rFonts w:eastAsia="Times New Roman" w:cstheme="minorHAnsi"/>
+                                      <w:bCs/>
+                                      <w:sz w:val="14"/>
+                                      <w:szCs w:val="14"/>
+                                      <w:lang w:val="en-CA"/>
+                                    </w:rPr>
+                                  </w:pPr>
+                                  <w:r>
+                                    <w:rPr>
+                                      <w:rFonts w:eastAsia="Times New Roman" w:cstheme="minorHAnsi"/>
+                                      <w:bCs/>
+                                      <w:sz w:val="14"/>
+                                      <w:szCs w:val="14"/>
+                                      <w:lang w:val="en-CA"/>
+                                    </w:rPr>
+                                    <w:t>Do not show counts</w:t>
+                                  </w:r>
+                                </w:p>
+                              </w:tc>
+                            </w:tr>
+                          </w:tbl>
+                          <w:p>
+                            <w:pPr>
+                              <w:spacing w:after="0" w:line="240" w:lineRule="auto"/>
+                              <w:rPr>
+                                <w:rFonts w:ascii="Consolas" w:hAnsi="Consolas" w:cs="Consolas"/>
+                                <w:sz w:val="16"/>
+                                <w:szCs w:val="16"/>
+                              </w:rPr>
+                            </w:pPr>
+                          </w:p>
+                        </w:txbxContent>
+                      </wps:txbx>
+                      <wps:bodyPr rot="0" spcFirstLastPara="0" vertOverflow="overflow" horzOverflow="overflow" vert="horz" wrap="square" lIns="36000" tIns="216000" rIns="0" bIns="45720" numCol="1" spcCol="0" rtlCol="0" fromWordArt="0" anchor="t" anchorCtr="0" forceAA="0" compatLnSpc="1">
+                        <a:prstTxWarp prst="textNoShape">
+                          <a:avLst/>
+                        </a:prstTxWarp>
+                        <a:noAutofit/>
+                      </wps:bodyPr>
+                    </wps:wsp>
+                  </a:graphicData>
+                </a:graphic>
+                <wp14:sizeRelV relativeFrom="margin">
+                  <wp14:pctHeight>0</wp14:pctHeight>
+                </wp14:sizeRelV>
+              </wp:anchor>
+            </w:drawing>
+          </mc:Choice>
+          <mc:Fallback>
+            <w:pict>
+              <v:roundrect w14:anchorId="2387E2C8" id="Text Box 1" o:spid="_x0000_s1026" style="position:absolute;margin-left:-16pt;margin-top:30.95pt;width:160.25pt;height:386.45pt;z-index:251644928;visibility:visible;mso-wrap-style:square;mso-height-percent:0;mso-wrap-distance-left:9pt;mso-wrap-distance-top:0;mso-wrap-distance-right:9pt;mso-wrap-distance-bottom:0;mso-position-horizontal:absolute;mso-position-horizontal-relative:text;mso-position-vertical:absolute;mso-position-vertical-relative:text;mso-height-percent:0;mso-height-relative:margin;v-text-anchor:top" arcsize="1793f" o:gfxdata="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" fillcolor="#fde9d9 [665]" stroked="f" strokeweight="1pt">
+                <v:fill opacity="24158f"/>
+                <v:textbox inset="1mm,6mm,0">
+                  <w:txbxContent>
+                    <w:p>
+                      <w:pPr>
+                        <w:spacing w:after="40" w:line="240" w:lineRule="auto"/>
+                        <w:rPr>
+                          <w:rFonts w:asciiTheme="minorHAnsi" w:hAnsiTheme="minorHAnsi" w:cstheme="minorHAnsi"/>
+                          <w:b/>
+                          <w:sz w:val="14"/>
+                          <w:szCs w:val="14"/>
+                        </w:rPr>
+                      </w:pPr>
+                      <w:r>
+                        <w:rPr>
+                          <w:rFonts w:asciiTheme="minorHAnsi" w:hAnsiTheme="minorHAnsi" w:cstheme="minorHAnsi"/>
+                          <w:b/>
+                          <w:sz w:val="14"/>
+                          <w:szCs w:val="14"/>
+                        </w:rPr>
+                        <w:t>Draw a b</w:t>
+                      </w:r>
+                      <w:r>
+                        <w:rPr>
+                          <w:rFonts w:asciiTheme="minorHAnsi" w:hAnsiTheme="minorHAnsi" w:cstheme="minorHAnsi"/>
+                          <w:b/>
+                          <w:sz w:val="14"/>
+                          <w:szCs w:val="14"/>
+                        </w:rPr>
+                        <w:t>asic v</w:t>
+                      </w:r>
+                      <w:r>
+                        <w:rPr>
+                          <w:rFonts w:asciiTheme="minorHAnsi" w:hAnsiTheme="minorHAnsi" w:cstheme="minorHAnsi"/>
+                          <w:b/>
+                          <w:sz w:val="14"/>
+                          <w:szCs w:val="14"/>
+                        </w:rPr>
+                        <w:t xml:space="preserve">ariable </w:t>
+                      </w:r>
+                      <w:r>
+                        <w:rPr>
+                          <w:rFonts w:asciiTheme="minorHAnsi" w:hAnsiTheme="minorHAnsi" w:cstheme="minorHAnsi"/>
+                          <w:b/>
+                          <w:sz w:val="14"/>
+                          <w:szCs w:val="14"/>
+                        </w:rPr>
+                        <w:t>tree</w:t>
+                      </w:r>
+                    </w:p>
+                    <w:p>
+                      <w:pPr>
+                        <w:spacing w:after="0" w:line="240" w:lineRule="auto"/>
+                        <w:rPr>
+                          <w:rFonts w:ascii="Consolas" w:hAnsi="Consolas" w:cs="Consolas"/>
+                          <w:sz w:val="12"/>
+                          <w:szCs w:val="12"/>
+                        </w:rPr>
+                      </w:pPr>
+                      <w:r>
+                        <w:rPr>
+                          <w:rFonts w:ascii="Consolas" w:hAnsi="Consolas" w:cs="Consolas"/>
+                          <w:sz w:val="12"/>
+                          <w:szCs w:val="12"/>
+                        </w:rPr>
+                        <w:t>vtree(FakeData,"Severity Sex")</w:t>
+                      </w:r>
+                    </w:p>
+                    <w:p/>
+                    <w:p/>
+                    <w:p/>
+                    <w:p>
+                      <w:pPr>
+                        <w:spacing w:after="0" w:line="240" w:lineRule="auto"/>
+                        <w:rPr>
+                          <w:rFonts w:ascii="Consolas" w:hAnsi="Consolas" w:cs="Consolas"/>
+                          <w:sz w:val="16"/>
+                          <w:szCs w:val="16"/>
+                        </w:rPr>
+                      </w:pPr>
+                    </w:p>
+                    <w:p>
+                      <w:pPr>
+                        <w:spacing w:after="0" w:line="240" w:lineRule="auto"/>
+                        <w:rPr>
+                          <w:rFonts w:ascii="Consolas" w:hAnsi="Consolas" w:cs="Consolas"/>
+                          <w:sz w:val="16"/>
+                          <w:szCs w:val="16"/>
+                        </w:rPr>
+                      </w:pPr>
+                    </w:p>
+                    <w:p>
+                      <w:pPr>
+                        <w:spacing w:after="0" w:line="240" w:lineRule="auto"/>
+                        <w:rPr>
+                          <w:rFonts w:ascii="Consolas" w:hAnsi="Consolas" w:cs="Consolas"/>
+                          <w:sz w:val="16"/>
+                          <w:szCs w:val="16"/>
+                        </w:rPr>
+                      </w:pPr>
+                    </w:p>
+                    <w:p>
+                      <w:pPr>
+                        <w:spacing w:after="0" w:line="240" w:lineRule="auto"/>
+                        <w:rPr>
+                          <w:rFonts w:ascii="Consolas" w:hAnsi="Consolas" w:cs="Consolas"/>
+                          <w:sz w:val="16"/>
+                          <w:szCs w:val="16"/>
+                        </w:rPr>
+                      </w:pPr>
+                    </w:p>
+                    <w:p>
+                      <w:pPr>
+                        <w:spacing w:after="0" w:line="240" w:lineRule="auto"/>
+                        <w:rPr>
+                          <w:rFonts w:ascii="Consolas" w:hAnsi="Consolas" w:cs="Consolas"/>
+                          <w:sz w:val="16"/>
+                          <w:szCs w:val="16"/>
+                        </w:rPr>
+                      </w:pPr>
+                    </w:p>
+                    <w:p>
+                      <w:pPr>
+                        <w:spacing w:after="0" w:line="240" w:lineRule="auto"/>
+                        <w:rPr>
+                          <w:rFonts w:ascii="Consolas" w:hAnsi="Consolas" w:cs="Consolas"/>
+                          <w:sz w:val="16"/>
+                          <w:szCs w:val="16"/>
+                        </w:rPr>
+                      </w:pPr>
+                    </w:p>
+                    <w:p>
+                      <w:pPr>
+                        <w:spacing w:after="0" w:line="240" w:lineRule="auto"/>
+                        <w:rPr>
+                          <w:rFonts w:ascii="Consolas" w:hAnsi="Consolas" w:cs="Consolas"/>
+                          <w:sz w:val="16"/>
+                          <w:szCs w:val="16"/>
+                        </w:rPr>
+                      </w:pPr>
+                    </w:p>
+                    <w:p>
+                      <w:pPr>
+                        <w:spacing w:after="0" w:line="240" w:lineRule="auto"/>
+                        <w:rPr>
+                          <w:rFonts w:ascii="Consolas" w:hAnsi="Consolas" w:cs="Consolas"/>
+                          <w:sz w:val="16"/>
+                          <w:szCs w:val="16"/>
+                        </w:rPr>
+                      </w:pPr>
+                    </w:p>
+                    <w:p>
+                      <w:pPr>
+                        <w:spacing w:after="0" w:line="240" w:lineRule="auto"/>
+                        <w:rPr>
+                          <w:rFonts w:ascii="Consolas" w:hAnsi="Consolas" w:cs="Consolas"/>
+                          <w:sz w:val="16"/>
+                          <w:szCs w:val="16"/>
+                        </w:rPr>
+                      </w:pPr>
+                    </w:p>
+                    <w:p>
+                      <w:pPr>
+                        <w:spacing w:after="0" w:line="240" w:lineRule="auto"/>
+                        <w:rPr>
+                          <w:rFonts w:ascii="Consolas" w:hAnsi="Consolas" w:cs="Consolas"/>
+                          <w:sz w:val="16"/>
+                          <w:szCs w:val="16"/>
+                        </w:rPr>
+                      </w:pPr>
+                    </w:p>
+                    <w:p>
+                      <w:pPr>
+                        <w:spacing w:after="0" w:line="240" w:lineRule="auto"/>
+                        <w:rPr>
+                          <w:rFonts w:ascii="Consolas" w:hAnsi="Consolas" w:cs="Consolas"/>
+                          <w:sz w:val="16"/>
+                          <w:szCs w:val="16"/>
+                        </w:rPr>
+                      </w:pPr>
+                    </w:p>
+                    <w:p>
+                      <w:pPr>
+                        <w:spacing w:after="0" w:line="240" w:lineRule="auto"/>
+                        <w:rPr>
+                          <w:rFonts w:ascii="Consolas" w:hAnsi="Consolas" w:cs="Consolas"/>
+                          <w:sz w:val="20"/>
+                          <w:szCs w:val="20"/>
+                        </w:rPr>
+                      </w:pPr>
+                    </w:p>
+                    <w:p>
+                      <w:pPr>
+                        <w:spacing w:after="0" w:line="240" w:lineRule="auto"/>
+                        <w:rPr>
+                          <w:rFonts w:ascii="Consolas" w:hAnsi="Consolas" w:cs="Consolas"/>
+                          <w:sz w:val="20"/>
+                          <w:szCs w:val="20"/>
+                        </w:rPr>
+                      </w:pPr>
+                    </w:p>
+                    <w:p>
+                      <w:pPr>
+                        <w:spacing w:after="0" w:line="240" w:lineRule="auto"/>
+                        <w:rPr>
+                          <w:rFonts w:ascii="Consolas" w:hAnsi="Consolas" w:cs="Consolas"/>
+                          <w:sz w:val="20"/>
+                          <w:szCs w:val="20"/>
+                        </w:rPr>
+                      </w:pPr>
+                    </w:p>
+                    <w:p>
+                      <w:pPr>
+                        <w:spacing w:after="0" w:line="240" w:lineRule="auto"/>
+                        <w:rPr>
+                          <w:rFonts w:ascii="Consolas" w:hAnsi="Consolas" w:cs="Consolas"/>
+                          <w:sz w:val="20"/>
+                          <w:szCs w:val="20"/>
+                        </w:rPr>
+                      </w:pPr>
+                    </w:p>
+                    <w:p>
+                      <w:pPr>
+                        <w:spacing w:after="0" w:line="240" w:lineRule="auto"/>
+                        <w:rPr>
+                          <w:rFonts w:ascii="Consolas" w:hAnsi="Consolas" w:cs="Consolas"/>
+                          <w:sz w:val="20"/>
+                          <w:szCs w:val="20"/>
+                        </w:rPr>
+                      </w:pPr>
+                    </w:p>
+                    <w:tbl>
+                      <w:tblPr>
+                        <w:tblStyle w:val="GridTable4-Accent3"/>
+                        <w:tblW w:w="0" w:type="auto"/>
+                        <w:tblInd w:w="-10" w:type="dxa"/>
+                        <w:tblLayout w:type="fixed"/>
+                        <w:tblLook w:val="04A0" w:firstRow="1" w:lastRow="0" w:firstColumn="1" w:lastColumn="0" w:noHBand="0" w:noVBand="1"/>
+                      </w:tblPr>
+                      <w:tblGrid>
+                        <w:gridCol w:w="1281"/>
+                        <w:gridCol w:w="1776"/>
+                      </w:tblGrid>
+                      <w:tr>
+                        <w:trPr>
+                          <w:cnfStyle w:val="100000000000" w:firstRow="1" w:lastRow="0" w:firstColumn="0" w:lastColumn="0" w:oddVBand="0" w:evenVBand="0" w:oddHBand="0" w:evenHBand="0" w:firstRowFirstColumn="0" w:firstRowLastColumn="0" w:lastRowFirstColumn="0" w:lastRowLastColumn="0"/>
+                          <w:trHeight w:hRule="exact" w:val="198"/>
+                        </w:trPr>
+                        <w:tc>
+                          <w:tcPr>
+                            <w:cnfStyle w:val="001000000000" w:firstRow="0" w:lastRow="0" w:firstColumn="1" w:lastColumn="0" w:oddVBand="0" w:evenVBand="0" w:oddHBand="0" w:evenHBand="0" w:firstRowFirstColumn="0" w:firstRowLastColumn="0" w:lastRowFirstColumn="0" w:lastRowLastColumn="0"/>
+                            <w:tcW w:w="1281" w:type="dxa"/>
+                            <w:hideMark/>
+                          </w:tcPr>
+                          <w:p>
+                            <w:pPr>
+                              <w:spacing w:after="0"/>
+                              <w:rPr>
+                                <w:rFonts w:eastAsia="Times New Roman" w:cstheme="minorHAnsi"/>
+                                <w:bCs w:val="0"/>
+                                <w:sz w:val="14"/>
+                                <w:szCs w:val="14"/>
+                              </w:rPr>
+                            </w:pPr>
+                            <w:r>
+                              <w:rPr>
+                                <w:rFonts w:cstheme="minorHAnsi"/>
+                                <w:sz w:val="14"/>
+                                <w:szCs w:val="14"/>
+                              </w:rPr>
+                              <w:t>Parameter setting</w:t>
+                            </w:r>
+                          </w:p>
+                        </w:tc>
+                        <w:tc>
+                          <w:tcPr>
+                            <w:tcW w:w="1776" w:type="dxa"/>
+                            <w:hideMark/>
+                          </w:tcPr>
+                          <w:p>
+                            <w:pPr>
+                              <w:spacing w:after="0"/>
+                              <w:cnfStyle w:val="100000000000" w:firstRow="1" w:lastRow="0" w:firstColumn="0" w:lastColumn="0" w:oddVBand="0" w:evenVBand="0" w:oddHBand="0" w:evenHBand="0" w:firstRowFirstColumn="0" w:firstRowLastColumn="0" w:lastRowFirstColumn="0" w:lastRowLastColumn="0"/>
+                              <w:rPr>
+                                <w:rFonts w:eastAsia="Times New Roman" w:cstheme="minorHAnsi"/>
+                                <w:bCs w:val="0"/>
+                                <w:sz w:val="14"/>
+                                <w:szCs w:val="14"/>
+                              </w:rPr>
+                            </w:pPr>
+                            <w:r>
+                              <w:rPr>
+                                <w:rFonts w:eastAsia="Times New Roman" w:cstheme="minorHAnsi"/>
+                                <w:bCs w:val="0"/>
+                                <w:sz w:val="14"/>
+                                <w:szCs w:val="14"/>
+                              </w:rPr>
+                              <w:t>Effect</w:t>
+                            </w:r>
+                          </w:p>
+                        </w:tc>
+                      </w:tr>
+                      <w:tr>
+                        <w:trPr>
+                          <w:cnfStyle w:val="000000100000" w:firstRow="0" w:lastRow="0" w:firstColumn="0" w:lastColumn="0" w:oddVBand="0" w:evenVBand="0" w:oddHBand="1" w:evenHBand="0" w:firstRowFirstColumn="0" w:firstRowLastColumn="0" w:lastRowFirstColumn="0" w:lastRowLastColumn="0"/>
+                          <w:trHeight w:hRule="exact" w:val="198"/>
+                        </w:trPr>
+                        <w:tc>
+                          <w:tcPr>
+                            <w:cnfStyle w:val="001000000000" w:firstRow="0" w:lastRow="0" w:firstColumn="1" w:lastColumn="0" w:oddVBand="0" w:evenVBand="0" w:oddHBand="0" w:evenHBand="0" w:firstRowFirstColumn="0" w:firstRowLastColumn="0" w:lastRowFirstColumn="0" w:lastRowLastColumn="0"/>
+                            <w:tcW w:w="1281" w:type="dxa"/>
+                            <w:hideMark/>
+                          </w:tcPr>
+                          <w:p>
+                            <w:pPr>
+                              <w:spacing w:after="0"/>
+                              <w:rPr>
+                                <w:rFonts w:ascii="Consolas" w:eastAsia="Times New Roman" w:hAnsi="Consolas" w:cs="Consolas"/>
+                                <w:b w:val="0"/>
+                                <w:sz w:val="12"/>
+                                <w:szCs w:val="12"/>
+                              </w:rPr>
+                            </w:pPr>
+                            <w:r>
+                              <w:rPr>
+                                <w:rFonts w:ascii="Consolas" w:eastAsia="Times New Roman" w:hAnsi="Consolas" w:cs="Consolas"/>
+                                <w:b w:val="0"/>
+                                <w:sz w:val="12"/>
+                                <w:szCs w:val="12"/>
+                              </w:rPr>
+                              <w:t>horiz=FALSE</w:t>
+                            </w:r>
+                          </w:p>
+                        </w:tc>
+                        <w:tc>
+                          <w:tcPr>
+                            <w:tcW w:w="1776" w:type="dxa"/>
+                            <w:hideMark/>
+                          </w:tcPr>
+                          <w:p>
+                            <w:pPr>
+                              <w:spacing w:after="0"/>
+                              <w:cnfStyle w:val="000000100000" w:firstRow="0" w:lastRow="0" w:firstColumn="0" w:lastColumn="0" w:oddVBand="0" w:evenVBand="0" w:oddHBand="1" w:evenHBand="0" w:firstRowFirstColumn="0" w:firstRowLastColumn="0" w:lastRowFirstColumn="0" w:lastRowLastColumn="0"/>
+                              <w:rPr>
+                                <w:rFonts w:eastAsia="Times New Roman" w:cstheme="minorHAnsi"/>
+                                <w:sz w:val="14"/>
+                                <w:szCs w:val="14"/>
+                              </w:rPr>
+                            </w:pPr>
+                            <w:r>
+                              <w:rPr>
+                                <w:rFonts w:eastAsia="Times New Roman" w:cstheme="minorHAnsi"/>
+                                <w:sz w:val="14"/>
+                                <w:szCs w:val="14"/>
+                              </w:rPr>
+                              <w:t>Vertical variable tree</w:t>
+                            </w:r>
+                          </w:p>
+                        </w:tc>
+                      </w:tr>
+                      <w:tr>
+                        <w:trPr>
+                          <w:cnfStyle w:val="000000010000" w:firstRow="0" w:lastRow="0" w:firstColumn="0" w:lastColumn="0" w:oddVBand="0" w:evenVBand="0" w:oddHBand="0" w:evenHBand="1" w:firstRowFirstColumn="0" w:firstRowLastColumn="0" w:lastRowFirstColumn="0" w:lastRowLastColumn="0"/>
+                          <w:trHeight w:hRule="exact" w:val="198"/>
+                        </w:trPr>
+                        <w:tc>
+                          <w:tcPr>
+                            <w:cnfStyle w:val="001000000000" w:firstRow="0" w:lastRow="0" w:firstColumn="1" w:lastColumn="0" w:oddVBand="0" w:evenVBand="0" w:oddHBand="0" w:evenHBand="0" w:firstRowFirstColumn="0" w:firstRowLastColumn="0" w:lastRowFirstColumn="0" w:lastRowLastColumn="0"/>
+                            <w:tcW w:w="1281" w:type="dxa"/>
+                            <w:hideMark/>
+                          </w:tcPr>
+                          <w:p>
+                            <w:pPr>
+                              <w:spacing w:after="0"/>
+                              <w:rPr>
+                                <w:rFonts w:ascii="Consolas" w:eastAsia="Times New Roman" w:hAnsi="Consolas" w:cs="Consolas"/>
+                                <w:b w:val="0"/>
+                                <w:sz w:val="12"/>
+                                <w:szCs w:val="12"/>
+                              </w:rPr>
+                            </w:pPr>
+                            <w:r>
+                              <w:rPr>
+                                <w:rFonts w:ascii="Consolas" w:eastAsia="Times New Roman" w:hAnsi="Consolas" w:cs="Consolas"/>
+                                <w:b w:val="0"/>
+                                <w:sz w:val="12"/>
+                                <w:szCs w:val="12"/>
+                              </w:rPr>
+                              <w:t>sameline=TRUE</w:t>
+                            </w:r>
+                          </w:p>
+                        </w:tc>
+                        <w:tc>
+                          <w:tcPr>
+                            <w:tcW w:w="1776" w:type="dxa"/>
+                            <w:hideMark/>
+                          </w:tcPr>
+                          <w:p>
+                            <w:pPr>
+                              <w:spacing w:after="0"/>
+                              <w:cnfStyle w:val="000000010000" w:firstRow="0" w:lastRow="0" w:firstColumn="0" w:lastColumn="0" w:oddVBand="0" w:evenVBand="0" w:oddHBand="0" w:evenHBand="1" w:firstRowFirstColumn="0" w:firstRowLastColumn="0" w:lastRowFirstColumn="0" w:lastRowLastColumn="0"/>
+                              <w:rPr>
+                                <w:rFonts w:eastAsia="Times New Roman" w:cstheme="minorHAnsi"/>
+                                <w:bCs/>
+                                <w:sz w:val="14"/>
+                                <w:szCs w:val="14"/>
+                                <w:lang w:val="en-CA"/>
+                              </w:rPr>
+                            </w:pPr>
+                            <w:r>
+                              <w:rPr>
+                                <w:rFonts w:eastAsia="Times New Roman" w:cstheme="minorHAnsi"/>
+                                <w:bCs/>
+                                <w:sz w:val="14"/>
+                                <w:szCs w:val="14"/>
+                                <w:lang w:val="en-CA"/>
+                              </w:rPr>
+                              <w:t>N</w:t>
+                            </w:r>
+                            <w:r>
+                              <w:rPr>
+                                <w:rFonts w:eastAsia="Times New Roman" w:cstheme="minorHAnsi"/>
+                                <w:bCs/>
+                                <w:sz w:val="14"/>
+                                <w:szCs w:val="14"/>
+                                <w:lang w:val="en-CA"/>
+                              </w:rPr>
+                              <w:t>ode labels on same line as the counts and percentages</w:t>
+                            </w:r>
+                          </w:p>
+                          <w:p>
+                            <w:pPr>
+                              <w:spacing w:after="0"/>
+                              <w:cnfStyle w:val="000000010000" w:firstRow="0" w:lastRow="0" w:firstColumn="0" w:lastColumn="0" w:oddVBand="0" w:evenVBand="0" w:oddHBand="0" w:evenHBand="1" w:firstRowFirstColumn="0" w:firstRowLastColumn="0" w:lastRowFirstColumn="0" w:lastRowLastColumn="0"/>
+                              <w:rPr>
+                                <w:rFonts w:eastAsia="Times New Roman" w:cstheme="minorHAnsi"/>
+                                <w:sz w:val="14"/>
+                                <w:szCs w:val="14"/>
+                              </w:rPr>
+                            </w:pPr>
+                          </w:p>
+                        </w:tc>
+                      </w:tr>
+                      <w:tr>
+                        <w:trPr>
+                          <w:cnfStyle w:val="000000100000" w:firstRow="0" w:lastRow="0" w:firstColumn="0" w:lastColumn="0" w:oddVBand="0" w:evenVBand="0" w:oddHBand="1" w:evenHBand="0" w:firstRowFirstColumn="0" w:firstRowLastColumn="0" w:lastRowFirstColumn="0" w:lastRowLastColumn="0"/>
+                          <w:trHeight w:hRule="exact" w:val="198"/>
+                        </w:trPr>
+                        <w:tc>
+                          <w:tcPr>
+                            <w:cnfStyle w:val="001000000000" w:firstRow="0" w:lastRow="0" w:firstColumn="1" w:lastColumn="0" w:oddVBand="0" w:evenVBand="0" w:oddHBand="0" w:evenHBand="0" w:firstRowFirstColumn="0" w:firstRowLastColumn="0" w:lastRowFirstColumn="0" w:lastRowLastColumn="0"/>
+                            <w:tcW w:w="1281" w:type="dxa"/>
+                          </w:tcPr>
+                          <w:p>
+                            <w:pPr>
+                              <w:spacing w:after="0"/>
+                              <w:rPr>
+                                <w:rFonts w:ascii="Consolas" w:eastAsia="Times New Roman" w:hAnsi="Consolas" w:cs="Consolas"/>
+                                <w:b w:val="0"/>
+                                <w:sz w:val="12"/>
+                                <w:szCs w:val="12"/>
+                              </w:rPr>
+                            </w:pPr>
+                            <w:r>
+                              <w:rPr>
+                                <w:rFonts w:ascii="Consolas" w:eastAsia="Times New Roman" w:hAnsi="Consolas" w:cs="Consolas"/>
+                                <w:b w:val="0"/>
+                                <w:sz w:val="12"/>
+                                <w:szCs w:val="12"/>
+                              </w:rPr>
+                              <w:t>splitwidth=</w:t>
+                            </w:r>
+                            <w:r>
+                              <w:rPr>
+                                <w:rFonts w:ascii="Consolas" w:eastAsia="Times New Roman" w:hAnsi="Consolas" w:cs="Consolas"/>
+                                <w:b w:val="0"/>
+                                <w:sz w:val="12"/>
+                                <w:szCs w:val="12"/>
+                              </w:rPr>
+                              <w:t>50</w:t>
+                            </w:r>
+                          </w:p>
+                        </w:tc>
+                        <w:tc>
+                          <w:tcPr>
+                            <w:tcW w:w="1776" w:type="dxa"/>
+                          </w:tcPr>
+                          <w:p>
+                            <w:pPr>
+                              <w:spacing w:after="0"/>
+                              <w:cnfStyle w:val="000000100000" w:firstRow="0" w:lastRow="0" w:firstColumn="0" w:lastColumn="0" w:oddVBand="0" w:evenVBand="0" w:oddHBand="1" w:evenHBand="0" w:firstRowFirstColumn="0" w:firstRowLastColumn="0" w:lastRowFirstColumn="0" w:lastRowLastColumn="0"/>
+                              <w:rPr>
+                                <w:rFonts w:eastAsia="Times New Roman" w:cstheme="minorHAnsi"/>
+                                <w:bCs/>
+                                <w:sz w:val="14"/>
+                                <w:szCs w:val="14"/>
+                                <w:lang w:val="en-CA"/>
+                              </w:rPr>
+                            </w:pPr>
+                            <w:r>
+                              <w:rPr>
+                                <w:rFonts w:eastAsia="Times New Roman" w:cstheme="minorHAnsi"/>
+                                <w:bCs/>
+                                <w:sz w:val="14"/>
+                                <w:szCs w:val="14"/>
+                                <w:lang w:val="en-CA"/>
+                              </w:rPr>
+                              <w:t>Split text after 50 cha</w:t>
+                            </w:r>
+                            <w:r>
+                              <w:rPr>
+                                <w:rFonts w:eastAsia="Times New Roman" w:cstheme="minorHAnsi"/>
+                                <w:bCs/>
+                                <w:sz w:val="14"/>
+                                <w:szCs w:val="14"/>
+                                <w:lang w:val="en-CA"/>
+                              </w:rPr>
+                              <w:t>rs</w:t>
+                            </w:r>
+                          </w:p>
+                        </w:tc>
+                      </w:tr>
+                      <w:tr>
+                        <w:trPr>
+                          <w:cnfStyle w:val="000000010000" w:firstRow="0" w:lastRow="0" w:firstColumn="0" w:lastColumn="0" w:oddVBand="0" w:evenVBand="0" w:oddHBand="0" w:evenHBand="1" w:firstRowFirstColumn="0" w:firstRowLastColumn="0" w:lastRowFirstColumn="0" w:lastRowLastColumn="0"/>
+                          <w:trHeight w:hRule="exact" w:val="198"/>
+                        </w:trPr>
+                        <w:tc>
+                          <w:tcPr>
+                            <w:cnfStyle w:val="001000000000" w:firstRow="0" w:lastRow="0" w:firstColumn="1" w:lastColumn="0" w:oddVBand="0" w:evenVBand="0" w:oddHBand="0" w:evenHBand="0" w:firstRowFirstColumn="0" w:firstRowLastColumn="0" w:lastRowFirstColumn="0" w:lastRowLastColumn="0"/>
+                            <w:tcW w:w="1281" w:type="dxa"/>
+                          </w:tcPr>
+                          <w:p>
+                            <w:pPr>
+                              <w:spacing w:after="0"/>
+                              <w:rPr>
+                                <w:rFonts w:ascii="Consolas" w:eastAsia="Times New Roman" w:hAnsi="Consolas" w:cs="Consolas"/>
+                                <w:b w:val="0"/>
+                                <w:sz w:val="12"/>
+                                <w:szCs w:val="12"/>
+                              </w:rPr>
+                            </w:pPr>
+                            <w:r>
+                              <w:rPr>
+                                <w:rFonts w:ascii="Consolas" w:eastAsia="Times New Roman" w:hAnsi="Consolas" w:cs="Consolas"/>
+                                <w:b w:val="0"/>
+                                <w:sz w:val="12"/>
+                                <w:szCs w:val="12"/>
+                              </w:rPr>
+                              <w:t>getscript=TRUE</w:t>
+                            </w:r>
+                          </w:p>
+                        </w:tc>
+                        <w:tc>
+                          <w:tcPr>
+                            <w:tcW w:w="1776" w:type="dxa"/>
+                          </w:tcPr>
+                          <w:p>
+                            <w:pPr>
+                              <w:spacing w:after="0"/>
+                              <w:cnfStyle w:val="000000010000" w:firstRow="0" w:lastRow="0" w:firstColumn="0" w:lastColumn="0" w:oddVBand="0" w:evenVBand="0" w:oddHBand="0" w:evenHBand="1" w:firstRowFirstColumn="0" w:firstRowLastColumn="0" w:lastRowFirstColumn="0" w:lastRowLastColumn="0"/>
+                              <w:rPr>
+                                <w:rFonts w:eastAsia="Times New Roman" w:cstheme="minorHAnsi"/>
+                                <w:bCs/>
+                                <w:sz w:val="14"/>
+                                <w:szCs w:val="14"/>
+                                <w:lang w:val="en-CA"/>
+                              </w:rPr>
+                            </w:pPr>
+                            <w:r>
+                              <w:rPr>
+                                <w:rFonts w:eastAsia="Times New Roman" w:cstheme="minorHAnsi"/>
+                                <w:bCs/>
+                                <w:sz w:val="14"/>
+                                <w:szCs w:val="14"/>
+                                <w:lang w:val="en-CA"/>
+                              </w:rPr>
+                              <w:t>Get DOT script</w:t>
+                            </w:r>
+                          </w:p>
+                        </w:tc>
+                      </w:tr>
+                      <w:tr>
+                        <w:trPr>
+                          <w:cnfStyle w:val="000000100000" w:firstRow="0" w:lastRow="0" w:firstColumn="0" w:lastColumn="0" w:oddVBand="0" w:evenVBand="0" w:oddHBand="1" w:evenHBand="0" w:firstRowFirstColumn="0" w:firstRowLastColumn="0" w:lastRowFirstColumn="0" w:lastRowLastColumn="0"/>
+                          <w:trHeight w:hRule="exact" w:val="198"/>
+                        </w:trPr>
+                        <w:tc>
+                          <w:tcPr>
+                            <w:cnfStyle w:val="001000000000" w:firstRow="0" w:lastRow="0" w:firstColumn="1" w:lastColumn="0" w:oddVBand="0" w:evenVBand="0" w:oddHBand="0" w:evenHBand="0" w:firstRowFirstColumn="0" w:firstRowLastColumn="0" w:lastRowFirstColumn="0" w:lastRowLastColumn="0"/>
+                            <w:tcW w:w="1281" w:type="dxa"/>
+                          </w:tcPr>
+                          <w:p>
+                            <w:pPr>
+                              <w:spacing w:after="0"/>
+                              <w:rPr>
+                                <w:rFonts w:ascii="Consolas" w:eastAsia="Times New Roman" w:hAnsi="Consolas" w:cs="Consolas"/>
+                                <w:b w:val="0"/>
+                                <w:sz w:val="12"/>
+                                <w:szCs w:val="12"/>
+                              </w:rPr>
+                            </w:pPr>
+                            <w:r>
+                              <w:rPr>
+                                <w:rFonts w:ascii="Consolas" w:eastAsia="Times New Roman" w:hAnsi="Consolas" w:cs="Consolas"/>
+                                <w:b w:val="0"/>
+                                <w:sz w:val="12"/>
+                                <w:szCs w:val="12"/>
+                              </w:rPr>
+                              <w:t>plain=TRUE</w:t>
+                            </w:r>
+                          </w:p>
+                        </w:tc>
+                        <w:tc>
+                          <w:tcPr>
+                            <w:tcW w:w="1776" w:type="dxa"/>
+                          </w:tcPr>
+                          <w:p>
+                            <w:pPr>
+                              <w:spacing w:after="0"/>
+                              <w:cnfStyle w:val="000000100000" w:firstRow="0" w:lastRow="0" w:firstColumn="0" w:lastColumn="0" w:oddVBand="0" w:evenVBand="0" w:oddHBand="1" w:evenHBand="0" w:firstRowFirstColumn="0" w:firstRowLastColumn="0" w:lastRowFirstColumn="0" w:lastRowLastColumn="0"/>
+                              <w:rPr>
+                                <w:rFonts w:eastAsia="Times New Roman" w:cstheme="minorHAnsi"/>
+                                <w:bCs/>
+                                <w:sz w:val="14"/>
+                                <w:szCs w:val="14"/>
+                                <w:lang w:val="en-CA"/>
+                              </w:rPr>
+                            </w:pPr>
+                            <w:r>
+                              <w:rPr>
+                                <w:rFonts w:eastAsia="Times New Roman" w:cstheme="minorHAnsi"/>
+                                <w:bCs/>
+                                <w:sz w:val="14"/>
+                                <w:szCs w:val="14"/>
+                                <w:lang w:val="en-CA"/>
+                              </w:rPr>
+                              <w:t>Nodes in shades of blue</w:t>
+                            </w:r>
+                          </w:p>
+                          <w:p>
+                            <w:pPr>
+                              <w:spacing w:after="0"/>
+                              <w:cnfStyle w:val="000000100000" w:firstRow="0" w:lastRow="0" w:firstColumn="0" w:lastColumn="0" w:oddVBand="0" w:evenVBand="0" w:oddHBand="1" w:evenHBand="0" w:firstRowFirstColumn="0" w:firstRowLastColumn="0" w:lastRowFirstColumn="0" w:lastRowLastColumn="0"/>
+                              <w:rPr>
+                                <w:rFonts w:eastAsia="Times New Roman" w:cstheme="minorHAnsi"/>
+                                <w:bCs/>
+                                <w:sz w:val="14"/>
+                                <w:szCs w:val="14"/>
+                                <w:lang w:val="en-CA"/>
+                              </w:rPr>
+                            </w:pPr>
+                          </w:p>
+                        </w:tc>
+                      </w:tr>
+                      <w:tr>
+                        <w:trPr>
+                          <w:cnfStyle w:val="000000010000" w:firstRow="0" w:lastRow="0" w:firstColumn="0" w:lastColumn="0" w:oddVBand="0" w:evenVBand="0" w:oddHBand="0" w:evenHBand="1" w:firstRowFirstColumn="0" w:firstRowLastColumn="0" w:lastRowFirstColumn="0" w:lastRowLastColumn="0"/>
+                          <w:trHeight w:hRule="exact" w:val="198"/>
+                        </w:trPr>
+                        <w:tc>
+                          <w:tcPr>
+                            <w:cnfStyle w:val="001000000000" w:firstRow="0" w:lastRow="0" w:firstColumn="1" w:lastColumn="0" w:oddVBand="0" w:evenVBand="0" w:oddHBand="0" w:evenHBand="0" w:firstRowFirstColumn="0" w:firstRowLastColumn="0" w:lastRowFirstColumn="0" w:lastRowLastColumn="0"/>
+                            <w:tcW w:w="1281" w:type="dxa"/>
+                          </w:tcPr>
+                          <w:p>
+                            <w:pPr>
+                              <w:spacing w:after="0"/>
+                              <w:rPr>
+                                <w:rFonts w:ascii="Consolas" w:eastAsia="Times New Roman" w:hAnsi="Consolas" w:cs="Consolas"/>
+                                <w:b w:val="0"/>
+                                <w:sz w:val="12"/>
+                                <w:szCs w:val="12"/>
+                              </w:rPr>
+                            </w:pPr>
+                            <w:r>
+                              <w:rPr>
+                                <w:rFonts w:ascii="Consolas" w:eastAsia="Times New Roman" w:hAnsi="Consolas" w:cs="Consolas"/>
+                                <w:b w:val="0"/>
+                                <w:sz w:val="12"/>
+                                <w:szCs w:val="12"/>
+                              </w:rPr>
+                              <w:t>digits=1</w:t>
+                            </w:r>
+                          </w:p>
+                        </w:tc>
+                        <w:tc>
+                          <w:tcPr>
+                            <w:tcW w:w="1776" w:type="dxa"/>
+                          </w:tcPr>
+                          <w:p>
+                            <w:pPr>
+                              <w:spacing w:after="0"/>
+                              <w:cnfStyle w:val="000000010000" w:firstRow="0" w:lastRow="0" w:firstColumn="0" w:lastColumn="0" w:oddVBand="0" w:evenVBand="0" w:oddHBand="0" w:evenHBand="1" w:firstRowFirstColumn="0" w:firstRowLastColumn="0" w:lastRowFirstColumn="0" w:lastRowLastColumn="0"/>
+                              <w:rPr>
+                                <w:rFonts w:eastAsia="Times New Roman" w:cstheme="minorHAnsi"/>
+                                <w:bCs/>
+                                <w:sz w:val="14"/>
+                                <w:szCs w:val="14"/>
+                                <w:lang w:val="en-CA"/>
+                              </w:rPr>
+                            </w:pPr>
+                            <w:r>
+                              <w:rPr>
+                                <w:rFonts w:eastAsia="Times New Roman" w:cstheme="minorHAnsi"/>
+                                <w:bCs/>
+                                <w:sz w:val="14"/>
+                                <w:szCs w:val="14"/>
+                                <w:lang w:val="en-CA"/>
+                              </w:rPr>
+                              <w:t xml:space="preserve">Use </w:t>
+                            </w:r>
+                            <w:r>
+                              <w:rPr>
+                                <w:rFonts w:eastAsia="Times New Roman" w:cstheme="minorHAnsi"/>
+                                <w:bCs/>
+                                <w:sz w:val="14"/>
+                                <w:szCs w:val="14"/>
+                                <w:lang w:val="en-CA"/>
+                              </w:rPr>
+                              <w:t>1 decimal</w:t>
+                            </w:r>
+                            <w:r>
+                              <w:rPr>
+                                <w:rFonts w:eastAsia="Times New Roman" w:cstheme="minorHAnsi"/>
+                                <w:bCs/>
+                                <w:sz w:val="14"/>
+                                <w:szCs w:val="14"/>
+                                <w:lang w:val="en-CA"/>
+                              </w:rPr>
+                              <w:t xml:space="preserve"> in %</w:t>
+                            </w:r>
+                          </w:p>
+                        </w:tc>
+                      </w:tr>
+                      <w:tr>
+                        <w:trPr>
+                          <w:cnfStyle w:val="000000100000" w:firstRow="0" w:lastRow="0" w:firstColumn="0" w:lastColumn="0" w:oddVBand="0" w:evenVBand="0" w:oddHBand="1" w:evenHBand="0" w:firstRowFirstColumn="0" w:firstRowLastColumn="0" w:lastRowFirstColumn="0" w:lastRowLastColumn="0"/>
+                          <w:trHeight w:hRule="exact" w:val="198"/>
+                        </w:trPr>
+                        <w:tc>
+                          <w:tcPr>
+                            <w:cnfStyle w:val="001000000000" w:firstRow="0" w:lastRow="0" w:firstColumn="1" w:lastColumn="0" w:oddVBand="0" w:evenVBand="0" w:oddHBand="0" w:evenHBand="0" w:firstRowFirstColumn="0" w:firstRowLastColumn="0" w:lastRowFirstColumn="0" w:lastRowLastColumn="0"/>
+                            <w:tcW w:w="1281" w:type="dxa"/>
+                          </w:tcPr>
+                          <w:p>
+                            <w:pPr>
+                              <w:spacing w:after="0"/>
+                              <w:rPr>
+                                <w:rFonts w:ascii="Consolas" w:eastAsia="Times New Roman" w:hAnsi="Consolas" w:cs="Consolas"/>
+                                <w:b w:val="0"/>
+                                <w:sz w:val="12"/>
+                                <w:szCs w:val="12"/>
+                              </w:rPr>
+                            </w:pPr>
+                            <w:r>
+                              <w:rPr>
+                                <w:rFonts w:ascii="Consolas" w:eastAsia="Times New Roman" w:hAnsi="Consolas" w:cs="Consolas"/>
+                                <w:b w:val="0"/>
+                                <w:sz w:val="12"/>
+                                <w:szCs w:val="12"/>
+                              </w:rPr>
+                              <w:t>cdigits=2</w:t>
+                            </w:r>
+                          </w:p>
+                        </w:tc>
+                        <w:tc>
+                          <w:tcPr>
+                            <w:tcW w:w="1776" w:type="dxa"/>
+                          </w:tcPr>
+                          <w:p>
+                            <w:pPr>
+                              <w:spacing w:after="0"/>
+                              <w:cnfStyle w:val="000000100000" w:firstRow="0" w:lastRow="0" w:firstColumn="0" w:lastColumn="0" w:oddVBand="0" w:evenVBand="0" w:oddHBand="1" w:evenHBand="0" w:firstRowFirstColumn="0" w:firstRowLastColumn="0" w:lastRowFirstColumn="0" w:lastRowLastColumn="0"/>
+                              <w:rPr>
+                                <w:rFonts w:eastAsia="Times New Roman" w:cstheme="minorHAnsi"/>
+                                <w:bCs/>
+                                <w:sz w:val="14"/>
+                                <w:szCs w:val="14"/>
+                                <w:lang w:val="en-CA"/>
+                              </w:rPr>
+                            </w:pPr>
+                            <w:r>
+                              <w:rPr>
+                                <w:rFonts w:eastAsia="Times New Roman" w:cstheme="minorHAnsi"/>
+                                <w:bCs/>
+                                <w:sz w:val="14"/>
+                                <w:szCs w:val="14"/>
+                                <w:lang w:val="en-CA"/>
+                              </w:rPr>
+                              <w:t>Use 2 decimals in summary</w:t>
+                            </w:r>
+                          </w:p>
+                        </w:tc>
+                      </w:tr>
+                      <w:tr>
+                        <w:trPr>
+                          <w:cnfStyle w:val="000000010000" w:firstRow="0" w:lastRow="0" w:firstColumn="0" w:lastColumn="0" w:oddVBand="0" w:evenVBand="0" w:oddHBand="0" w:evenHBand="1" w:firstRowFirstColumn="0" w:firstRowLastColumn="0" w:lastRowFirstColumn="0" w:lastRowLastColumn="0"/>
+                          <w:trHeight w:hRule="exact" w:val="198"/>
+                        </w:trPr>
+                        <w:tc>
+                          <w:tcPr>
+                            <w:cnfStyle w:val="001000000000" w:firstRow="0" w:lastRow="0" w:firstColumn="1" w:lastColumn="0" w:oddVBand="0" w:evenVBand="0" w:oddHBand="0" w:evenHBand="0" w:firstRowFirstColumn="0" w:firstRowLastColumn="0" w:lastRowFirstColumn="0" w:lastRowLastColumn="0"/>
+                            <w:tcW w:w="1281" w:type="dxa"/>
+                          </w:tcPr>
+                          <w:p>
+                            <w:pPr>
+                              <w:spacing w:after="0"/>
+                              <w:rPr>
+                                <w:rFonts w:ascii="Consolas" w:eastAsia="Times New Roman" w:hAnsi="Consolas" w:cs="Consolas"/>
+                                <w:b w:val="0"/>
+                                <w:sz w:val="12"/>
+                                <w:szCs w:val="12"/>
+                              </w:rPr>
+                            </w:pPr>
+                            <w:r>
+                              <w:rPr>
+                                <w:rFonts w:ascii="Consolas" w:eastAsia="Times New Roman" w:hAnsi="Consolas" w:cs="Consolas"/>
+                                <w:b w:val="0"/>
+                                <w:sz w:val="12"/>
+                                <w:szCs w:val="12"/>
+                              </w:rPr>
+                              <w:t>showpct=FALSE</w:t>
+                            </w:r>
+                          </w:p>
+                        </w:tc>
+                        <w:tc>
+                          <w:tcPr>
+                            <w:tcW w:w="1776" w:type="dxa"/>
+                          </w:tcPr>
+                          <w:p>
+                            <w:pPr>
+                              <w:spacing w:after="0"/>
+                              <w:cnfStyle w:val="000000010000" w:firstRow="0" w:lastRow="0" w:firstColumn="0" w:lastColumn="0" w:oddVBand="0" w:evenVBand="0" w:oddHBand="0" w:evenHBand="1" w:firstRowFirstColumn="0" w:firstRowLastColumn="0" w:lastRowFirstColumn="0" w:lastRowLastColumn="0"/>
+                              <w:rPr>
+                                <w:rFonts w:eastAsia="Times New Roman" w:cstheme="minorHAnsi"/>
+                                <w:bCs/>
+                                <w:sz w:val="14"/>
+                                <w:szCs w:val="14"/>
+                                <w:lang w:val="en-CA"/>
+                              </w:rPr>
+                            </w:pPr>
+                            <w:r>
+                              <w:rPr>
+                                <w:rFonts w:eastAsia="Times New Roman" w:cstheme="minorHAnsi"/>
+                                <w:bCs/>
+                                <w:sz w:val="14"/>
+                                <w:szCs w:val="14"/>
+                                <w:lang w:val="en-CA"/>
+                              </w:rPr>
+                              <w:t>Do not show percentages</w:t>
+                            </w:r>
+                          </w:p>
+                        </w:tc>
+                      </w:tr>
+                      <w:tr>
+                        <w:trPr>
+                          <w:cnfStyle w:val="000000100000" w:firstRow="0" w:lastRow="0" w:firstColumn="0" w:lastColumn="0" w:oddVBand="0" w:evenVBand="0" w:oddHBand="1" w:evenHBand="0" w:firstRowFirstColumn="0" w:firstRowLastColumn="0" w:lastRowFirstColumn="0" w:lastRowLastColumn="0"/>
+                          <w:trHeight w:hRule="exact" w:val="198"/>
+                        </w:trPr>
+                        <w:tc>
+                          <w:tcPr>
+                            <w:cnfStyle w:val="001000000000" w:firstRow="0" w:lastRow="0" w:firstColumn="1" w:lastColumn="0" w:oddVBand="0" w:evenVBand="0" w:oddHBand="0" w:evenHBand="0" w:firstRowFirstColumn="0" w:firstRowLastColumn="0" w:lastRowFirstColumn="0" w:lastRowLastColumn="0"/>
+                            <w:tcW w:w="1281" w:type="dxa"/>
+                          </w:tcPr>
+                          <w:p>
+                            <w:pPr>
+                              <w:spacing w:after="0"/>
+                              <w:rPr>
+                                <w:rFonts w:ascii="Consolas" w:eastAsia="Times New Roman" w:hAnsi="Consolas" w:cs="Consolas"/>
+                                <w:b w:val="0"/>
+                                <w:sz w:val="12"/>
+                                <w:szCs w:val="12"/>
+                              </w:rPr>
+                            </w:pPr>
+                            <w:r>
+                              <w:rPr>
+                                <w:rFonts w:ascii="Consolas" w:eastAsia="Times New Roman" w:hAnsi="Consolas" w:cs="Consolas"/>
+                                <w:b w:val="0"/>
+                                <w:sz w:val="12"/>
+                                <w:szCs w:val="12"/>
+                              </w:rPr>
+                              <w:t>showcount=FALSE</w:t>
+                            </w:r>
+                          </w:p>
+                        </w:tc>
+                        <w:tc>
+                          <w:tcPr>
+                            <w:tcW w:w="1776" w:type="dxa"/>
+                          </w:tcPr>
+                          <w:p>
+                            <w:pPr>
+                              <w:spacing w:after="0"/>
+                              <w:cnfStyle w:val="000000100000" w:firstRow="0" w:lastRow="0" w:firstColumn="0" w:lastColumn="0" w:oddVBand="0" w:evenVBand="0" w:oddHBand="1" w:evenHBand="0" w:firstRowFirstColumn="0" w:firstRowLastColumn="0" w:lastRowFirstColumn="0" w:lastRowLastColumn="0"/>
+                              <w:rPr>
+                                <w:rFonts w:eastAsia="Times New Roman" w:cstheme="minorHAnsi"/>
+                                <w:bCs/>
+                                <w:sz w:val="14"/>
+                                <w:szCs w:val="14"/>
+                                <w:lang w:val="en-CA"/>
+                              </w:rPr>
+                            </w:pPr>
+                            <w:r>
+                              <w:rPr>
+                                <w:rFonts w:eastAsia="Times New Roman" w:cstheme="minorHAnsi"/>
+                                <w:bCs/>
+                                <w:sz w:val="14"/>
+                                <w:szCs w:val="14"/>
+                                <w:lang w:val="en-CA"/>
+                              </w:rPr>
+                              <w:t>Do not show counts</w:t>
+                            </w:r>
+                          </w:p>
+                        </w:tc>
+                      </w:tr>
+                    </w:tbl>
+                    <w:p>
+                      <w:pPr>
+                        <w:spacing w:after="0" w:line="240" w:lineRule="auto"/>
+                        <w:rPr>
+                          <w:rFonts w:ascii="Consolas" w:hAnsi="Consolas" w:cs="Consolas"/>
+                          <w:sz w:val="16"/>
+                          <w:szCs w:val="16"/>
+                        </w:rPr>
+                      </w:pPr>
+                    </w:p>
+                  </w:txbxContent>
+                </v:textbox>
+              </v:roundrect>
+            </w:pict>
+          </mc:Fallback>
+        </mc:AlternateContent>
+      </w:r>
+      <w:r>
+        <w:rPr>
+          <w:rFonts w:cs="Consolas"/>
+          <w:noProof/>
+          <w:color w:val="984806" w:themeColor="accent6" w:themeShade="80"/>
+          <w:sz w:val="24"/>
+          <w:szCs w:val="32"/>
+        </w:rPr>
+        <mc:AlternateContent>
+          <mc:Choice Requires="wps">
+            <w:drawing>
+              <wp:anchor distT="0" distB="0" distL="114300" distR="114300" simplePos="0" relativeHeight="251641856" behindDoc="0" locked="0" layoutInCell="1" allowOverlap="1" wp14:anchorId="23DDDA07" wp14:editId="35110C02">
                 <wp:simplePos x="0" y="0"/>
                 <wp:positionH relativeFrom="column">
                   <wp:posOffset>1887648</wp:posOffset>
@@ -1214,7 +3156,7 @@
           </mc:Choice>
           <mc:Fallback>
             <w:pict>
-              <v:roundrect w14:anchorId="23DDDA07" id="Text Box 24" o:spid="_x0000_s1026" style="position:absolute;margin-left:148.65pt;margin-top:31.6pt;width:175.15pt;height:385.65pt;z-index:251641856;visibility:visible;mso-wrap-style:square;mso-width-percent:0;mso-height-percent:0;mso-wrap-distance-left:9pt;mso-wrap-distance-top:0;mso-wrap-distance-right:9pt;mso-wrap-distance-bottom:0;mso-position-horizontal:absolute;mso-position-horizontal-relative:text;mso-position-vertical:absolute;mso-position-vertical-relative:text;mso-width-percent:0;mso-height-percent:0;mso-width-relative:margin;mso-height-relative:margin;v-text-anchor:top" arcsize="1793f" o:gfxdata="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" fillcolor="#fde9d9 [665]" stroked="f" strokeweight="1pt">
+              <v:roundrect w14:anchorId="23DDDA07" id="Text Box 24" o:spid="_x0000_s1027" style="position:absolute;margin-left:148.65pt;margin-top:31.6pt;width:175.15pt;height:385.65pt;z-index:251641856;visibility:visible;mso-wrap-style:square;mso-width-percent:0;mso-height-percent:0;mso-wrap-distance-left:9pt;mso-wrap-distance-top:0;mso-wrap-distance-right:9pt;mso-wrap-distance-bottom:0;mso-position-horizontal:absolute;mso-position-horizontal-relative:text;mso-position-vertical:absolute;mso-position-vertical-relative:text;mso-width-percent:0;mso-height-percent:0;mso-width-relative:margin;mso-height-relative:margin;v-text-anchor:top" arcsize="1793f" o:gfxdata="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" fillcolor="#fde9d9 [665]" stroked="f" strokeweight="1pt">
                 <v:fill opacity="24158f"/>
                 <v:textbox inset="1mm,6mm,1mm">
                   <w:txbxContent>
@@ -2327,1988 +4269,6 @@
                           <w:rFonts w:ascii="Consolas" w:hAnsi="Consolas" w:cs="Consolas"/>
                           <w:sz w:val="12"/>
                           <w:szCs w:val="12"/>
-                        </w:rPr>
-                      </w:pPr>
-                    </w:p>
-                  </w:txbxContent>
-                </v:textbox>
-              </v:roundrect>
-            </w:pict>
-          </mc:Fallback>
-        </mc:AlternateContent>
-      </w:r>
-      <w:r>
-        <w:rPr>
-          <w:rFonts w:cs="Consolas"/>
-          <w:noProof/>
-          <w:color w:val="984806" w:themeColor="accent6" w:themeShade="80"/>
-          <w:sz w:val="24"/>
-          <w:szCs w:val="32"/>
-        </w:rPr>
-        <mc:AlternateContent>
-          <mc:Choice Requires="wps">
-            <w:drawing>
-              <wp:anchor distT="0" distB="0" distL="114300" distR="114300" simplePos="0" relativeHeight="251644928" behindDoc="0" locked="0" layoutInCell="1" allowOverlap="1" wp14:anchorId="2387E2C8" wp14:editId="38F694F1">
-                <wp:simplePos x="0" y="0"/>
-                <wp:positionH relativeFrom="column">
-                  <wp:posOffset>-203703</wp:posOffset>
-                </wp:positionH>
-                <wp:positionV relativeFrom="paragraph">
-                  <wp:posOffset>392058</wp:posOffset>
-                </wp:positionV>
-                <wp:extent cx="2035175" cy="4888871"/>
-                <wp:effectExtent l="0" t="0" r="0" b="635"/>
-                <wp:wrapNone/>
-                <wp:docPr id="1" name="Text Box 1"/>
-                <wp:cNvGraphicFramePr/>
-                <a:graphic xmlns:a="http://schemas.openxmlformats.org/drawingml/2006/main">
-                  <a:graphicData uri="http://schemas.microsoft.com/office/word/2010/wordprocessingShape">
-                    <wps:wsp>
-                      <wps:cNvSpPr txBox="1"/>
-                      <wps:spPr>
-                        <a:xfrm>
-                          <a:off x="0" y="0"/>
-                          <a:ext cx="2035175" cy="4888871"/>
-                        </a:xfrm>
-                        <a:prstGeom prst="roundRect">
-                          <a:avLst>
-                            <a:gd name="adj" fmla="val 2736"/>
-                          </a:avLst>
-                        </a:prstGeom>
-                        <a:solidFill>
-                          <a:schemeClr val="accent6">
-                            <a:lumMod val="20000"/>
-                            <a:lumOff val="80000"/>
-                            <a:alpha val="37000"/>
-                          </a:schemeClr>
-                        </a:solidFill>
-                        <a:ln w="12700">
-                          <a:noFill/>
-                        </a:ln>
-                        <a:effectLst/>
-                      </wps:spPr>
-                      <wps:style>
-                        <a:lnRef idx="0">
-                          <a:schemeClr val="accent1"/>
-                        </a:lnRef>
-                        <a:fillRef idx="0">
-                          <a:schemeClr val="accent1"/>
-                        </a:fillRef>
-                        <a:effectRef idx="0">
-                          <a:schemeClr val="accent1"/>
-                        </a:effectRef>
-                        <a:fontRef idx="minor">
-                          <a:schemeClr val="dk1"/>
-                        </a:fontRef>
-                      </wps:style>
-                      <wps:txbx>
-                        <w:txbxContent>
-                          <w:p>
-                            <w:pPr>
-                              <w:spacing w:after="40" w:line="240" w:lineRule="auto"/>
-                              <w:rPr>
-                                <w:rFonts w:asciiTheme="minorHAnsi" w:hAnsiTheme="minorHAnsi" w:cstheme="minorHAnsi"/>
-                                <w:b/>
-                                <w:sz w:val="14"/>
-                                <w:szCs w:val="14"/>
-                              </w:rPr>
-                            </w:pPr>
-                            <w:r>
-                              <w:rPr>
-                                <w:rFonts w:asciiTheme="minorHAnsi" w:hAnsiTheme="minorHAnsi" w:cstheme="minorHAnsi"/>
-                                <w:b/>
-                                <w:sz w:val="14"/>
-                                <w:szCs w:val="14"/>
-                              </w:rPr>
-                              <w:t>Draw a b</w:t>
-                            </w:r>
-                            <w:r>
-                              <w:rPr>
-                                <w:rFonts w:asciiTheme="minorHAnsi" w:hAnsiTheme="minorHAnsi" w:cstheme="minorHAnsi"/>
-                                <w:b/>
-                                <w:sz w:val="14"/>
-                                <w:szCs w:val="14"/>
-                              </w:rPr>
-                              <w:t>asic v</w:t>
-                            </w:r>
-                            <w:r>
-                              <w:rPr>
-                                <w:rFonts w:asciiTheme="minorHAnsi" w:hAnsiTheme="minorHAnsi" w:cstheme="minorHAnsi"/>
-                                <w:b/>
-                                <w:sz w:val="14"/>
-                                <w:szCs w:val="14"/>
-                              </w:rPr>
-                              <w:t xml:space="preserve">ariable </w:t>
-                            </w:r>
-                            <w:r>
-                              <w:rPr>
-                                <w:rFonts w:asciiTheme="minorHAnsi" w:hAnsiTheme="minorHAnsi" w:cstheme="minorHAnsi"/>
-                                <w:b/>
-                                <w:sz w:val="14"/>
-                                <w:szCs w:val="14"/>
-                              </w:rPr>
-                              <w:t>tree</w:t>
-                            </w:r>
-                          </w:p>
-                          <w:p>
-                            <w:pPr>
-                              <w:spacing w:after="0" w:line="240" w:lineRule="auto"/>
-                              <w:rPr>
-                                <w:rFonts w:ascii="Consolas" w:hAnsi="Consolas" w:cs="Consolas"/>
-                                <w:sz w:val="12"/>
-                                <w:szCs w:val="12"/>
-                              </w:rPr>
-                            </w:pPr>
-                            <w:r>
-                              <w:rPr>
-                                <w:rFonts w:ascii="Consolas" w:hAnsi="Consolas" w:cs="Consolas"/>
-                                <w:sz w:val="12"/>
-                                <w:szCs w:val="12"/>
-                              </w:rPr>
-                              <w:t>vtree(FakeData,"Severity Sex")</w:t>
-                            </w:r>
-                          </w:p>
-                          <w:p/>
-                          <w:p/>
-                          <w:p/>
-                          <w:p>
-                            <w:pPr>
-                              <w:spacing w:after="0" w:line="240" w:lineRule="auto"/>
-                              <w:rPr>
-                                <w:rFonts w:ascii="Consolas" w:hAnsi="Consolas" w:cs="Consolas"/>
-                                <w:sz w:val="16"/>
-                                <w:szCs w:val="16"/>
-                              </w:rPr>
-                            </w:pPr>
-                          </w:p>
-                          <w:p>
-                            <w:pPr>
-                              <w:spacing w:after="0" w:line="240" w:lineRule="auto"/>
-                              <w:rPr>
-                                <w:rFonts w:ascii="Consolas" w:hAnsi="Consolas" w:cs="Consolas"/>
-                                <w:sz w:val="16"/>
-                                <w:szCs w:val="16"/>
-                              </w:rPr>
-                            </w:pPr>
-                          </w:p>
-                          <w:p>
-                            <w:pPr>
-                              <w:spacing w:after="0" w:line="240" w:lineRule="auto"/>
-                              <w:rPr>
-                                <w:rFonts w:ascii="Consolas" w:hAnsi="Consolas" w:cs="Consolas"/>
-                                <w:sz w:val="16"/>
-                                <w:szCs w:val="16"/>
-                              </w:rPr>
-                            </w:pPr>
-                          </w:p>
-                          <w:p>
-                            <w:pPr>
-                              <w:spacing w:after="0" w:line="240" w:lineRule="auto"/>
-                              <w:rPr>
-                                <w:rFonts w:ascii="Consolas" w:hAnsi="Consolas" w:cs="Consolas"/>
-                                <w:sz w:val="16"/>
-                                <w:szCs w:val="16"/>
-                              </w:rPr>
-                            </w:pPr>
-                          </w:p>
-                          <w:p>
-                            <w:pPr>
-                              <w:spacing w:after="0" w:line="240" w:lineRule="auto"/>
-                              <w:rPr>
-                                <w:rFonts w:ascii="Consolas" w:hAnsi="Consolas" w:cs="Consolas"/>
-                                <w:sz w:val="16"/>
-                                <w:szCs w:val="16"/>
-                              </w:rPr>
-                            </w:pPr>
-                          </w:p>
-                          <w:p>
-                            <w:pPr>
-                              <w:spacing w:after="0" w:line="240" w:lineRule="auto"/>
-                              <w:rPr>
-                                <w:rFonts w:ascii="Consolas" w:hAnsi="Consolas" w:cs="Consolas"/>
-                                <w:sz w:val="16"/>
-                                <w:szCs w:val="16"/>
-                              </w:rPr>
-                            </w:pPr>
-                          </w:p>
-                          <w:p>
-                            <w:pPr>
-                              <w:spacing w:after="0" w:line="240" w:lineRule="auto"/>
-                              <w:rPr>
-                                <w:rFonts w:ascii="Consolas" w:hAnsi="Consolas" w:cs="Consolas"/>
-                                <w:sz w:val="16"/>
-                                <w:szCs w:val="16"/>
-                              </w:rPr>
-                            </w:pPr>
-                          </w:p>
-                          <w:p>
-                            <w:pPr>
-                              <w:spacing w:after="0" w:line="240" w:lineRule="auto"/>
-                              <w:rPr>
-                                <w:rFonts w:ascii="Consolas" w:hAnsi="Consolas" w:cs="Consolas"/>
-                                <w:sz w:val="16"/>
-                                <w:szCs w:val="16"/>
-                              </w:rPr>
-                            </w:pPr>
-                          </w:p>
-                          <w:p>
-                            <w:pPr>
-                              <w:spacing w:after="0" w:line="240" w:lineRule="auto"/>
-                              <w:rPr>
-                                <w:rFonts w:ascii="Consolas" w:hAnsi="Consolas" w:cs="Consolas"/>
-                                <w:sz w:val="16"/>
-                                <w:szCs w:val="16"/>
-                              </w:rPr>
-                            </w:pPr>
-                          </w:p>
-                          <w:p>
-                            <w:pPr>
-                              <w:spacing w:after="0" w:line="240" w:lineRule="auto"/>
-                              <w:rPr>
-                                <w:rFonts w:ascii="Consolas" w:hAnsi="Consolas" w:cs="Consolas"/>
-                                <w:sz w:val="16"/>
-                                <w:szCs w:val="16"/>
-                              </w:rPr>
-                            </w:pPr>
-                          </w:p>
-                          <w:p>
-                            <w:pPr>
-                              <w:spacing w:after="0" w:line="240" w:lineRule="auto"/>
-                              <w:rPr>
-                                <w:rFonts w:ascii="Consolas" w:hAnsi="Consolas" w:cs="Consolas"/>
-                                <w:sz w:val="16"/>
-                                <w:szCs w:val="16"/>
-                              </w:rPr>
-                            </w:pPr>
-                          </w:p>
-                          <w:p>
-                            <w:pPr>
-                              <w:spacing w:after="0" w:line="240" w:lineRule="auto"/>
-                              <w:rPr>
-                                <w:rFonts w:ascii="Consolas" w:hAnsi="Consolas" w:cs="Consolas"/>
-                                <w:sz w:val="20"/>
-                                <w:szCs w:val="20"/>
-                              </w:rPr>
-                            </w:pPr>
-                          </w:p>
-                          <w:p>
-                            <w:pPr>
-                              <w:spacing w:after="0" w:line="240" w:lineRule="auto"/>
-                              <w:rPr>
-                                <w:rFonts w:ascii="Consolas" w:hAnsi="Consolas" w:cs="Consolas"/>
-                                <w:sz w:val="20"/>
-                                <w:szCs w:val="20"/>
-                              </w:rPr>
-                            </w:pPr>
-                          </w:p>
-                          <w:p>
-                            <w:pPr>
-                              <w:spacing w:after="0" w:line="240" w:lineRule="auto"/>
-                              <w:rPr>
-                                <w:rFonts w:ascii="Consolas" w:hAnsi="Consolas" w:cs="Consolas"/>
-                                <w:sz w:val="20"/>
-                                <w:szCs w:val="20"/>
-                              </w:rPr>
-                            </w:pPr>
-                          </w:p>
-                          <w:p>
-                            <w:pPr>
-                              <w:spacing w:after="0" w:line="240" w:lineRule="auto"/>
-                              <w:rPr>
-                                <w:rFonts w:ascii="Consolas" w:hAnsi="Consolas" w:cs="Consolas"/>
-                                <w:sz w:val="20"/>
-                                <w:szCs w:val="20"/>
-                              </w:rPr>
-                            </w:pPr>
-                          </w:p>
-                          <w:p>
-                            <w:pPr>
-                              <w:spacing w:after="0" w:line="240" w:lineRule="auto"/>
-                              <w:rPr>
-                                <w:rFonts w:ascii="Consolas" w:hAnsi="Consolas" w:cs="Consolas"/>
-                                <w:sz w:val="20"/>
-                                <w:szCs w:val="20"/>
-                              </w:rPr>
-                            </w:pPr>
-                          </w:p>
-                          <w:p>
-                            <w:pPr>
-                              <w:spacing w:after="0" w:line="240" w:lineRule="auto"/>
-                              <w:rPr>
-                                <w:rFonts w:ascii="Consolas" w:hAnsi="Consolas" w:cs="Consolas"/>
-                                <w:sz w:val="20"/>
-                                <w:szCs w:val="20"/>
-                              </w:rPr>
-                            </w:pPr>
-                          </w:p>
-                          <w:p>
-                            <w:pPr>
-                              <w:spacing w:after="0" w:line="240" w:lineRule="auto"/>
-                              <w:rPr>
-                                <w:rFonts w:ascii="Consolas" w:hAnsi="Consolas" w:cs="Consolas"/>
-                                <w:sz w:val="20"/>
-                                <w:szCs w:val="20"/>
-                              </w:rPr>
-                            </w:pPr>
-                          </w:p>
-                          <w:tbl>
-                            <w:tblPr>
-                              <w:tblStyle w:val="GridTable4-Accent3"/>
-                              <w:tblW w:w="0" w:type="auto"/>
-                              <w:tblInd w:w="-10" w:type="dxa"/>
-                              <w:tblLayout w:type="fixed"/>
-                              <w:tblLook w:val="04A0" w:firstRow="1" w:lastRow="0" w:firstColumn="1" w:lastColumn="0" w:noHBand="0" w:noVBand="1"/>
-                            </w:tblPr>
-                            <w:tblGrid>
-                              <w:gridCol w:w="1281"/>
-                              <w:gridCol w:w="1776"/>
-                            </w:tblGrid>
-                            <w:tr>
-                              <w:trPr>
-                                <w:cnfStyle w:val="100000000000" w:firstRow="1" w:lastRow="0" w:firstColumn="0" w:lastColumn="0" w:oddVBand="0" w:evenVBand="0" w:oddHBand="0" w:evenHBand="0" w:firstRowFirstColumn="0" w:firstRowLastColumn="0" w:lastRowFirstColumn="0" w:lastRowLastColumn="0"/>
-                                <w:trHeight w:hRule="exact" w:val="198"/>
-                              </w:trPr>
-                              <w:tc>
-                                <w:tcPr>
-                                  <w:cnfStyle w:val="001000000000" w:firstRow="0" w:lastRow="0" w:firstColumn="1" w:lastColumn="0" w:oddVBand="0" w:evenVBand="0" w:oddHBand="0" w:evenHBand="0" w:firstRowFirstColumn="0" w:firstRowLastColumn="0" w:lastRowFirstColumn="0" w:lastRowLastColumn="0"/>
-                                  <w:tcW w:w="1281" w:type="dxa"/>
-                                  <w:hideMark/>
-                                </w:tcPr>
-                                <w:p>
-                                  <w:pPr>
-                                    <w:spacing w:after="0"/>
-                                    <w:rPr>
-                                      <w:rFonts w:eastAsia="Times New Roman" w:cstheme="minorHAnsi"/>
-                                      <w:bCs w:val="0"/>
-                                      <w:sz w:val="14"/>
-                                      <w:szCs w:val="14"/>
-                                    </w:rPr>
-                                  </w:pPr>
-                                  <w:r>
-                                    <w:rPr>
-                                      <w:rFonts w:cstheme="minorHAnsi"/>
-                                      <w:sz w:val="14"/>
-                                      <w:szCs w:val="14"/>
-                                    </w:rPr>
-                                    <w:t>Parameter setting</w:t>
-                                  </w:r>
-                                </w:p>
-                              </w:tc>
-                              <w:tc>
-                                <w:tcPr>
-                                  <w:tcW w:w="1776" w:type="dxa"/>
-                                  <w:hideMark/>
-                                </w:tcPr>
-                                <w:p>
-                                  <w:pPr>
-                                    <w:spacing w:after="0"/>
-                                    <w:cnfStyle w:val="100000000000" w:firstRow="1" w:lastRow="0" w:firstColumn="0" w:lastColumn="0" w:oddVBand="0" w:evenVBand="0" w:oddHBand="0" w:evenHBand="0" w:firstRowFirstColumn="0" w:firstRowLastColumn="0" w:lastRowFirstColumn="0" w:lastRowLastColumn="0"/>
-                                    <w:rPr>
-                                      <w:rFonts w:eastAsia="Times New Roman" w:cstheme="minorHAnsi"/>
-                                      <w:bCs w:val="0"/>
-                                      <w:sz w:val="14"/>
-                                      <w:szCs w:val="14"/>
-                                    </w:rPr>
-                                  </w:pPr>
-                                  <w:r>
-                                    <w:rPr>
-                                      <w:rFonts w:eastAsia="Times New Roman" w:cstheme="minorHAnsi"/>
-                                      <w:bCs w:val="0"/>
-                                      <w:sz w:val="14"/>
-                                      <w:szCs w:val="14"/>
-                                    </w:rPr>
-                                    <w:t>Effect</w:t>
-                                  </w:r>
-                                </w:p>
-                              </w:tc>
-                            </w:tr>
-                            <w:tr>
-                              <w:trPr>
-                                <w:cnfStyle w:val="000000100000" w:firstRow="0" w:lastRow="0" w:firstColumn="0" w:lastColumn="0" w:oddVBand="0" w:evenVBand="0" w:oddHBand="1" w:evenHBand="0" w:firstRowFirstColumn="0" w:firstRowLastColumn="0" w:lastRowFirstColumn="0" w:lastRowLastColumn="0"/>
-                                <w:trHeight w:hRule="exact" w:val="198"/>
-                              </w:trPr>
-                              <w:tc>
-                                <w:tcPr>
-                                  <w:cnfStyle w:val="001000000000" w:firstRow="0" w:lastRow="0" w:firstColumn="1" w:lastColumn="0" w:oddVBand="0" w:evenVBand="0" w:oddHBand="0" w:evenHBand="0" w:firstRowFirstColumn="0" w:firstRowLastColumn="0" w:lastRowFirstColumn="0" w:lastRowLastColumn="0"/>
-                                  <w:tcW w:w="1281" w:type="dxa"/>
-                                  <w:hideMark/>
-                                </w:tcPr>
-                                <w:p>
-                                  <w:pPr>
-                                    <w:spacing w:after="0"/>
-                                    <w:rPr>
-                                      <w:rFonts w:ascii="Consolas" w:eastAsia="Times New Roman" w:hAnsi="Consolas" w:cs="Consolas"/>
-                                      <w:b w:val="0"/>
-                                      <w:sz w:val="12"/>
-                                      <w:szCs w:val="12"/>
-                                    </w:rPr>
-                                  </w:pPr>
-                                  <w:r>
-                                    <w:rPr>
-                                      <w:rFonts w:ascii="Consolas" w:eastAsia="Times New Roman" w:hAnsi="Consolas" w:cs="Consolas"/>
-                                      <w:b w:val="0"/>
-                                      <w:sz w:val="12"/>
-                                      <w:szCs w:val="12"/>
-                                    </w:rPr>
-                                    <w:t>horiz=FALSE</w:t>
-                                  </w:r>
-                                </w:p>
-                              </w:tc>
-                              <w:tc>
-                                <w:tcPr>
-                                  <w:tcW w:w="1776" w:type="dxa"/>
-                                  <w:hideMark/>
-                                </w:tcPr>
-                                <w:p>
-                                  <w:pPr>
-                                    <w:spacing w:after="0"/>
-                                    <w:cnfStyle w:val="000000100000" w:firstRow="0" w:lastRow="0" w:firstColumn="0" w:lastColumn="0" w:oddVBand="0" w:evenVBand="0" w:oddHBand="1" w:evenHBand="0" w:firstRowFirstColumn="0" w:firstRowLastColumn="0" w:lastRowFirstColumn="0" w:lastRowLastColumn="0"/>
-                                    <w:rPr>
-                                      <w:rFonts w:eastAsia="Times New Roman" w:cstheme="minorHAnsi"/>
-                                      <w:sz w:val="14"/>
-                                      <w:szCs w:val="14"/>
-                                    </w:rPr>
-                                  </w:pPr>
-                                  <w:r>
-                                    <w:rPr>
-                                      <w:rFonts w:eastAsia="Times New Roman" w:cstheme="minorHAnsi"/>
-                                      <w:sz w:val="14"/>
-                                      <w:szCs w:val="14"/>
-                                    </w:rPr>
-                                    <w:t>Vertical variable tree</w:t>
-                                  </w:r>
-                                </w:p>
-                              </w:tc>
-                            </w:tr>
-                            <w:tr>
-                              <w:trPr>
-                                <w:cnfStyle w:val="000000010000" w:firstRow="0" w:lastRow="0" w:firstColumn="0" w:lastColumn="0" w:oddVBand="0" w:evenVBand="0" w:oddHBand="0" w:evenHBand="1" w:firstRowFirstColumn="0" w:firstRowLastColumn="0" w:lastRowFirstColumn="0" w:lastRowLastColumn="0"/>
-                                <w:trHeight w:hRule="exact" w:val="198"/>
-                              </w:trPr>
-                              <w:tc>
-                                <w:tcPr>
-                                  <w:cnfStyle w:val="001000000000" w:firstRow="0" w:lastRow="0" w:firstColumn="1" w:lastColumn="0" w:oddVBand="0" w:evenVBand="0" w:oddHBand="0" w:evenHBand="0" w:firstRowFirstColumn="0" w:firstRowLastColumn="0" w:lastRowFirstColumn="0" w:lastRowLastColumn="0"/>
-                                  <w:tcW w:w="1281" w:type="dxa"/>
-                                  <w:hideMark/>
-                                </w:tcPr>
-                                <w:p>
-                                  <w:pPr>
-                                    <w:spacing w:after="0"/>
-                                    <w:rPr>
-                                      <w:rFonts w:ascii="Consolas" w:eastAsia="Times New Roman" w:hAnsi="Consolas" w:cs="Consolas"/>
-                                      <w:b w:val="0"/>
-                                      <w:sz w:val="12"/>
-                                      <w:szCs w:val="12"/>
-                                    </w:rPr>
-                                  </w:pPr>
-                                  <w:r>
-                                    <w:rPr>
-                                      <w:rFonts w:ascii="Consolas" w:eastAsia="Times New Roman" w:hAnsi="Consolas" w:cs="Consolas"/>
-                                      <w:b w:val="0"/>
-                                      <w:sz w:val="12"/>
-                                      <w:szCs w:val="12"/>
-                                    </w:rPr>
-                                    <w:t>sameline=TRUE</w:t>
-                                  </w:r>
-                                </w:p>
-                              </w:tc>
-                              <w:tc>
-                                <w:tcPr>
-                                  <w:tcW w:w="1776" w:type="dxa"/>
-                                  <w:hideMark/>
-                                </w:tcPr>
-                                <w:p>
-                                  <w:pPr>
-                                    <w:spacing w:after="0"/>
-                                    <w:cnfStyle w:val="000000010000" w:firstRow="0" w:lastRow="0" w:firstColumn="0" w:lastColumn="0" w:oddVBand="0" w:evenVBand="0" w:oddHBand="0" w:evenHBand="1" w:firstRowFirstColumn="0" w:firstRowLastColumn="0" w:lastRowFirstColumn="0" w:lastRowLastColumn="0"/>
-                                    <w:rPr>
-                                      <w:rFonts w:eastAsia="Times New Roman" w:cstheme="minorHAnsi"/>
-                                      <w:bCs/>
-                                      <w:sz w:val="14"/>
-                                      <w:szCs w:val="14"/>
-                                      <w:lang w:val="en-CA"/>
-                                    </w:rPr>
-                                  </w:pPr>
-                                  <w:r>
-                                    <w:rPr>
-                                      <w:rFonts w:eastAsia="Times New Roman" w:cstheme="minorHAnsi"/>
-                                      <w:bCs/>
-                                      <w:sz w:val="14"/>
-                                      <w:szCs w:val="14"/>
-                                      <w:lang w:val="en-CA"/>
-                                    </w:rPr>
-                                    <w:t>N</w:t>
-                                  </w:r>
-                                  <w:r>
-                                    <w:rPr>
-                                      <w:rFonts w:eastAsia="Times New Roman" w:cstheme="minorHAnsi"/>
-                                      <w:bCs/>
-                                      <w:sz w:val="14"/>
-                                      <w:szCs w:val="14"/>
-                                      <w:lang w:val="en-CA"/>
-                                    </w:rPr>
-                                    <w:t>ode labels on same line as the counts and percentages</w:t>
-                                  </w:r>
-                                </w:p>
-                                <w:p>
-                                  <w:pPr>
-                                    <w:spacing w:after="0"/>
-                                    <w:cnfStyle w:val="000000010000" w:firstRow="0" w:lastRow="0" w:firstColumn="0" w:lastColumn="0" w:oddVBand="0" w:evenVBand="0" w:oddHBand="0" w:evenHBand="1" w:firstRowFirstColumn="0" w:firstRowLastColumn="0" w:lastRowFirstColumn="0" w:lastRowLastColumn="0"/>
-                                    <w:rPr>
-                                      <w:rFonts w:eastAsia="Times New Roman" w:cstheme="minorHAnsi"/>
-                                      <w:sz w:val="14"/>
-                                      <w:szCs w:val="14"/>
-                                    </w:rPr>
-                                  </w:pPr>
-                                </w:p>
-                              </w:tc>
-                            </w:tr>
-                            <w:tr>
-                              <w:trPr>
-                                <w:cnfStyle w:val="000000100000" w:firstRow="0" w:lastRow="0" w:firstColumn="0" w:lastColumn="0" w:oddVBand="0" w:evenVBand="0" w:oddHBand="1" w:evenHBand="0" w:firstRowFirstColumn="0" w:firstRowLastColumn="0" w:lastRowFirstColumn="0" w:lastRowLastColumn="0"/>
-                                <w:trHeight w:hRule="exact" w:val="198"/>
-                              </w:trPr>
-                              <w:tc>
-                                <w:tcPr>
-                                  <w:cnfStyle w:val="001000000000" w:firstRow="0" w:lastRow="0" w:firstColumn="1" w:lastColumn="0" w:oddVBand="0" w:evenVBand="0" w:oddHBand="0" w:evenHBand="0" w:firstRowFirstColumn="0" w:firstRowLastColumn="0" w:lastRowFirstColumn="0" w:lastRowLastColumn="0"/>
-                                  <w:tcW w:w="1281" w:type="dxa"/>
-                                </w:tcPr>
-                                <w:p>
-                                  <w:pPr>
-                                    <w:spacing w:after="0"/>
-                                    <w:rPr>
-                                      <w:rFonts w:ascii="Consolas" w:eastAsia="Times New Roman" w:hAnsi="Consolas" w:cs="Consolas"/>
-                                      <w:b w:val="0"/>
-                                      <w:sz w:val="12"/>
-                                      <w:szCs w:val="12"/>
-                                    </w:rPr>
-                                  </w:pPr>
-                                  <w:r>
-                                    <w:rPr>
-                                      <w:rFonts w:ascii="Consolas" w:eastAsia="Times New Roman" w:hAnsi="Consolas" w:cs="Consolas"/>
-                                      <w:b w:val="0"/>
-                                      <w:sz w:val="12"/>
-                                      <w:szCs w:val="12"/>
-                                    </w:rPr>
-                                    <w:t>splitwidth=</w:t>
-                                  </w:r>
-                                  <w:r>
-                                    <w:rPr>
-                                      <w:rFonts w:ascii="Consolas" w:eastAsia="Times New Roman" w:hAnsi="Consolas" w:cs="Consolas"/>
-                                      <w:b w:val="0"/>
-                                      <w:sz w:val="12"/>
-                                      <w:szCs w:val="12"/>
-                                    </w:rPr>
-                                    <w:t>50</w:t>
-                                  </w:r>
-                                </w:p>
-                              </w:tc>
-                              <w:tc>
-                                <w:tcPr>
-                                  <w:tcW w:w="1776" w:type="dxa"/>
-                                </w:tcPr>
-                                <w:p>
-                                  <w:pPr>
-                                    <w:spacing w:after="0"/>
-                                    <w:cnfStyle w:val="000000100000" w:firstRow="0" w:lastRow="0" w:firstColumn="0" w:lastColumn="0" w:oddVBand="0" w:evenVBand="0" w:oddHBand="1" w:evenHBand="0" w:firstRowFirstColumn="0" w:firstRowLastColumn="0" w:lastRowFirstColumn="0" w:lastRowLastColumn="0"/>
-                                    <w:rPr>
-                                      <w:rFonts w:eastAsia="Times New Roman" w:cstheme="minorHAnsi"/>
-                                      <w:bCs/>
-                                      <w:sz w:val="14"/>
-                                      <w:szCs w:val="14"/>
-                                      <w:lang w:val="en-CA"/>
-                                    </w:rPr>
-                                  </w:pPr>
-                                  <w:r>
-                                    <w:rPr>
-                                      <w:rFonts w:eastAsia="Times New Roman" w:cstheme="minorHAnsi"/>
-                                      <w:bCs/>
-                                      <w:sz w:val="14"/>
-                                      <w:szCs w:val="14"/>
-                                      <w:lang w:val="en-CA"/>
-                                    </w:rPr>
-                                    <w:t>Split text after 50 cha</w:t>
-                                  </w:r>
-                                  <w:r>
-                                    <w:rPr>
-                                      <w:rFonts w:eastAsia="Times New Roman" w:cstheme="minorHAnsi"/>
-                                      <w:bCs/>
-                                      <w:sz w:val="14"/>
-                                      <w:szCs w:val="14"/>
-                                      <w:lang w:val="en-CA"/>
-                                    </w:rPr>
-                                    <w:t>rs</w:t>
-                                  </w:r>
-                                </w:p>
-                              </w:tc>
-                            </w:tr>
-                            <w:tr>
-                              <w:trPr>
-                                <w:cnfStyle w:val="000000010000" w:firstRow="0" w:lastRow="0" w:firstColumn="0" w:lastColumn="0" w:oddVBand="0" w:evenVBand="0" w:oddHBand="0" w:evenHBand="1" w:firstRowFirstColumn="0" w:firstRowLastColumn="0" w:lastRowFirstColumn="0" w:lastRowLastColumn="0"/>
-                                <w:trHeight w:hRule="exact" w:val="198"/>
-                              </w:trPr>
-                              <w:tc>
-                                <w:tcPr>
-                                  <w:cnfStyle w:val="001000000000" w:firstRow="0" w:lastRow="0" w:firstColumn="1" w:lastColumn="0" w:oddVBand="0" w:evenVBand="0" w:oddHBand="0" w:evenHBand="0" w:firstRowFirstColumn="0" w:firstRowLastColumn="0" w:lastRowFirstColumn="0" w:lastRowLastColumn="0"/>
-                                  <w:tcW w:w="1281" w:type="dxa"/>
-                                </w:tcPr>
-                                <w:p>
-                                  <w:pPr>
-                                    <w:spacing w:after="0"/>
-                                    <w:rPr>
-                                      <w:rFonts w:ascii="Consolas" w:eastAsia="Times New Roman" w:hAnsi="Consolas" w:cs="Consolas"/>
-                                      <w:b w:val="0"/>
-                                      <w:sz w:val="12"/>
-                                      <w:szCs w:val="12"/>
-                                    </w:rPr>
-                                  </w:pPr>
-                                  <w:r>
-                                    <w:rPr>
-                                      <w:rFonts w:ascii="Consolas" w:eastAsia="Times New Roman" w:hAnsi="Consolas" w:cs="Consolas"/>
-                                      <w:b w:val="0"/>
-                                      <w:sz w:val="12"/>
-                                      <w:szCs w:val="12"/>
-                                    </w:rPr>
-                                    <w:t>getscript=TRUE</w:t>
-                                  </w:r>
-                                </w:p>
-                              </w:tc>
-                              <w:tc>
-                                <w:tcPr>
-                                  <w:tcW w:w="1776" w:type="dxa"/>
-                                </w:tcPr>
-                                <w:p>
-                                  <w:pPr>
-                                    <w:spacing w:after="0"/>
-                                    <w:cnfStyle w:val="000000010000" w:firstRow="0" w:lastRow="0" w:firstColumn="0" w:lastColumn="0" w:oddVBand="0" w:evenVBand="0" w:oddHBand="0" w:evenHBand="1" w:firstRowFirstColumn="0" w:firstRowLastColumn="0" w:lastRowFirstColumn="0" w:lastRowLastColumn="0"/>
-                                    <w:rPr>
-                                      <w:rFonts w:eastAsia="Times New Roman" w:cstheme="minorHAnsi"/>
-                                      <w:bCs/>
-                                      <w:sz w:val="14"/>
-                                      <w:szCs w:val="14"/>
-                                      <w:lang w:val="en-CA"/>
-                                    </w:rPr>
-                                  </w:pPr>
-                                  <w:r>
-                                    <w:rPr>
-                                      <w:rFonts w:eastAsia="Times New Roman" w:cstheme="minorHAnsi"/>
-                                      <w:bCs/>
-                                      <w:sz w:val="14"/>
-                                      <w:szCs w:val="14"/>
-                                      <w:lang w:val="en-CA"/>
-                                    </w:rPr>
-                                    <w:t>Get DOT script</w:t>
-                                  </w:r>
-                                </w:p>
-                              </w:tc>
-                            </w:tr>
-                            <w:tr>
-                              <w:trPr>
-                                <w:cnfStyle w:val="000000100000" w:firstRow="0" w:lastRow="0" w:firstColumn="0" w:lastColumn="0" w:oddVBand="0" w:evenVBand="0" w:oddHBand="1" w:evenHBand="0" w:firstRowFirstColumn="0" w:firstRowLastColumn="0" w:lastRowFirstColumn="0" w:lastRowLastColumn="0"/>
-                                <w:trHeight w:hRule="exact" w:val="198"/>
-                              </w:trPr>
-                              <w:tc>
-                                <w:tcPr>
-                                  <w:cnfStyle w:val="001000000000" w:firstRow="0" w:lastRow="0" w:firstColumn="1" w:lastColumn="0" w:oddVBand="0" w:evenVBand="0" w:oddHBand="0" w:evenHBand="0" w:firstRowFirstColumn="0" w:firstRowLastColumn="0" w:lastRowFirstColumn="0" w:lastRowLastColumn="0"/>
-                                  <w:tcW w:w="1281" w:type="dxa"/>
-                                </w:tcPr>
-                                <w:p>
-                                  <w:pPr>
-                                    <w:spacing w:after="0"/>
-                                    <w:rPr>
-                                      <w:rFonts w:ascii="Consolas" w:eastAsia="Times New Roman" w:hAnsi="Consolas" w:cs="Consolas"/>
-                                      <w:b w:val="0"/>
-                                      <w:sz w:val="12"/>
-                                      <w:szCs w:val="12"/>
-                                    </w:rPr>
-                                  </w:pPr>
-                                  <w:r>
-                                    <w:rPr>
-                                      <w:rFonts w:ascii="Consolas" w:eastAsia="Times New Roman" w:hAnsi="Consolas" w:cs="Consolas"/>
-                                      <w:b w:val="0"/>
-                                      <w:sz w:val="12"/>
-                                      <w:szCs w:val="12"/>
-                                    </w:rPr>
-                                    <w:t>plain=TRUE</w:t>
-                                  </w:r>
-                                </w:p>
-                              </w:tc>
-                              <w:tc>
-                                <w:tcPr>
-                                  <w:tcW w:w="1776" w:type="dxa"/>
-                                </w:tcPr>
-                                <w:p>
-                                  <w:pPr>
-                                    <w:spacing w:after="0"/>
-                                    <w:cnfStyle w:val="000000100000" w:firstRow="0" w:lastRow="0" w:firstColumn="0" w:lastColumn="0" w:oddVBand="0" w:evenVBand="0" w:oddHBand="1" w:evenHBand="0" w:firstRowFirstColumn="0" w:firstRowLastColumn="0" w:lastRowFirstColumn="0" w:lastRowLastColumn="0"/>
-                                    <w:rPr>
-                                      <w:rFonts w:eastAsia="Times New Roman" w:cstheme="minorHAnsi"/>
-                                      <w:bCs/>
-                                      <w:sz w:val="14"/>
-                                      <w:szCs w:val="14"/>
-                                      <w:lang w:val="en-CA"/>
-                                    </w:rPr>
-                                  </w:pPr>
-                                  <w:r>
-                                    <w:rPr>
-                                      <w:rFonts w:eastAsia="Times New Roman" w:cstheme="minorHAnsi"/>
-                                      <w:bCs/>
-                                      <w:sz w:val="14"/>
-                                      <w:szCs w:val="14"/>
-                                      <w:lang w:val="en-CA"/>
-                                    </w:rPr>
-                                    <w:t>Nodes in shades of blue</w:t>
-                                  </w:r>
-                                </w:p>
-                                <w:p>
-                                  <w:pPr>
-                                    <w:spacing w:after="0"/>
-                                    <w:cnfStyle w:val="000000100000" w:firstRow="0" w:lastRow="0" w:firstColumn="0" w:lastColumn="0" w:oddVBand="0" w:evenVBand="0" w:oddHBand="1" w:evenHBand="0" w:firstRowFirstColumn="0" w:firstRowLastColumn="0" w:lastRowFirstColumn="0" w:lastRowLastColumn="0"/>
-                                    <w:rPr>
-                                      <w:rFonts w:eastAsia="Times New Roman" w:cstheme="minorHAnsi"/>
-                                      <w:bCs/>
-                                      <w:sz w:val="14"/>
-                                      <w:szCs w:val="14"/>
-                                      <w:lang w:val="en-CA"/>
-                                    </w:rPr>
-                                  </w:pPr>
-                                </w:p>
-                              </w:tc>
-                            </w:tr>
-                            <w:tr>
-                              <w:trPr>
-                                <w:cnfStyle w:val="000000010000" w:firstRow="0" w:lastRow="0" w:firstColumn="0" w:lastColumn="0" w:oddVBand="0" w:evenVBand="0" w:oddHBand="0" w:evenHBand="1" w:firstRowFirstColumn="0" w:firstRowLastColumn="0" w:lastRowFirstColumn="0" w:lastRowLastColumn="0"/>
-                                <w:trHeight w:hRule="exact" w:val="198"/>
-                              </w:trPr>
-                              <w:tc>
-                                <w:tcPr>
-                                  <w:cnfStyle w:val="001000000000" w:firstRow="0" w:lastRow="0" w:firstColumn="1" w:lastColumn="0" w:oddVBand="0" w:evenVBand="0" w:oddHBand="0" w:evenHBand="0" w:firstRowFirstColumn="0" w:firstRowLastColumn="0" w:lastRowFirstColumn="0" w:lastRowLastColumn="0"/>
-                                  <w:tcW w:w="1281" w:type="dxa"/>
-                                </w:tcPr>
-                                <w:p>
-                                  <w:pPr>
-                                    <w:spacing w:after="0"/>
-                                    <w:rPr>
-                                      <w:rFonts w:ascii="Consolas" w:eastAsia="Times New Roman" w:hAnsi="Consolas" w:cs="Consolas"/>
-                                      <w:b w:val="0"/>
-                                      <w:sz w:val="12"/>
-                                      <w:szCs w:val="12"/>
-                                    </w:rPr>
-                                  </w:pPr>
-                                  <w:r>
-                                    <w:rPr>
-                                      <w:rFonts w:ascii="Consolas" w:eastAsia="Times New Roman" w:hAnsi="Consolas" w:cs="Consolas"/>
-                                      <w:b w:val="0"/>
-                                      <w:sz w:val="12"/>
-                                      <w:szCs w:val="12"/>
-                                    </w:rPr>
-                                    <w:t>digits=1</w:t>
-                                  </w:r>
-                                </w:p>
-                              </w:tc>
-                              <w:tc>
-                                <w:tcPr>
-                                  <w:tcW w:w="1776" w:type="dxa"/>
-                                </w:tcPr>
-                                <w:p>
-                                  <w:pPr>
-                                    <w:spacing w:after="0"/>
-                                    <w:cnfStyle w:val="000000010000" w:firstRow="0" w:lastRow="0" w:firstColumn="0" w:lastColumn="0" w:oddVBand="0" w:evenVBand="0" w:oddHBand="0" w:evenHBand="1" w:firstRowFirstColumn="0" w:firstRowLastColumn="0" w:lastRowFirstColumn="0" w:lastRowLastColumn="0"/>
-                                    <w:rPr>
-                                      <w:rFonts w:eastAsia="Times New Roman" w:cstheme="minorHAnsi"/>
-                                      <w:bCs/>
-                                      <w:sz w:val="14"/>
-                                      <w:szCs w:val="14"/>
-                                      <w:lang w:val="en-CA"/>
-                                    </w:rPr>
-                                  </w:pPr>
-                                  <w:r>
-                                    <w:rPr>
-                                      <w:rFonts w:eastAsia="Times New Roman" w:cstheme="minorHAnsi"/>
-                                      <w:bCs/>
-                                      <w:sz w:val="14"/>
-                                      <w:szCs w:val="14"/>
-                                      <w:lang w:val="en-CA"/>
-                                    </w:rPr>
-                                    <w:t xml:space="preserve">Use </w:t>
-                                  </w:r>
-                                  <w:r>
-                                    <w:rPr>
-                                      <w:rFonts w:eastAsia="Times New Roman" w:cstheme="minorHAnsi"/>
-                                      <w:bCs/>
-                                      <w:sz w:val="14"/>
-                                      <w:szCs w:val="14"/>
-                                      <w:lang w:val="en-CA"/>
-                                    </w:rPr>
-                                    <w:t>1 decimal</w:t>
-                                  </w:r>
-                                  <w:r>
-                                    <w:rPr>
-                                      <w:rFonts w:eastAsia="Times New Roman" w:cstheme="minorHAnsi"/>
-                                      <w:bCs/>
-                                      <w:sz w:val="14"/>
-                                      <w:szCs w:val="14"/>
-                                      <w:lang w:val="en-CA"/>
-                                    </w:rPr>
-                                    <w:t xml:space="preserve"> in %</w:t>
-                                  </w:r>
-                                </w:p>
-                              </w:tc>
-                            </w:tr>
-                            <w:tr>
-                              <w:trPr>
-                                <w:cnfStyle w:val="000000100000" w:firstRow="0" w:lastRow="0" w:firstColumn="0" w:lastColumn="0" w:oddVBand="0" w:evenVBand="0" w:oddHBand="1" w:evenHBand="0" w:firstRowFirstColumn="0" w:firstRowLastColumn="0" w:lastRowFirstColumn="0" w:lastRowLastColumn="0"/>
-                                <w:trHeight w:hRule="exact" w:val="198"/>
-                              </w:trPr>
-                              <w:tc>
-                                <w:tcPr>
-                                  <w:cnfStyle w:val="001000000000" w:firstRow="0" w:lastRow="0" w:firstColumn="1" w:lastColumn="0" w:oddVBand="0" w:evenVBand="0" w:oddHBand="0" w:evenHBand="0" w:firstRowFirstColumn="0" w:firstRowLastColumn="0" w:lastRowFirstColumn="0" w:lastRowLastColumn="0"/>
-                                  <w:tcW w:w="1281" w:type="dxa"/>
-                                </w:tcPr>
-                                <w:p>
-                                  <w:pPr>
-                                    <w:spacing w:after="0"/>
-                                    <w:rPr>
-                                      <w:rFonts w:ascii="Consolas" w:eastAsia="Times New Roman" w:hAnsi="Consolas" w:cs="Consolas"/>
-                                      <w:b w:val="0"/>
-                                      <w:sz w:val="12"/>
-                                      <w:szCs w:val="12"/>
-                                    </w:rPr>
-                                  </w:pPr>
-                                  <w:r>
-                                    <w:rPr>
-                                      <w:rFonts w:ascii="Consolas" w:eastAsia="Times New Roman" w:hAnsi="Consolas" w:cs="Consolas"/>
-                                      <w:b w:val="0"/>
-                                      <w:sz w:val="12"/>
-                                      <w:szCs w:val="12"/>
-                                    </w:rPr>
-                                    <w:t>cdigits=2</w:t>
-                                  </w:r>
-                                </w:p>
-                              </w:tc>
-                              <w:tc>
-                                <w:tcPr>
-                                  <w:tcW w:w="1776" w:type="dxa"/>
-                                </w:tcPr>
-                                <w:p>
-                                  <w:pPr>
-                                    <w:spacing w:after="0"/>
-                                    <w:cnfStyle w:val="000000100000" w:firstRow="0" w:lastRow="0" w:firstColumn="0" w:lastColumn="0" w:oddVBand="0" w:evenVBand="0" w:oddHBand="1" w:evenHBand="0" w:firstRowFirstColumn="0" w:firstRowLastColumn="0" w:lastRowFirstColumn="0" w:lastRowLastColumn="0"/>
-                                    <w:rPr>
-                                      <w:rFonts w:eastAsia="Times New Roman" w:cstheme="minorHAnsi"/>
-                                      <w:bCs/>
-                                      <w:sz w:val="14"/>
-                                      <w:szCs w:val="14"/>
-                                      <w:lang w:val="en-CA"/>
-                                    </w:rPr>
-                                  </w:pPr>
-                                  <w:r>
-                                    <w:rPr>
-                                      <w:rFonts w:eastAsia="Times New Roman" w:cstheme="minorHAnsi"/>
-                                      <w:bCs/>
-                                      <w:sz w:val="14"/>
-                                      <w:szCs w:val="14"/>
-                                      <w:lang w:val="en-CA"/>
-                                    </w:rPr>
-                                    <w:t>Use 2 decimals in summary</w:t>
-                                  </w:r>
-                                </w:p>
-                              </w:tc>
-                            </w:tr>
-                            <w:tr>
-                              <w:trPr>
-                                <w:cnfStyle w:val="000000010000" w:firstRow="0" w:lastRow="0" w:firstColumn="0" w:lastColumn="0" w:oddVBand="0" w:evenVBand="0" w:oddHBand="0" w:evenHBand="1" w:firstRowFirstColumn="0" w:firstRowLastColumn="0" w:lastRowFirstColumn="0" w:lastRowLastColumn="0"/>
-                                <w:trHeight w:hRule="exact" w:val="198"/>
-                              </w:trPr>
-                              <w:tc>
-                                <w:tcPr>
-                                  <w:cnfStyle w:val="001000000000" w:firstRow="0" w:lastRow="0" w:firstColumn="1" w:lastColumn="0" w:oddVBand="0" w:evenVBand="0" w:oddHBand="0" w:evenHBand="0" w:firstRowFirstColumn="0" w:firstRowLastColumn="0" w:lastRowFirstColumn="0" w:lastRowLastColumn="0"/>
-                                  <w:tcW w:w="1281" w:type="dxa"/>
-                                </w:tcPr>
-                                <w:p>
-                                  <w:pPr>
-                                    <w:spacing w:after="0"/>
-                                    <w:rPr>
-                                      <w:rFonts w:ascii="Consolas" w:eastAsia="Times New Roman" w:hAnsi="Consolas" w:cs="Consolas"/>
-                                      <w:b w:val="0"/>
-                                      <w:sz w:val="12"/>
-                                      <w:szCs w:val="12"/>
-                                    </w:rPr>
-                                  </w:pPr>
-                                  <w:r>
-                                    <w:rPr>
-                                      <w:rFonts w:ascii="Consolas" w:eastAsia="Times New Roman" w:hAnsi="Consolas" w:cs="Consolas"/>
-                                      <w:b w:val="0"/>
-                                      <w:sz w:val="12"/>
-                                      <w:szCs w:val="12"/>
-                                    </w:rPr>
-                                    <w:t>showpct=FALSE</w:t>
-                                  </w:r>
-                                </w:p>
-                              </w:tc>
-                              <w:tc>
-                                <w:tcPr>
-                                  <w:tcW w:w="1776" w:type="dxa"/>
-                                </w:tcPr>
-                                <w:p>
-                                  <w:pPr>
-                                    <w:spacing w:after="0"/>
-                                    <w:cnfStyle w:val="000000010000" w:firstRow="0" w:lastRow="0" w:firstColumn="0" w:lastColumn="0" w:oddVBand="0" w:evenVBand="0" w:oddHBand="0" w:evenHBand="1" w:firstRowFirstColumn="0" w:firstRowLastColumn="0" w:lastRowFirstColumn="0" w:lastRowLastColumn="0"/>
-                                    <w:rPr>
-                                      <w:rFonts w:eastAsia="Times New Roman" w:cstheme="minorHAnsi"/>
-                                      <w:bCs/>
-                                      <w:sz w:val="14"/>
-                                      <w:szCs w:val="14"/>
-                                      <w:lang w:val="en-CA"/>
-                                    </w:rPr>
-                                  </w:pPr>
-                                  <w:r>
-                                    <w:rPr>
-                                      <w:rFonts w:eastAsia="Times New Roman" w:cstheme="minorHAnsi"/>
-                                      <w:bCs/>
-                                      <w:sz w:val="14"/>
-                                      <w:szCs w:val="14"/>
-                                      <w:lang w:val="en-CA"/>
-                                    </w:rPr>
-                                    <w:t>Do not show percentages</w:t>
-                                  </w:r>
-                                </w:p>
-                              </w:tc>
-                            </w:tr>
-                            <w:tr>
-                              <w:trPr>
-                                <w:cnfStyle w:val="000000100000" w:firstRow="0" w:lastRow="0" w:firstColumn="0" w:lastColumn="0" w:oddVBand="0" w:evenVBand="0" w:oddHBand="1" w:evenHBand="0" w:firstRowFirstColumn="0" w:firstRowLastColumn="0" w:lastRowFirstColumn="0" w:lastRowLastColumn="0"/>
-                                <w:trHeight w:hRule="exact" w:val="198"/>
-                              </w:trPr>
-                              <w:tc>
-                                <w:tcPr>
-                                  <w:cnfStyle w:val="001000000000" w:firstRow="0" w:lastRow="0" w:firstColumn="1" w:lastColumn="0" w:oddVBand="0" w:evenVBand="0" w:oddHBand="0" w:evenHBand="0" w:firstRowFirstColumn="0" w:firstRowLastColumn="0" w:lastRowFirstColumn="0" w:lastRowLastColumn="0"/>
-                                  <w:tcW w:w="1281" w:type="dxa"/>
-                                </w:tcPr>
-                                <w:p>
-                                  <w:pPr>
-                                    <w:spacing w:after="0"/>
-                                    <w:rPr>
-                                      <w:rFonts w:ascii="Consolas" w:eastAsia="Times New Roman" w:hAnsi="Consolas" w:cs="Consolas"/>
-                                      <w:b w:val="0"/>
-                                      <w:sz w:val="12"/>
-                                      <w:szCs w:val="12"/>
-                                    </w:rPr>
-                                  </w:pPr>
-                                  <w:r>
-                                    <w:rPr>
-                                      <w:rFonts w:ascii="Consolas" w:eastAsia="Times New Roman" w:hAnsi="Consolas" w:cs="Consolas"/>
-                                      <w:b w:val="0"/>
-                                      <w:sz w:val="12"/>
-                                      <w:szCs w:val="12"/>
-                                    </w:rPr>
-                                    <w:t>showcount=FALSE</w:t>
-                                  </w:r>
-                                </w:p>
-                              </w:tc>
-                              <w:tc>
-                                <w:tcPr>
-                                  <w:tcW w:w="1776" w:type="dxa"/>
-                                </w:tcPr>
-                                <w:p>
-                                  <w:pPr>
-                                    <w:spacing w:after="0"/>
-                                    <w:cnfStyle w:val="000000100000" w:firstRow="0" w:lastRow="0" w:firstColumn="0" w:lastColumn="0" w:oddVBand="0" w:evenVBand="0" w:oddHBand="1" w:evenHBand="0" w:firstRowFirstColumn="0" w:firstRowLastColumn="0" w:lastRowFirstColumn="0" w:lastRowLastColumn="0"/>
-                                    <w:rPr>
-                                      <w:rFonts w:eastAsia="Times New Roman" w:cstheme="minorHAnsi"/>
-                                      <w:bCs/>
-                                      <w:sz w:val="14"/>
-                                      <w:szCs w:val="14"/>
-                                      <w:lang w:val="en-CA"/>
-                                    </w:rPr>
-                                  </w:pPr>
-                                  <w:r>
-                                    <w:rPr>
-                                      <w:rFonts w:eastAsia="Times New Roman" w:cstheme="minorHAnsi"/>
-                                      <w:bCs/>
-                                      <w:sz w:val="14"/>
-                                      <w:szCs w:val="14"/>
-                                      <w:lang w:val="en-CA"/>
-                                    </w:rPr>
-                                    <w:t>Do not show counts</w:t>
-                                  </w:r>
-                                </w:p>
-                              </w:tc>
-                            </w:tr>
-                          </w:tbl>
-                          <w:p>
-                            <w:pPr>
-                              <w:spacing w:after="0" w:line="240" w:lineRule="auto"/>
-                              <w:rPr>
-                                <w:rFonts w:ascii="Consolas" w:hAnsi="Consolas" w:cs="Consolas"/>
-                                <w:sz w:val="16"/>
-                                <w:szCs w:val="16"/>
-                              </w:rPr>
-                            </w:pPr>
-                          </w:p>
-                        </w:txbxContent>
-                      </wps:txbx>
-                      <wps:bodyPr rot="0" spcFirstLastPara="0" vertOverflow="overflow" horzOverflow="overflow" vert="horz" wrap="square" lIns="36000" tIns="216000" rIns="0" bIns="45720" numCol="1" spcCol="0" rtlCol="0" fromWordArt="0" anchor="t" anchorCtr="0" forceAA="0" compatLnSpc="1">
-                        <a:prstTxWarp prst="textNoShape">
-                          <a:avLst/>
-                        </a:prstTxWarp>
-                        <a:noAutofit/>
-                      </wps:bodyPr>
-                    </wps:wsp>
-                  </a:graphicData>
-                </a:graphic>
-                <wp14:sizeRelV relativeFrom="margin">
-                  <wp14:pctHeight>0</wp14:pctHeight>
-                </wp14:sizeRelV>
-              </wp:anchor>
-            </w:drawing>
-          </mc:Choice>
-          <mc:Fallback>
-            <w:pict>
-              <v:roundrect w14:anchorId="2387E2C8" id="Text Box 1" o:spid="_x0000_s1027" style="position:absolute;margin-left:-16.05pt;margin-top:30.85pt;width:160.25pt;height:384.95pt;z-index:251644928;visibility:visible;mso-wrap-style:square;mso-height-percent:0;mso-wrap-distance-left:9pt;mso-wrap-distance-top:0;mso-wrap-distance-right:9pt;mso-wrap-distance-bottom:0;mso-position-horizontal:absolute;mso-position-horizontal-relative:text;mso-position-vertical:absolute;mso-position-vertical-relative:text;mso-height-percent:0;mso-height-relative:margin;v-text-anchor:top" arcsize="1793f" o:gfxdata="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" fillcolor="#fde9d9 [665]" stroked="f" strokeweight="1pt">
-                <v:fill opacity="24158f"/>
-                <v:textbox inset="1mm,6mm,0">
-                  <w:txbxContent>
-                    <w:p>
-                      <w:pPr>
-                        <w:spacing w:after="40" w:line="240" w:lineRule="auto"/>
-                        <w:rPr>
-                          <w:rFonts w:asciiTheme="minorHAnsi" w:hAnsiTheme="minorHAnsi" w:cstheme="minorHAnsi"/>
-                          <w:b/>
-                          <w:sz w:val="14"/>
-                          <w:szCs w:val="14"/>
-                        </w:rPr>
-                      </w:pPr>
-                      <w:r>
-                        <w:rPr>
-                          <w:rFonts w:asciiTheme="minorHAnsi" w:hAnsiTheme="minorHAnsi" w:cstheme="minorHAnsi"/>
-                          <w:b/>
-                          <w:sz w:val="14"/>
-                          <w:szCs w:val="14"/>
-                        </w:rPr>
-                        <w:t>Draw a b</w:t>
-                      </w:r>
-                      <w:r>
-                        <w:rPr>
-                          <w:rFonts w:asciiTheme="minorHAnsi" w:hAnsiTheme="minorHAnsi" w:cstheme="minorHAnsi"/>
-                          <w:b/>
-                          <w:sz w:val="14"/>
-                          <w:szCs w:val="14"/>
-                        </w:rPr>
-                        <w:t>asic v</w:t>
-                      </w:r>
-                      <w:r>
-                        <w:rPr>
-                          <w:rFonts w:asciiTheme="minorHAnsi" w:hAnsiTheme="minorHAnsi" w:cstheme="minorHAnsi"/>
-                          <w:b/>
-                          <w:sz w:val="14"/>
-                          <w:szCs w:val="14"/>
-                        </w:rPr>
-                        <w:t xml:space="preserve">ariable </w:t>
-                      </w:r>
-                      <w:r>
-                        <w:rPr>
-                          <w:rFonts w:asciiTheme="minorHAnsi" w:hAnsiTheme="minorHAnsi" w:cstheme="minorHAnsi"/>
-                          <w:b/>
-                          <w:sz w:val="14"/>
-                          <w:szCs w:val="14"/>
-                        </w:rPr>
-                        <w:t>tree</w:t>
-                      </w:r>
-                    </w:p>
-                    <w:p>
-                      <w:pPr>
-                        <w:spacing w:after="0" w:line="240" w:lineRule="auto"/>
-                        <w:rPr>
-                          <w:rFonts w:ascii="Consolas" w:hAnsi="Consolas" w:cs="Consolas"/>
-                          <w:sz w:val="12"/>
-                          <w:szCs w:val="12"/>
-                        </w:rPr>
-                      </w:pPr>
-                      <w:r>
-                        <w:rPr>
-                          <w:rFonts w:ascii="Consolas" w:hAnsi="Consolas" w:cs="Consolas"/>
-                          <w:sz w:val="12"/>
-                          <w:szCs w:val="12"/>
-                        </w:rPr>
-                        <w:t>vtree(FakeData,"Severity Sex")</w:t>
-                      </w:r>
-                    </w:p>
-                    <w:p/>
-                    <w:p/>
-                    <w:p/>
-                    <w:p>
-                      <w:pPr>
-                        <w:spacing w:after="0" w:line="240" w:lineRule="auto"/>
-                        <w:rPr>
-                          <w:rFonts w:ascii="Consolas" w:hAnsi="Consolas" w:cs="Consolas"/>
-                          <w:sz w:val="16"/>
-                          <w:szCs w:val="16"/>
-                        </w:rPr>
-                      </w:pPr>
-                    </w:p>
-                    <w:p>
-                      <w:pPr>
-                        <w:spacing w:after="0" w:line="240" w:lineRule="auto"/>
-                        <w:rPr>
-                          <w:rFonts w:ascii="Consolas" w:hAnsi="Consolas" w:cs="Consolas"/>
-                          <w:sz w:val="16"/>
-                          <w:szCs w:val="16"/>
-                        </w:rPr>
-                      </w:pPr>
-                    </w:p>
-                    <w:p>
-                      <w:pPr>
-                        <w:spacing w:after="0" w:line="240" w:lineRule="auto"/>
-                        <w:rPr>
-                          <w:rFonts w:ascii="Consolas" w:hAnsi="Consolas" w:cs="Consolas"/>
-                          <w:sz w:val="16"/>
-                          <w:szCs w:val="16"/>
-                        </w:rPr>
-                      </w:pPr>
-                    </w:p>
-                    <w:p>
-                      <w:pPr>
-                        <w:spacing w:after="0" w:line="240" w:lineRule="auto"/>
-                        <w:rPr>
-                          <w:rFonts w:ascii="Consolas" w:hAnsi="Consolas" w:cs="Consolas"/>
-                          <w:sz w:val="16"/>
-                          <w:szCs w:val="16"/>
-                        </w:rPr>
-                      </w:pPr>
-                    </w:p>
-                    <w:p>
-                      <w:pPr>
-                        <w:spacing w:after="0" w:line="240" w:lineRule="auto"/>
-                        <w:rPr>
-                          <w:rFonts w:ascii="Consolas" w:hAnsi="Consolas" w:cs="Consolas"/>
-                          <w:sz w:val="16"/>
-                          <w:szCs w:val="16"/>
-                        </w:rPr>
-                      </w:pPr>
-                    </w:p>
-                    <w:p>
-                      <w:pPr>
-                        <w:spacing w:after="0" w:line="240" w:lineRule="auto"/>
-                        <w:rPr>
-                          <w:rFonts w:ascii="Consolas" w:hAnsi="Consolas" w:cs="Consolas"/>
-                          <w:sz w:val="16"/>
-                          <w:szCs w:val="16"/>
-                        </w:rPr>
-                      </w:pPr>
-                    </w:p>
-                    <w:p>
-                      <w:pPr>
-                        <w:spacing w:after="0" w:line="240" w:lineRule="auto"/>
-                        <w:rPr>
-                          <w:rFonts w:ascii="Consolas" w:hAnsi="Consolas" w:cs="Consolas"/>
-                          <w:sz w:val="16"/>
-                          <w:szCs w:val="16"/>
-                        </w:rPr>
-                      </w:pPr>
-                    </w:p>
-                    <w:p>
-                      <w:pPr>
-                        <w:spacing w:after="0" w:line="240" w:lineRule="auto"/>
-                        <w:rPr>
-                          <w:rFonts w:ascii="Consolas" w:hAnsi="Consolas" w:cs="Consolas"/>
-                          <w:sz w:val="16"/>
-                          <w:szCs w:val="16"/>
-                        </w:rPr>
-                      </w:pPr>
-                    </w:p>
-                    <w:p>
-                      <w:pPr>
-                        <w:spacing w:after="0" w:line="240" w:lineRule="auto"/>
-                        <w:rPr>
-                          <w:rFonts w:ascii="Consolas" w:hAnsi="Consolas" w:cs="Consolas"/>
-                          <w:sz w:val="16"/>
-                          <w:szCs w:val="16"/>
-                        </w:rPr>
-                      </w:pPr>
-                    </w:p>
-                    <w:p>
-                      <w:pPr>
-                        <w:spacing w:after="0" w:line="240" w:lineRule="auto"/>
-                        <w:rPr>
-                          <w:rFonts w:ascii="Consolas" w:hAnsi="Consolas" w:cs="Consolas"/>
-                          <w:sz w:val="16"/>
-                          <w:szCs w:val="16"/>
-                        </w:rPr>
-                      </w:pPr>
-                    </w:p>
-                    <w:p>
-                      <w:pPr>
-                        <w:spacing w:after="0" w:line="240" w:lineRule="auto"/>
-                        <w:rPr>
-                          <w:rFonts w:ascii="Consolas" w:hAnsi="Consolas" w:cs="Consolas"/>
-                          <w:sz w:val="16"/>
-                          <w:szCs w:val="16"/>
-                        </w:rPr>
-                      </w:pPr>
-                    </w:p>
-                    <w:p>
-                      <w:pPr>
-                        <w:spacing w:after="0" w:line="240" w:lineRule="auto"/>
-                        <w:rPr>
-                          <w:rFonts w:ascii="Consolas" w:hAnsi="Consolas" w:cs="Consolas"/>
-                          <w:sz w:val="20"/>
-                          <w:szCs w:val="20"/>
-                        </w:rPr>
-                      </w:pPr>
-                    </w:p>
-                    <w:p>
-                      <w:pPr>
-                        <w:spacing w:after="0" w:line="240" w:lineRule="auto"/>
-                        <w:rPr>
-                          <w:rFonts w:ascii="Consolas" w:hAnsi="Consolas" w:cs="Consolas"/>
-                          <w:sz w:val="20"/>
-                          <w:szCs w:val="20"/>
-                        </w:rPr>
-                      </w:pPr>
-                    </w:p>
-                    <w:p>
-                      <w:pPr>
-                        <w:spacing w:after="0" w:line="240" w:lineRule="auto"/>
-                        <w:rPr>
-                          <w:rFonts w:ascii="Consolas" w:hAnsi="Consolas" w:cs="Consolas"/>
-                          <w:sz w:val="20"/>
-                          <w:szCs w:val="20"/>
-                        </w:rPr>
-                      </w:pPr>
-                    </w:p>
-                    <w:p>
-                      <w:pPr>
-                        <w:spacing w:after="0" w:line="240" w:lineRule="auto"/>
-                        <w:rPr>
-                          <w:rFonts w:ascii="Consolas" w:hAnsi="Consolas" w:cs="Consolas"/>
-                          <w:sz w:val="20"/>
-                          <w:szCs w:val="20"/>
-                        </w:rPr>
-                      </w:pPr>
-                    </w:p>
-                    <w:p>
-                      <w:pPr>
-                        <w:spacing w:after="0" w:line="240" w:lineRule="auto"/>
-                        <w:rPr>
-                          <w:rFonts w:ascii="Consolas" w:hAnsi="Consolas" w:cs="Consolas"/>
-                          <w:sz w:val="20"/>
-                          <w:szCs w:val="20"/>
-                        </w:rPr>
-                      </w:pPr>
-                    </w:p>
-                    <w:p>
-                      <w:pPr>
-                        <w:spacing w:after="0" w:line="240" w:lineRule="auto"/>
-                        <w:rPr>
-                          <w:rFonts w:ascii="Consolas" w:hAnsi="Consolas" w:cs="Consolas"/>
-                          <w:sz w:val="20"/>
-                          <w:szCs w:val="20"/>
-                        </w:rPr>
-                      </w:pPr>
-                    </w:p>
-                    <w:p>
-                      <w:pPr>
-                        <w:spacing w:after="0" w:line="240" w:lineRule="auto"/>
-                        <w:rPr>
-                          <w:rFonts w:ascii="Consolas" w:hAnsi="Consolas" w:cs="Consolas"/>
-                          <w:sz w:val="20"/>
-                          <w:szCs w:val="20"/>
-                        </w:rPr>
-                      </w:pPr>
-                    </w:p>
-                    <w:tbl>
-                      <w:tblPr>
-                        <w:tblStyle w:val="GridTable4-Accent3"/>
-                        <w:tblW w:w="0" w:type="auto"/>
-                        <w:tblInd w:w="-10" w:type="dxa"/>
-                        <w:tblLayout w:type="fixed"/>
-                        <w:tblLook w:val="04A0" w:firstRow="1" w:lastRow="0" w:firstColumn="1" w:lastColumn="0" w:noHBand="0" w:noVBand="1"/>
-                      </w:tblPr>
-                      <w:tblGrid>
-                        <w:gridCol w:w="1281"/>
-                        <w:gridCol w:w="1776"/>
-                      </w:tblGrid>
-                      <w:tr>
-                        <w:trPr>
-                          <w:cnfStyle w:val="100000000000" w:firstRow="1" w:lastRow="0" w:firstColumn="0" w:lastColumn="0" w:oddVBand="0" w:evenVBand="0" w:oddHBand="0" w:evenHBand="0" w:firstRowFirstColumn="0" w:firstRowLastColumn="0" w:lastRowFirstColumn="0" w:lastRowLastColumn="0"/>
-                          <w:trHeight w:hRule="exact" w:val="198"/>
-                        </w:trPr>
-                        <w:tc>
-                          <w:tcPr>
-                            <w:cnfStyle w:val="001000000000" w:firstRow="0" w:lastRow="0" w:firstColumn="1" w:lastColumn="0" w:oddVBand="0" w:evenVBand="0" w:oddHBand="0" w:evenHBand="0" w:firstRowFirstColumn="0" w:firstRowLastColumn="0" w:lastRowFirstColumn="0" w:lastRowLastColumn="0"/>
-                            <w:tcW w:w="1281" w:type="dxa"/>
-                            <w:hideMark/>
-                          </w:tcPr>
-                          <w:p>
-                            <w:pPr>
-                              <w:spacing w:after="0"/>
-                              <w:rPr>
-                                <w:rFonts w:eastAsia="Times New Roman" w:cstheme="minorHAnsi"/>
-                                <w:bCs w:val="0"/>
-                                <w:sz w:val="14"/>
-                                <w:szCs w:val="14"/>
-                              </w:rPr>
-                            </w:pPr>
-                            <w:r>
-                              <w:rPr>
-                                <w:rFonts w:cstheme="minorHAnsi"/>
-                                <w:sz w:val="14"/>
-                                <w:szCs w:val="14"/>
-                              </w:rPr>
-                              <w:t>Parameter setting</w:t>
-                            </w:r>
-                          </w:p>
-                        </w:tc>
-                        <w:tc>
-                          <w:tcPr>
-                            <w:tcW w:w="1776" w:type="dxa"/>
-                            <w:hideMark/>
-                          </w:tcPr>
-                          <w:p>
-                            <w:pPr>
-                              <w:spacing w:after="0"/>
-                              <w:cnfStyle w:val="100000000000" w:firstRow="1" w:lastRow="0" w:firstColumn="0" w:lastColumn="0" w:oddVBand="0" w:evenVBand="0" w:oddHBand="0" w:evenHBand="0" w:firstRowFirstColumn="0" w:firstRowLastColumn="0" w:lastRowFirstColumn="0" w:lastRowLastColumn="0"/>
-                              <w:rPr>
-                                <w:rFonts w:eastAsia="Times New Roman" w:cstheme="minorHAnsi"/>
-                                <w:bCs w:val="0"/>
-                                <w:sz w:val="14"/>
-                                <w:szCs w:val="14"/>
-                              </w:rPr>
-                            </w:pPr>
-                            <w:r>
-                              <w:rPr>
-                                <w:rFonts w:eastAsia="Times New Roman" w:cstheme="minorHAnsi"/>
-                                <w:bCs w:val="0"/>
-                                <w:sz w:val="14"/>
-                                <w:szCs w:val="14"/>
-                              </w:rPr>
-                              <w:t>Effect</w:t>
-                            </w:r>
-                          </w:p>
-                        </w:tc>
-                      </w:tr>
-                      <w:tr>
-                        <w:trPr>
-                          <w:cnfStyle w:val="000000100000" w:firstRow="0" w:lastRow="0" w:firstColumn="0" w:lastColumn="0" w:oddVBand="0" w:evenVBand="0" w:oddHBand="1" w:evenHBand="0" w:firstRowFirstColumn="0" w:firstRowLastColumn="0" w:lastRowFirstColumn="0" w:lastRowLastColumn="0"/>
-                          <w:trHeight w:hRule="exact" w:val="198"/>
-                        </w:trPr>
-                        <w:tc>
-                          <w:tcPr>
-                            <w:cnfStyle w:val="001000000000" w:firstRow="0" w:lastRow="0" w:firstColumn="1" w:lastColumn="0" w:oddVBand="0" w:evenVBand="0" w:oddHBand="0" w:evenHBand="0" w:firstRowFirstColumn="0" w:firstRowLastColumn="0" w:lastRowFirstColumn="0" w:lastRowLastColumn="0"/>
-                            <w:tcW w:w="1281" w:type="dxa"/>
-                            <w:hideMark/>
-                          </w:tcPr>
-                          <w:p>
-                            <w:pPr>
-                              <w:spacing w:after="0"/>
-                              <w:rPr>
-                                <w:rFonts w:ascii="Consolas" w:eastAsia="Times New Roman" w:hAnsi="Consolas" w:cs="Consolas"/>
-                                <w:b w:val="0"/>
-                                <w:sz w:val="12"/>
-                                <w:szCs w:val="12"/>
-                              </w:rPr>
-                            </w:pPr>
-                            <w:r>
-                              <w:rPr>
-                                <w:rFonts w:ascii="Consolas" w:eastAsia="Times New Roman" w:hAnsi="Consolas" w:cs="Consolas"/>
-                                <w:b w:val="0"/>
-                                <w:sz w:val="12"/>
-                                <w:szCs w:val="12"/>
-                              </w:rPr>
-                              <w:t>horiz=FALSE</w:t>
-                            </w:r>
-                          </w:p>
-                        </w:tc>
-                        <w:tc>
-                          <w:tcPr>
-                            <w:tcW w:w="1776" w:type="dxa"/>
-                            <w:hideMark/>
-                          </w:tcPr>
-                          <w:p>
-                            <w:pPr>
-                              <w:spacing w:after="0"/>
-                              <w:cnfStyle w:val="000000100000" w:firstRow="0" w:lastRow="0" w:firstColumn="0" w:lastColumn="0" w:oddVBand="0" w:evenVBand="0" w:oddHBand="1" w:evenHBand="0" w:firstRowFirstColumn="0" w:firstRowLastColumn="0" w:lastRowFirstColumn="0" w:lastRowLastColumn="0"/>
-                              <w:rPr>
-                                <w:rFonts w:eastAsia="Times New Roman" w:cstheme="minorHAnsi"/>
-                                <w:sz w:val="14"/>
-                                <w:szCs w:val="14"/>
-                              </w:rPr>
-                            </w:pPr>
-                            <w:r>
-                              <w:rPr>
-                                <w:rFonts w:eastAsia="Times New Roman" w:cstheme="minorHAnsi"/>
-                                <w:sz w:val="14"/>
-                                <w:szCs w:val="14"/>
-                              </w:rPr>
-                              <w:t>Vertical variable tree</w:t>
-                            </w:r>
-                          </w:p>
-                        </w:tc>
-                      </w:tr>
-                      <w:tr>
-                        <w:trPr>
-                          <w:cnfStyle w:val="000000010000" w:firstRow="0" w:lastRow="0" w:firstColumn="0" w:lastColumn="0" w:oddVBand="0" w:evenVBand="0" w:oddHBand="0" w:evenHBand="1" w:firstRowFirstColumn="0" w:firstRowLastColumn="0" w:lastRowFirstColumn="0" w:lastRowLastColumn="0"/>
-                          <w:trHeight w:hRule="exact" w:val="198"/>
-                        </w:trPr>
-                        <w:tc>
-                          <w:tcPr>
-                            <w:cnfStyle w:val="001000000000" w:firstRow="0" w:lastRow="0" w:firstColumn="1" w:lastColumn="0" w:oddVBand="0" w:evenVBand="0" w:oddHBand="0" w:evenHBand="0" w:firstRowFirstColumn="0" w:firstRowLastColumn="0" w:lastRowFirstColumn="0" w:lastRowLastColumn="0"/>
-                            <w:tcW w:w="1281" w:type="dxa"/>
-                            <w:hideMark/>
-                          </w:tcPr>
-                          <w:p>
-                            <w:pPr>
-                              <w:spacing w:after="0"/>
-                              <w:rPr>
-                                <w:rFonts w:ascii="Consolas" w:eastAsia="Times New Roman" w:hAnsi="Consolas" w:cs="Consolas"/>
-                                <w:b w:val="0"/>
-                                <w:sz w:val="12"/>
-                                <w:szCs w:val="12"/>
-                              </w:rPr>
-                            </w:pPr>
-                            <w:r>
-                              <w:rPr>
-                                <w:rFonts w:ascii="Consolas" w:eastAsia="Times New Roman" w:hAnsi="Consolas" w:cs="Consolas"/>
-                                <w:b w:val="0"/>
-                                <w:sz w:val="12"/>
-                                <w:szCs w:val="12"/>
-                              </w:rPr>
-                              <w:t>sameline=TRUE</w:t>
-                            </w:r>
-                          </w:p>
-                        </w:tc>
-                        <w:tc>
-                          <w:tcPr>
-                            <w:tcW w:w="1776" w:type="dxa"/>
-                            <w:hideMark/>
-                          </w:tcPr>
-                          <w:p>
-                            <w:pPr>
-                              <w:spacing w:after="0"/>
-                              <w:cnfStyle w:val="000000010000" w:firstRow="0" w:lastRow="0" w:firstColumn="0" w:lastColumn="0" w:oddVBand="0" w:evenVBand="0" w:oddHBand="0" w:evenHBand="1" w:firstRowFirstColumn="0" w:firstRowLastColumn="0" w:lastRowFirstColumn="0" w:lastRowLastColumn="0"/>
-                              <w:rPr>
-                                <w:rFonts w:eastAsia="Times New Roman" w:cstheme="minorHAnsi"/>
-                                <w:bCs/>
-                                <w:sz w:val="14"/>
-                                <w:szCs w:val="14"/>
-                                <w:lang w:val="en-CA"/>
-                              </w:rPr>
-                            </w:pPr>
-                            <w:r>
-                              <w:rPr>
-                                <w:rFonts w:eastAsia="Times New Roman" w:cstheme="minorHAnsi"/>
-                                <w:bCs/>
-                                <w:sz w:val="14"/>
-                                <w:szCs w:val="14"/>
-                                <w:lang w:val="en-CA"/>
-                              </w:rPr>
-                              <w:t>N</w:t>
-                            </w:r>
-                            <w:r>
-                              <w:rPr>
-                                <w:rFonts w:eastAsia="Times New Roman" w:cstheme="minorHAnsi"/>
-                                <w:bCs/>
-                                <w:sz w:val="14"/>
-                                <w:szCs w:val="14"/>
-                                <w:lang w:val="en-CA"/>
-                              </w:rPr>
-                              <w:t>ode labels on same line as the counts and percentages</w:t>
-                            </w:r>
-                          </w:p>
-                          <w:p>
-                            <w:pPr>
-                              <w:spacing w:after="0"/>
-                              <w:cnfStyle w:val="000000010000" w:firstRow="0" w:lastRow="0" w:firstColumn="0" w:lastColumn="0" w:oddVBand="0" w:evenVBand="0" w:oddHBand="0" w:evenHBand="1" w:firstRowFirstColumn="0" w:firstRowLastColumn="0" w:lastRowFirstColumn="0" w:lastRowLastColumn="0"/>
-                              <w:rPr>
-                                <w:rFonts w:eastAsia="Times New Roman" w:cstheme="minorHAnsi"/>
-                                <w:sz w:val="14"/>
-                                <w:szCs w:val="14"/>
-                              </w:rPr>
-                            </w:pPr>
-                          </w:p>
-                        </w:tc>
-                      </w:tr>
-                      <w:tr>
-                        <w:trPr>
-                          <w:cnfStyle w:val="000000100000" w:firstRow="0" w:lastRow="0" w:firstColumn="0" w:lastColumn="0" w:oddVBand="0" w:evenVBand="0" w:oddHBand="1" w:evenHBand="0" w:firstRowFirstColumn="0" w:firstRowLastColumn="0" w:lastRowFirstColumn="0" w:lastRowLastColumn="0"/>
-                          <w:trHeight w:hRule="exact" w:val="198"/>
-                        </w:trPr>
-                        <w:tc>
-                          <w:tcPr>
-                            <w:cnfStyle w:val="001000000000" w:firstRow="0" w:lastRow="0" w:firstColumn="1" w:lastColumn="0" w:oddVBand="0" w:evenVBand="0" w:oddHBand="0" w:evenHBand="0" w:firstRowFirstColumn="0" w:firstRowLastColumn="0" w:lastRowFirstColumn="0" w:lastRowLastColumn="0"/>
-                            <w:tcW w:w="1281" w:type="dxa"/>
-                          </w:tcPr>
-                          <w:p>
-                            <w:pPr>
-                              <w:spacing w:after="0"/>
-                              <w:rPr>
-                                <w:rFonts w:ascii="Consolas" w:eastAsia="Times New Roman" w:hAnsi="Consolas" w:cs="Consolas"/>
-                                <w:b w:val="0"/>
-                                <w:sz w:val="12"/>
-                                <w:szCs w:val="12"/>
-                              </w:rPr>
-                            </w:pPr>
-                            <w:r>
-                              <w:rPr>
-                                <w:rFonts w:ascii="Consolas" w:eastAsia="Times New Roman" w:hAnsi="Consolas" w:cs="Consolas"/>
-                                <w:b w:val="0"/>
-                                <w:sz w:val="12"/>
-                                <w:szCs w:val="12"/>
-                              </w:rPr>
-                              <w:t>splitwidth=</w:t>
-                            </w:r>
-                            <w:r>
-                              <w:rPr>
-                                <w:rFonts w:ascii="Consolas" w:eastAsia="Times New Roman" w:hAnsi="Consolas" w:cs="Consolas"/>
-                                <w:b w:val="0"/>
-                                <w:sz w:val="12"/>
-                                <w:szCs w:val="12"/>
-                              </w:rPr>
-                              <w:t>50</w:t>
-                            </w:r>
-                          </w:p>
-                        </w:tc>
-                        <w:tc>
-                          <w:tcPr>
-                            <w:tcW w:w="1776" w:type="dxa"/>
-                          </w:tcPr>
-                          <w:p>
-                            <w:pPr>
-                              <w:spacing w:after="0"/>
-                              <w:cnfStyle w:val="000000100000" w:firstRow="0" w:lastRow="0" w:firstColumn="0" w:lastColumn="0" w:oddVBand="0" w:evenVBand="0" w:oddHBand="1" w:evenHBand="0" w:firstRowFirstColumn="0" w:firstRowLastColumn="0" w:lastRowFirstColumn="0" w:lastRowLastColumn="0"/>
-                              <w:rPr>
-                                <w:rFonts w:eastAsia="Times New Roman" w:cstheme="minorHAnsi"/>
-                                <w:bCs/>
-                                <w:sz w:val="14"/>
-                                <w:szCs w:val="14"/>
-                                <w:lang w:val="en-CA"/>
-                              </w:rPr>
-                            </w:pPr>
-                            <w:r>
-                              <w:rPr>
-                                <w:rFonts w:eastAsia="Times New Roman" w:cstheme="minorHAnsi"/>
-                                <w:bCs/>
-                                <w:sz w:val="14"/>
-                                <w:szCs w:val="14"/>
-                                <w:lang w:val="en-CA"/>
-                              </w:rPr>
-                              <w:t>Split text after 50 cha</w:t>
-                            </w:r>
-                            <w:r>
-                              <w:rPr>
-                                <w:rFonts w:eastAsia="Times New Roman" w:cstheme="minorHAnsi"/>
-                                <w:bCs/>
-                                <w:sz w:val="14"/>
-                                <w:szCs w:val="14"/>
-                                <w:lang w:val="en-CA"/>
-                              </w:rPr>
-                              <w:t>rs</w:t>
-                            </w:r>
-                          </w:p>
-                        </w:tc>
-                      </w:tr>
-                      <w:tr>
-                        <w:trPr>
-                          <w:cnfStyle w:val="000000010000" w:firstRow="0" w:lastRow="0" w:firstColumn="0" w:lastColumn="0" w:oddVBand="0" w:evenVBand="0" w:oddHBand="0" w:evenHBand="1" w:firstRowFirstColumn="0" w:firstRowLastColumn="0" w:lastRowFirstColumn="0" w:lastRowLastColumn="0"/>
-                          <w:trHeight w:hRule="exact" w:val="198"/>
-                        </w:trPr>
-                        <w:tc>
-                          <w:tcPr>
-                            <w:cnfStyle w:val="001000000000" w:firstRow="0" w:lastRow="0" w:firstColumn="1" w:lastColumn="0" w:oddVBand="0" w:evenVBand="0" w:oddHBand="0" w:evenHBand="0" w:firstRowFirstColumn="0" w:firstRowLastColumn="0" w:lastRowFirstColumn="0" w:lastRowLastColumn="0"/>
-                            <w:tcW w:w="1281" w:type="dxa"/>
-                          </w:tcPr>
-                          <w:p>
-                            <w:pPr>
-                              <w:spacing w:after="0"/>
-                              <w:rPr>
-                                <w:rFonts w:ascii="Consolas" w:eastAsia="Times New Roman" w:hAnsi="Consolas" w:cs="Consolas"/>
-                                <w:b w:val="0"/>
-                                <w:sz w:val="12"/>
-                                <w:szCs w:val="12"/>
-                              </w:rPr>
-                            </w:pPr>
-                            <w:r>
-                              <w:rPr>
-                                <w:rFonts w:ascii="Consolas" w:eastAsia="Times New Roman" w:hAnsi="Consolas" w:cs="Consolas"/>
-                                <w:b w:val="0"/>
-                                <w:sz w:val="12"/>
-                                <w:szCs w:val="12"/>
-                              </w:rPr>
-                              <w:t>getscript=TRUE</w:t>
-                            </w:r>
-                          </w:p>
-                        </w:tc>
-                        <w:tc>
-                          <w:tcPr>
-                            <w:tcW w:w="1776" w:type="dxa"/>
-                          </w:tcPr>
-                          <w:p>
-                            <w:pPr>
-                              <w:spacing w:after="0"/>
-                              <w:cnfStyle w:val="000000010000" w:firstRow="0" w:lastRow="0" w:firstColumn="0" w:lastColumn="0" w:oddVBand="0" w:evenVBand="0" w:oddHBand="0" w:evenHBand="1" w:firstRowFirstColumn="0" w:firstRowLastColumn="0" w:lastRowFirstColumn="0" w:lastRowLastColumn="0"/>
-                              <w:rPr>
-                                <w:rFonts w:eastAsia="Times New Roman" w:cstheme="minorHAnsi"/>
-                                <w:bCs/>
-                                <w:sz w:val="14"/>
-                                <w:szCs w:val="14"/>
-                                <w:lang w:val="en-CA"/>
-                              </w:rPr>
-                            </w:pPr>
-                            <w:r>
-                              <w:rPr>
-                                <w:rFonts w:eastAsia="Times New Roman" w:cstheme="minorHAnsi"/>
-                                <w:bCs/>
-                                <w:sz w:val="14"/>
-                                <w:szCs w:val="14"/>
-                                <w:lang w:val="en-CA"/>
-                              </w:rPr>
-                              <w:t>Get DOT script</w:t>
-                            </w:r>
-                          </w:p>
-                        </w:tc>
-                      </w:tr>
-                      <w:tr>
-                        <w:trPr>
-                          <w:cnfStyle w:val="000000100000" w:firstRow="0" w:lastRow="0" w:firstColumn="0" w:lastColumn="0" w:oddVBand="0" w:evenVBand="0" w:oddHBand="1" w:evenHBand="0" w:firstRowFirstColumn="0" w:firstRowLastColumn="0" w:lastRowFirstColumn="0" w:lastRowLastColumn="0"/>
-                          <w:trHeight w:hRule="exact" w:val="198"/>
-                        </w:trPr>
-                        <w:tc>
-                          <w:tcPr>
-                            <w:cnfStyle w:val="001000000000" w:firstRow="0" w:lastRow="0" w:firstColumn="1" w:lastColumn="0" w:oddVBand="0" w:evenVBand="0" w:oddHBand="0" w:evenHBand="0" w:firstRowFirstColumn="0" w:firstRowLastColumn="0" w:lastRowFirstColumn="0" w:lastRowLastColumn="0"/>
-                            <w:tcW w:w="1281" w:type="dxa"/>
-                          </w:tcPr>
-                          <w:p>
-                            <w:pPr>
-                              <w:spacing w:after="0"/>
-                              <w:rPr>
-                                <w:rFonts w:ascii="Consolas" w:eastAsia="Times New Roman" w:hAnsi="Consolas" w:cs="Consolas"/>
-                                <w:b w:val="0"/>
-                                <w:sz w:val="12"/>
-                                <w:szCs w:val="12"/>
-                              </w:rPr>
-                            </w:pPr>
-                            <w:r>
-                              <w:rPr>
-                                <w:rFonts w:ascii="Consolas" w:eastAsia="Times New Roman" w:hAnsi="Consolas" w:cs="Consolas"/>
-                                <w:b w:val="0"/>
-                                <w:sz w:val="12"/>
-                                <w:szCs w:val="12"/>
-                              </w:rPr>
-                              <w:t>plain=TRUE</w:t>
-                            </w:r>
-                          </w:p>
-                        </w:tc>
-                        <w:tc>
-                          <w:tcPr>
-                            <w:tcW w:w="1776" w:type="dxa"/>
-                          </w:tcPr>
-                          <w:p>
-                            <w:pPr>
-                              <w:spacing w:after="0"/>
-                              <w:cnfStyle w:val="000000100000" w:firstRow="0" w:lastRow="0" w:firstColumn="0" w:lastColumn="0" w:oddVBand="0" w:evenVBand="0" w:oddHBand="1" w:evenHBand="0" w:firstRowFirstColumn="0" w:firstRowLastColumn="0" w:lastRowFirstColumn="0" w:lastRowLastColumn="0"/>
-                              <w:rPr>
-                                <w:rFonts w:eastAsia="Times New Roman" w:cstheme="minorHAnsi"/>
-                                <w:bCs/>
-                                <w:sz w:val="14"/>
-                                <w:szCs w:val="14"/>
-                                <w:lang w:val="en-CA"/>
-                              </w:rPr>
-                            </w:pPr>
-                            <w:r>
-                              <w:rPr>
-                                <w:rFonts w:eastAsia="Times New Roman" w:cstheme="minorHAnsi"/>
-                                <w:bCs/>
-                                <w:sz w:val="14"/>
-                                <w:szCs w:val="14"/>
-                                <w:lang w:val="en-CA"/>
-                              </w:rPr>
-                              <w:t>Nodes in shades of blue</w:t>
-                            </w:r>
-                          </w:p>
-                          <w:p>
-                            <w:pPr>
-                              <w:spacing w:after="0"/>
-                              <w:cnfStyle w:val="000000100000" w:firstRow="0" w:lastRow="0" w:firstColumn="0" w:lastColumn="0" w:oddVBand="0" w:evenVBand="0" w:oddHBand="1" w:evenHBand="0" w:firstRowFirstColumn="0" w:firstRowLastColumn="0" w:lastRowFirstColumn="0" w:lastRowLastColumn="0"/>
-                              <w:rPr>
-                                <w:rFonts w:eastAsia="Times New Roman" w:cstheme="minorHAnsi"/>
-                                <w:bCs/>
-                                <w:sz w:val="14"/>
-                                <w:szCs w:val="14"/>
-                                <w:lang w:val="en-CA"/>
-                              </w:rPr>
-                            </w:pPr>
-                          </w:p>
-                        </w:tc>
-                      </w:tr>
-                      <w:tr>
-                        <w:trPr>
-                          <w:cnfStyle w:val="000000010000" w:firstRow="0" w:lastRow="0" w:firstColumn="0" w:lastColumn="0" w:oddVBand="0" w:evenVBand="0" w:oddHBand="0" w:evenHBand="1" w:firstRowFirstColumn="0" w:firstRowLastColumn="0" w:lastRowFirstColumn="0" w:lastRowLastColumn="0"/>
-                          <w:trHeight w:hRule="exact" w:val="198"/>
-                        </w:trPr>
-                        <w:tc>
-                          <w:tcPr>
-                            <w:cnfStyle w:val="001000000000" w:firstRow="0" w:lastRow="0" w:firstColumn="1" w:lastColumn="0" w:oddVBand="0" w:evenVBand="0" w:oddHBand="0" w:evenHBand="0" w:firstRowFirstColumn="0" w:firstRowLastColumn="0" w:lastRowFirstColumn="0" w:lastRowLastColumn="0"/>
-                            <w:tcW w:w="1281" w:type="dxa"/>
-                          </w:tcPr>
-                          <w:p>
-                            <w:pPr>
-                              <w:spacing w:after="0"/>
-                              <w:rPr>
-                                <w:rFonts w:ascii="Consolas" w:eastAsia="Times New Roman" w:hAnsi="Consolas" w:cs="Consolas"/>
-                                <w:b w:val="0"/>
-                                <w:sz w:val="12"/>
-                                <w:szCs w:val="12"/>
-                              </w:rPr>
-                            </w:pPr>
-                            <w:r>
-                              <w:rPr>
-                                <w:rFonts w:ascii="Consolas" w:eastAsia="Times New Roman" w:hAnsi="Consolas" w:cs="Consolas"/>
-                                <w:b w:val="0"/>
-                                <w:sz w:val="12"/>
-                                <w:szCs w:val="12"/>
-                              </w:rPr>
-                              <w:t>digits=1</w:t>
-                            </w:r>
-                          </w:p>
-                        </w:tc>
-                        <w:tc>
-                          <w:tcPr>
-                            <w:tcW w:w="1776" w:type="dxa"/>
-                          </w:tcPr>
-                          <w:p>
-                            <w:pPr>
-                              <w:spacing w:after="0"/>
-                              <w:cnfStyle w:val="000000010000" w:firstRow="0" w:lastRow="0" w:firstColumn="0" w:lastColumn="0" w:oddVBand="0" w:evenVBand="0" w:oddHBand="0" w:evenHBand="1" w:firstRowFirstColumn="0" w:firstRowLastColumn="0" w:lastRowFirstColumn="0" w:lastRowLastColumn="0"/>
-                              <w:rPr>
-                                <w:rFonts w:eastAsia="Times New Roman" w:cstheme="minorHAnsi"/>
-                                <w:bCs/>
-                                <w:sz w:val="14"/>
-                                <w:szCs w:val="14"/>
-                                <w:lang w:val="en-CA"/>
-                              </w:rPr>
-                            </w:pPr>
-                            <w:r>
-                              <w:rPr>
-                                <w:rFonts w:eastAsia="Times New Roman" w:cstheme="minorHAnsi"/>
-                                <w:bCs/>
-                                <w:sz w:val="14"/>
-                                <w:szCs w:val="14"/>
-                                <w:lang w:val="en-CA"/>
-                              </w:rPr>
-                              <w:t xml:space="preserve">Use </w:t>
-                            </w:r>
-                            <w:r>
-                              <w:rPr>
-                                <w:rFonts w:eastAsia="Times New Roman" w:cstheme="minorHAnsi"/>
-                                <w:bCs/>
-                                <w:sz w:val="14"/>
-                                <w:szCs w:val="14"/>
-                                <w:lang w:val="en-CA"/>
-                              </w:rPr>
-                              <w:t>1 decimal</w:t>
-                            </w:r>
-                            <w:r>
-                              <w:rPr>
-                                <w:rFonts w:eastAsia="Times New Roman" w:cstheme="minorHAnsi"/>
-                                <w:bCs/>
-                                <w:sz w:val="14"/>
-                                <w:szCs w:val="14"/>
-                                <w:lang w:val="en-CA"/>
-                              </w:rPr>
-                              <w:t xml:space="preserve"> in %</w:t>
-                            </w:r>
-                          </w:p>
-                        </w:tc>
-                      </w:tr>
-                      <w:tr>
-                        <w:trPr>
-                          <w:cnfStyle w:val="000000100000" w:firstRow="0" w:lastRow="0" w:firstColumn="0" w:lastColumn="0" w:oddVBand="0" w:evenVBand="0" w:oddHBand="1" w:evenHBand="0" w:firstRowFirstColumn="0" w:firstRowLastColumn="0" w:lastRowFirstColumn="0" w:lastRowLastColumn="0"/>
-                          <w:trHeight w:hRule="exact" w:val="198"/>
-                        </w:trPr>
-                        <w:tc>
-                          <w:tcPr>
-                            <w:cnfStyle w:val="001000000000" w:firstRow="0" w:lastRow="0" w:firstColumn="1" w:lastColumn="0" w:oddVBand="0" w:evenVBand="0" w:oddHBand="0" w:evenHBand="0" w:firstRowFirstColumn="0" w:firstRowLastColumn="0" w:lastRowFirstColumn="0" w:lastRowLastColumn="0"/>
-                            <w:tcW w:w="1281" w:type="dxa"/>
-                          </w:tcPr>
-                          <w:p>
-                            <w:pPr>
-                              <w:spacing w:after="0"/>
-                              <w:rPr>
-                                <w:rFonts w:ascii="Consolas" w:eastAsia="Times New Roman" w:hAnsi="Consolas" w:cs="Consolas"/>
-                                <w:b w:val="0"/>
-                                <w:sz w:val="12"/>
-                                <w:szCs w:val="12"/>
-                              </w:rPr>
-                            </w:pPr>
-                            <w:r>
-                              <w:rPr>
-                                <w:rFonts w:ascii="Consolas" w:eastAsia="Times New Roman" w:hAnsi="Consolas" w:cs="Consolas"/>
-                                <w:b w:val="0"/>
-                                <w:sz w:val="12"/>
-                                <w:szCs w:val="12"/>
-                              </w:rPr>
-                              <w:t>cdigits=2</w:t>
-                            </w:r>
-                          </w:p>
-                        </w:tc>
-                        <w:tc>
-                          <w:tcPr>
-                            <w:tcW w:w="1776" w:type="dxa"/>
-                          </w:tcPr>
-                          <w:p>
-                            <w:pPr>
-                              <w:spacing w:after="0"/>
-                              <w:cnfStyle w:val="000000100000" w:firstRow="0" w:lastRow="0" w:firstColumn="0" w:lastColumn="0" w:oddVBand="0" w:evenVBand="0" w:oddHBand="1" w:evenHBand="0" w:firstRowFirstColumn="0" w:firstRowLastColumn="0" w:lastRowFirstColumn="0" w:lastRowLastColumn="0"/>
-                              <w:rPr>
-                                <w:rFonts w:eastAsia="Times New Roman" w:cstheme="minorHAnsi"/>
-                                <w:bCs/>
-                                <w:sz w:val="14"/>
-                                <w:szCs w:val="14"/>
-                                <w:lang w:val="en-CA"/>
-                              </w:rPr>
-                            </w:pPr>
-                            <w:r>
-                              <w:rPr>
-                                <w:rFonts w:eastAsia="Times New Roman" w:cstheme="minorHAnsi"/>
-                                <w:bCs/>
-                                <w:sz w:val="14"/>
-                                <w:szCs w:val="14"/>
-                                <w:lang w:val="en-CA"/>
-                              </w:rPr>
-                              <w:t>Use 2 decimals in summary</w:t>
-                            </w:r>
-                          </w:p>
-                        </w:tc>
-                      </w:tr>
-                      <w:tr>
-                        <w:trPr>
-                          <w:cnfStyle w:val="000000010000" w:firstRow="0" w:lastRow="0" w:firstColumn="0" w:lastColumn="0" w:oddVBand="0" w:evenVBand="0" w:oddHBand="0" w:evenHBand="1" w:firstRowFirstColumn="0" w:firstRowLastColumn="0" w:lastRowFirstColumn="0" w:lastRowLastColumn="0"/>
-                          <w:trHeight w:hRule="exact" w:val="198"/>
-                        </w:trPr>
-                        <w:tc>
-                          <w:tcPr>
-                            <w:cnfStyle w:val="001000000000" w:firstRow="0" w:lastRow="0" w:firstColumn="1" w:lastColumn="0" w:oddVBand="0" w:evenVBand="0" w:oddHBand="0" w:evenHBand="0" w:firstRowFirstColumn="0" w:firstRowLastColumn="0" w:lastRowFirstColumn="0" w:lastRowLastColumn="0"/>
-                            <w:tcW w:w="1281" w:type="dxa"/>
-                          </w:tcPr>
-                          <w:p>
-                            <w:pPr>
-                              <w:spacing w:after="0"/>
-                              <w:rPr>
-                                <w:rFonts w:ascii="Consolas" w:eastAsia="Times New Roman" w:hAnsi="Consolas" w:cs="Consolas"/>
-                                <w:b w:val="0"/>
-                                <w:sz w:val="12"/>
-                                <w:szCs w:val="12"/>
-                              </w:rPr>
-                            </w:pPr>
-                            <w:r>
-                              <w:rPr>
-                                <w:rFonts w:ascii="Consolas" w:eastAsia="Times New Roman" w:hAnsi="Consolas" w:cs="Consolas"/>
-                                <w:b w:val="0"/>
-                                <w:sz w:val="12"/>
-                                <w:szCs w:val="12"/>
-                              </w:rPr>
-                              <w:t>showpct=FALSE</w:t>
-                            </w:r>
-                          </w:p>
-                        </w:tc>
-                        <w:tc>
-                          <w:tcPr>
-                            <w:tcW w:w="1776" w:type="dxa"/>
-                          </w:tcPr>
-                          <w:p>
-                            <w:pPr>
-                              <w:spacing w:after="0"/>
-                              <w:cnfStyle w:val="000000010000" w:firstRow="0" w:lastRow="0" w:firstColumn="0" w:lastColumn="0" w:oddVBand="0" w:evenVBand="0" w:oddHBand="0" w:evenHBand="1" w:firstRowFirstColumn="0" w:firstRowLastColumn="0" w:lastRowFirstColumn="0" w:lastRowLastColumn="0"/>
-                              <w:rPr>
-                                <w:rFonts w:eastAsia="Times New Roman" w:cstheme="minorHAnsi"/>
-                                <w:bCs/>
-                                <w:sz w:val="14"/>
-                                <w:szCs w:val="14"/>
-                                <w:lang w:val="en-CA"/>
-                              </w:rPr>
-                            </w:pPr>
-                            <w:r>
-                              <w:rPr>
-                                <w:rFonts w:eastAsia="Times New Roman" w:cstheme="minorHAnsi"/>
-                                <w:bCs/>
-                                <w:sz w:val="14"/>
-                                <w:szCs w:val="14"/>
-                                <w:lang w:val="en-CA"/>
-                              </w:rPr>
-                              <w:t>Do not show percentages</w:t>
-                            </w:r>
-                          </w:p>
-                        </w:tc>
-                      </w:tr>
-                      <w:tr>
-                        <w:trPr>
-                          <w:cnfStyle w:val="000000100000" w:firstRow="0" w:lastRow="0" w:firstColumn="0" w:lastColumn="0" w:oddVBand="0" w:evenVBand="0" w:oddHBand="1" w:evenHBand="0" w:firstRowFirstColumn="0" w:firstRowLastColumn="0" w:lastRowFirstColumn="0" w:lastRowLastColumn="0"/>
-                          <w:trHeight w:hRule="exact" w:val="198"/>
-                        </w:trPr>
-                        <w:tc>
-                          <w:tcPr>
-                            <w:cnfStyle w:val="001000000000" w:firstRow="0" w:lastRow="0" w:firstColumn="1" w:lastColumn="0" w:oddVBand="0" w:evenVBand="0" w:oddHBand="0" w:evenHBand="0" w:firstRowFirstColumn="0" w:firstRowLastColumn="0" w:lastRowFirstColumn="0" w:lastRowLastColumn="0"/>
-                            <w:tcW w:w="1281" w:type="dxa"/>
-                          </w:tcPr>
-                          <w:p>
-                            <w:pPr>
-                              <w:spacing w:after="0"/>
-                              <w:rPr>
-                                <w:rFonts w:ascii="Consolas" w:eastAsia="Times New Roman" w:hAnsi="Consolas" w:cs="Consolas"/>
-                                <w:b w:val="0"/>
-                                <w:sz w:val="12"/>
-                                <w:szCs w:val="12"/>
-                              </w:rPr>
-                            </w:pPr>
-                            <w:r>
-                              <w:rPr>
-                                <w:rFonts w:ascii="Consolas" w:eastAsia="Times New Roman" w:hAnsi="Consolas" w:cs="Consolas"/>
-                                <w:b w:val="0"/>
-                                <w:sz w:val="12"/>
-                                <w:szCs w:val="12"/>
-                              </w:rPr>
-                              <w:t>showcount=FALSE</w:t>
-                            </w:r>
-                          </w:p>
-                        </w:tc>
-                        <w:tc>
-                          <w:tcPr>
-                            <w:tcW w:w="1776" w:type="dxa"/>
-                          </w:tcPr>
-                          <w:p>
-                            <w:pPr>
-                              <w:spacing w:after="0"/>
-                              <w:cnfStyle w:val="000000100000" w:firstRow="0" w:lastRow="0" w:firstColumn="0" w:lastColumn="0" w:oddVBand="0" w:evenVBand="0" w:oddHBand="1" w:evenHBand="0" w:firstRowFirstColumn="0" w:firstRowLastColumn="0" w:lastRowFirstColumn="0" w:lastRowLastColumn="0"/>
-                              <w:rPr>
-                                <w:rFonts w:eastAsia="Times New Roman" w:cstheme="minorHAnsi"/>
-                                <w:bCs/>
-                                <w:sz w:val="14"/>
-                                <w:szCs w:val="14"/>
-                                <w:lang w:val="en-CA"/>
-                              </w:rPr>
-                            </w:pPr>
-                            <w:r>
-                              <w:rPr>
-                                <w:rFonts w:eastAsia="Times New Roman" w:cstheme="minorHAnsi"/>
-                                <w:bCs/>
-                                <w:sz w:val="14"/>
-                                <w:szCs w:val="14"/>
-                                <w:lang w:val="en-CA"/>
-                              </w:rPr>
-                              <w:t>Do not show counts</w:t>
-                            </w:r>
-                          </w:p>
-                        </w:tc>
-                      </w:tr>
-                    </w:tbl>
-                    <w:p>
-                      <w:pPr>
-                        <w:spacing w:after="0" w:line="240" w:lineRule="auto"/>
-                        <w:rPr>
-                          <w:rFonts w:ascii="Consolas" w:hAnsi="Consolas" w:cs="Consolas"/>
-                          <w:sz w:val="16"/>
-                          <w:szCs w:val="16"/>
                         </w:rPr>
                       </w:pPr>
                     </w:p>
@@ -10584,16 +10544,16 @@
           <w:szCs w:val="52"/>
         </w:rPr>
         <w:drawing>
-          <wp:anchor distT="0" distB="0" distL="114300" distR="114300" simplePos="0" relativeHeight="251681792" behindDoc="0" locked="0" layoutInCell="1" allowOverlap="1" wp14:anchorId="7EC49348" wp14:editId="1AC8A5C8">
+          <wp:anchor distT="0" distB="0" distL="114300" distR="114300" simplePos="0" relativeHeight="251681792" behindDoc="0" locked="0" layoutInCell="1" allowOverlap="1" wp14:anchorId="7EC49348" wp14:editId="1EFAACBC">
             <wp:simplePos x="0" y="0"/>
             <wp:positionH relativeFrom="column">
-              <wp:posOffset>-174625</wp:posOffset>
+              <wp:posOffset>-128905</wp:posOffset>
             </wp:positionH>
             <wp:positionV relativeFrom="paragraph">
-              <wp:posOffset>391046</wp:posOffset>
+              <wp:posOffset>273685</wp:posOffset>
             </wp:positionV>
-            <wp:extent cx="1891030" cy="3084830"/>
-            <wp:effectExtent l="0" t="0" r="1270" b="1270"/>
+            <wp:extent cx="1847433" cy="3013710"/>
+            <wp:effectExtent l="0" t="0" r="0" b="0"/>
             <wp:wrapNone/>
             <wp:docPr id="40" name="Picture 40"/>
             <wp:cNvGraphicFramePr>
@@ -10626,7 +10586,7 @@
                   <pic:spPr>
                     <a:xfrm>
                       <a:off x="0" y="0"/>
-                      <a:ext cx="1891030" cy="3084830"/>
+                      <a:ext cx="1847433" cy="3013710"/>
                     </a:xfrm>
                     <a:prstGeom prst="rect">
                       <a:avLst/>
@@ -10644,7 +10604,6 @@
           </wp:anchor>
         </w:drawing>
       </w:r>
-      <w:bookmarkEnd w:id="0"/>
       <w:r>
         <w:rPr>
           <w:rFonts w:cs="Consolas"/>
@@ -16793,7 +16752,7 @@
                                       <w:szCs w:val="12"/>
                                       <w:lang w:val="en-CA"/>
                                     </w:rPr>
-                                    <w:t>showlegend=TRUE</w:t>
+                                    <w:t>showvarnames=FALSE</w:t>
                                   </w:r>
                                 </w:p>
                               </w:tc>
@@ -16817,7 +16776,7 @@
                                       <w:sz w:val="14"/>
                                       <w:szCs w:val="14"/>
                                     </w:rPr>
-                                    <w:t>Show a legend</w:t>
+                                    <w:t>Do not show variable names</w:t>
                                   </w:r>
                                 </w:p>
                               </w:tc>
@@ -16851,6 +16810,64 @@
                                       <w:szCs w:val="12"/>
                                       <w:lang w:val="en-CA"/>
                                     </w:rPr>
+                                    <w:t>showlegend=TRUE</w:t>
+                                  </w:r>
+                                </w:p>
+                              </w:tc>
+                              <w:tc>
+                                <w:tcPr>
+                                  <w:tcW w:w="2633" w:type="dxa"/>
+                                </w:tcPr>
+                                <w:p>
+                                  <w:pPr>
+                                    <w:spacing w:after="0"/>
+                                    <w:cnfStyle w:val="000000100000" w:firstRow="0" w:lastRow="0" w:firstColumn="0" w:lastColumn="0" w:oddVBand="0" w:evenVBand="0" w:oddHBand="1" w:evenHBand="0" w:firstRowFirstColumn="0" w:firstRowLastColumn="0" w:lastRowFirstColumn="0" w:lastRowLastColumn="0"/>
+                                    <w:rPr>
+                                      <w:rFonts w:cstheme="minorHAnsi"/>
+                                      <w:sz w:val="14"/>
+                                      <w:szCs w:val="14"/>
+                                    </w:rPr>
+                                  </w:pPr>
+                                  <w:r>
+                                    <w:rPr>
+                                      <w:rFonts w:cstheme="minorHAnsi"/>
+                                      <w:sz w:val="14"/>
+                                      <w:szCs w:val="14"/>
+                                    </w:rPr>
+                                    <w:t>Show a legend</w:t>
+                                  </w:r>
+                                </w:p>
+                              </w:tc>
+                            </w:tr>
+                            <w:tr>
+                              <w:trPr>
+                                <w:cnfStyle w:val="000000010000" w:firstRow="0" w:lastRow="0" w:firstColumn="0" w:lastColumn="0" w:oddVBand="0" w:evenVBand="0" w:oddHBand="0" w:evenHBand="1" w:firstRowFirstColumn="0" w:firstRowLastColumn="0" w:lastRowFirstColumn="0" w:lastRowLastColumn="0"/>
+                                <w:trHeight w:val="186"/>
+                              </w:trPr>
+                              <w:tc>
+                                <w:tcPr>
+                                  <w:cnfStyle w:val="001000000000" w:firstRow="0" w:lastRow="0" w:firstColumn="1" w:lastColumn="0" w:oddVBand="0" w:evenVBand="0" w:oddHBand="0" w:evenHBand="0" w:firstRowFirstColumn="0" w:firstRowLastColumn="0" w:lastRowFirstColumn="0" w:lastRowLastColumn="0"/>
+                                  <w:tcW w:w="0" w:type="auto"/>
+                                </w:tcPr>
+                                <w:p>
+                                  <w:pPr>
+                                    <w:spacing w:after="0"/>
+                                    <w:rPr>
+                                      <w:rFonts w:ascii="Consolas" w:hAnsi="Consolas" w:cs="Consolas"/>
+                                      <w:b w:val="0"/>
+                                      <w:sz w:val="12"/>
+                                      <w:szCs w:val="12"/>
+                                      <w:lang w:val="en-CA"/>
+                                    </w:rPr>
+                                  </w:pPr>
+                                  <w:r>
+                                    <w:rPr>
+                                      <w:rFonts w:ascii="Consolas" w:hAnsi="Consolas" w:cs="Consolas"/>
+                                      <w:b w:val="0"/>
+                                      <w:sz w:val="12"/>
+                                      <w:szCs w:val="12"/>
+                                      <w:lang w:val="en-CA"/>
+                                    </w:rPr>
                                     <w:t>title=</w:t>
                                   </w:r>
                                   <w:r>
@@ -16888,7 +16905,7 @@
                                 <w:p>
                                   <w:pPr>
                                     <w:spacing w:after="0"/>
-                                    <w:cnfStyle w:val="000000100000" w:firstRow="0" w:lastRow="0" w:firstColumn="0" w:lastColumn="0" w:oddVBand="0" w:evenVBand="0" w:oddHBand="1" w:evenHBand="0" w:firstRowFirstColumn="0" w:firstRowLastColumn="0" w:lastRowFirstColumn="0" w:lastRowLastColumn="0"/>
+                                    <w:cnfStyle w:val="000000010000" w:firstRow="0" w:lastRow="0" w:firstColumn="0" w:lastColumn="0" w:oddVBand="0" w:evenVBand="0" w:oddHBand="0" w:evenHBand="1" w:firstRowFirstColumn="0" w:firstRowLastColumn="0" w:lastRowFirstColumn="0" w:lastRowLastColumn="0"/>
                                     <w:rPr>
                                       <w:rFonts w:cstheme="minorHAnsi"/>
                                       <w:sz w:val="14"/>
@@ -17388,7 +17405,7 @@
                                 <w:szCs w:val="12"/>
                                 <w:lang w:val="en-CA"/>
                               </w:rPr>
-                              <w:t>showlegend=TRUE</w:t>
+                              <w:t>showvarnames=FALSE</w:t>
                             </w:r>
                           </w:p>
                         </w:tc>
@@ -17412,7 +17429,7 @@
                                 <w:sz w:val="14"/>
                                 <w:szCs w:val="14"/>
                               </w:rPr>
-                              <w:t>Show a legend</w:t>
+                              <w:t>Do not show variable names</w:t>
                             </w:r>
                           </w:p>
                         </w:tc>
@@ -17446,33 +17463,7 @@
                                 <w:szCs w:val="12"/>
                                 <w:lang w:val="en-CA"/>
                               </w:rPr>
-                              <w:t>title=</w:t>
-                            </w:r>
-                            <w:r>
-                              <w:rPr>
-                                <w:rFonts w:ascii="Consolas" w:hAnsi="Consolas" w:cs="Consolas"/>
-                                <w:sz w:val="12"/>
-                                <w:szCs w:val="12"/>
-                              </w:rPr>
-                              <w:t>"</w:t>
-                            </w:r>
-                            <w:r>
-                              <w:rPr>
-                                <w:rFonts w:ascii="Consolas" w:hAnsi="Consolas" w:cs="Consolas"/>
-                                <w:b w:val="0"/>
-                                <w:sz w:val="12"/>
-                                <w:szCs w:val="12"/>
-                                <w:lang w:val="en-CA"/>
-                              </w:rPr>
-                              <w:t>All businesses</w:t>
-                            </w:r>
-                            <w:r>
-                              <w:rPr>
-                                <w:rFonts w:ascii="Consolas" w:hAnsi="Consolas" w:cs="Consolas"/>
-                                <w:sz w:val="12"/>
-                                <w:szCs w:val="12"/>
-                              </w:rPr>
-                              <w:t>"</w:t>
+                              <w:t>showlegend=TRUE</w:t>
                             </w:r>
                           </w:p>
                         </w:tc>
@@ -17484,6 +17475,90 @@
                             <w:pPr>
                               <w:spacing w:after="0"/>
                               <w:cnfStyle w:val="000000100000" w:firstRow="0" w:lastRow="0" w:firstColumn="0" w:lastColumn="0" w:oddVBand="0" w:evenVBand="0" w:oddHBand="1" w:evenHBand="0" w:firstRowFirstColumn="0" w:firstRowLastColumn="0" w:lastRowFirstColumn="0" w:lastRowLastColumn="0"/>
+                              <w:rPr>
+                                <w:rFonts w:cstheme="minorHAnsi"/>
+                                <w:sz w:val="14"/>
+                                <w:szCs w:val="14"/>
+                              </w:rPr>
+                            </w:pPr>
+                            <w:r>
+                              <w:rPr>
+                                <w:rFonts w:cstheme="minorHAnsi"/>
+                                <w:sz w:val="14"/>
+                                <w:szCs w:val="14"/>
+                              </w:rPr>
+                              <w:t>Show a legend</w:t>
+                            </w:r>
+                          </w:p>
+                        </w:tc>
+                      </w:tr>
+                      <w:tr>
+                        <w:trPr>
+                          <w:cnfStyle w:val="000000010000" w:firstRow="0" w:lastRow="0" w:firstColumn="0" w:lastColumn="0" w:oddVBand="0" w:evenVBand="0" w:oddHBand="0" w:evenHBand="1" w:firstRowFirstColumn="0" w:firstRowLastColumn="0" w:lastRowFirstColumn="0" w:lastRowLastColumn="0"/>
+                          <w:trHeight w:val="186"/>
+                        </w:trPr>
+                        <w:tc>
+                          <w:tcPr>
+                            <w:cnfStyle w:val="001000000000" w:firstRow="0" w:lastRow="0" w:firstColumn="1" w:lastColumn="0" w:oddVBand="0" w:evenVBand="0" w:oddHBand="0" w:evenHBand="0" w:firstRowFirstColumn="0" w:firstRowLastColumn="0" w:lastRowFirstColumn="0" w:lastRowLastColumn="0"/>
+                            <w:tcW w:w="0" w:type="auto"/>
+                          </w:tcPr>
+                          <w:p>
+                            <w:pPr>
+                              <w:spacing w:after="0"/>
+                              <w:rPr>
+                                <w:rFonts w:ascii="Consolas" w:hAnsi="Consolas" w:cs="Consolas"/>
+                                <w:b w:val="0"/>
+                                <w:sz w:val="12"/>
+                                <w:szCs w:val="12"/>
+                                <w:lang w:val="en-CA"/>
+                              </w:rPr>
+                            </w:pPr>
+                            <w:r>
+                              <w:rPr>
+                                <w:rFonts w:ascii="Consolas" w:hAnsi="Consolas" w:cs="Consolas"/>
+                                <w:b w:val="0"/>
+                                <w:sz w:val="12"/>
+                                <w:szCs w:val="12"/>
+                                <w:lang w:val="en-CA"/>
+                              </w:rPr>
+                              <w:t>title=</w:t>
+                            </w:r>
+                            <w:r>
+                              <w:rPr>
+                                <w:rFonts w:ascii="Consolas" w:hAnsi="Consolas" w:cs="Consolas"/>
+                                <w:sz w:val="12"/>
+                                <w:szCs w:val="12"/>
+                              </w:rPr>
+                              <w:t>"</w:t>
+                            </w:r>
+                            <w:r>
+                              <w:rPr>
+                                <w:rFonts w:ascii="Consolas" w:hAnsi="Consolas" w:cs="Consolas"/>
+                                <w:b w:val="0"/>
+                                <w:sz w:val="12"/>
+                                <w:szCs w:val="12"/>
+                                <w:lang w:val="en-CA"/>
+                              </w:rPr>
+                              <w:t>All businesses</w:t>
+                            </w:r>
+                            <w:r>
+                              <w:rPr>
+                                <w:rFonts w:ascii="Consolas" w:hAnsi="Consolas" w:cs="Consolas"/>
+                                <w:sz w:val="12"/>
+                                <w:szCs w:val="12"/>
+                              </w:rPr>
+                              <w:t>"</w:t>
+                            </w:r>
+                          </w:p>
+                        </w:tc>
+                        <w:tc>
+                          <w:tcPr>
+                            <w:tcW w:w="2633" w:type="dxa"/>
+                          </w:tcPr>
+                          <w:p>
+                            <w:pPr>
+                              <w:spacing w:after="0"/>
+                              <w:cnfStyle w:val="000000010000" w:firstRow="0" w:lastRow="0" w:firstColumn="0" w:lastColumn="0" w:oddVBand="0" w:evenVBand="0" w:oddHBand="0" w:evenHBand="1" w:firstRowFirstColumn="0" w:firstRowLastColumn="0" w:lastRowFirstColumn="0" w:lastRowLastColumn="0"/>
                               <w:rPr>
                                 <w:rFonts w:cstheme="minorHAnsi"/>
                                 <w:sz w:val="14"/>
@@ -21259,6 +21334,7 @@
           </wp:anchor>
         </w:drawing>
       </w:r>
+      <w:bookmarkEnd w:id="0"/>
     </w:p>
     <w:sectPr>
       <w:pgSz w:w="15840" w:h="12240" w:orient="landscape"/>

</xml_diff>